<commit_message>
started working on proposal.
</commit_message>
<xml_diff>
--- a/proposal/drafts/flaimCProposal2023.docx
+++ b/proposal/drafts/flaimCProposal2023.docx
@@ -342,6 +342,35 @@
         </w:rPr>
         <w:t xml:space="preserve">This project will occur in three main stages. The floating build, data analysis, and paper writing stages (see </w:t>
       </w:r>
+      <w:hyperlink r:id="rId7" w:history="1">
+        <w:r>
+          <w:rPr>
+            <w:rStyle w:val="Hyperlink"/>
+            <w:rFonts w:ascii="Times New Roman" w:hAnsi="Times New Roman" w:cs="Times New Roman"/>
+          </w:rPr>
+          <w:t>https://github.com/cflaim1123/openFloat/blob/main/proposal/timelines/flaimThesisTimelineFull.pdf</w:t>
+        </w:r>
+      </w:hyperlink>
+      <w:r>
+        <w:rPr>
+          <w:rFonts w:ascii="Times New Roman" w:hAnsi="Times New Roman" w:cs="Times New Roman"/>
+        </w:rPr>
+        <w:t xml:space="preserve"> for the full Gannt chart project timeline). The float building stage is to occur from 27 September 2023 to 13 December 2023, the duration of the autumn offering of Ocean 443. This stage has 11 components</w:t>
+      </w:r>
+      <w:r>
+        <w:rPr>
+          <w:rFonts w:ascii="Times New Roman" w:hAnsi="Times New Roman" w:cs="Times New Roman"/>
+        </w:rPr>
+        <w:t xml:space="preserve"> (see Table 1) and is likely to be the most time-intensive portion of the project. The following two stage will occur during the winter 2024 academic quarter. </w:t>
+      </w:r>
+    </w:p>
+    <w:p>
+      <w:pPr>
+        <w:spacing w:line="480" w:lineRule="auto"/>
+        <w:rPr>
+          <w:rFonts w:ascii="Times New Roman" w:hAnsi="Times New Roman" w:cs="Times New Roman"/>
+        </w:rPr>
+      </w:pPr>
     </w:p>
     <w:p>
       <w:pPr>
@@ -393,9 +422,1413 @@
         <w:t>References</w:t>
       </w:r>
     </w:p>
+    <w:p>
+      <w:pPr>
+        <w:spacing w:line="480" w:lineRule="auto"/>
+        <w:rPr>
+          <w:rFonts w:ascii="Times New Roman" w:hAnsi="Times New Roman" w:cs="Times New Roman"/>
+        </w:rPr>
+      </w:pPr>
+    </w:p>
+    <w:p>
+      <w:pPr>
+        <w:spacing w:line="480" w:lineRule="auto"/>
+        <w:rPr>
+          <w:rFonts w:ascii="Times New Roman" w:hAnsi="Times New Roman" w:cs="Times New Roman"/>
+          <w:b/>
+          <w:bCs/>
+        </w:rPr>
+      </w:pPr>
+      <w:r>
+        <w:rPr>
+          <w:rFonts w:ascii="Times New Roman" w:hAnsi="Times New Roman" w:cs="Times New Roman"/>
+          <w:b/>
+          <w:bCs/>
+        </w:rPr>
+        <w:t>Figure captions</w:t>
+      </w:r>
+    </w:p>
+    <w:p>
+      <w:pPr>
+        <w:spacing w:line="480" w:lineRule="auto"/>
+        <w:rPr>
+          <w:rFonts w:ascii="Times New Roman" w:hAnsi="Times New Roman" w:cs="Times New Roman"/>
+        </w:rPr>
+      </w:pPr>
+    </w:p>
+    <w:p>
+      <w:pPr>
+        <w:rPr>
+          <w:rFonts w:ascii="Times New Roman" w:hAnsi="Times New Roman" w:cs="Times New Roman"/>
+          <w:b/>
+          <w:bCs/>
+        </w:rPr>
+      </w:pPr>
+      <w:r>
+        <w:rPr>
+          <w:rFonts w:ascii="Times New Roman" w:hAnsi="Times New Roman" w:cs="Times New Roman"/>
+          <w:b/>
+          <w:bCs/>
+        </w:rPr>
+        <w:lastRenderedPageBreak/>
+        <w:br w:type="page"/>
+      </w:r>
+    </w:p>
+    <w:p>
+      <w:pPr>
+        <w:spacing w:line="480" w:lineRule="auto"/>
+        <w:rPr>
+          <w:rFonts w:ascii="Times New Roman" w:hAnsi="Times New Roman" w:cs="Times New Roman"/>
+          <w:b/>
+          <w:bCs/>
+        </w:rPr>
+      </w:pPr>
+      <w:r>
+        <w:rPr>
+          <w:rFonts w:ascii="Times New Roman" w:hAnsi="Times New Roman" w:cs="Times New Roman"/>
+          <w:b/>
+          <w:bCs/>
+        </w:rPr>
+        <w:lastRenderedPageBreak/>
+        <w:t>Tables</w:t>
+      </w:r>
+    </w:p>
+    <w:p>
+      <w:pPr>
+        <w:rPr>
+          <w:rFonts w:ascii="Times New Roman" w:hAnsi="Times New Roman" w:cs="Times New Roman"/>
+          <w:b/>
+          <w:bCs/>
+        </w:rPr>
+      </w:pPr>
+      <w:r>
+        <w:rPr>
+          <w:rFonts w:ascii="Times New Roman" w:hAnsi="Times New Roman" w:cs="Times New Roman"/>
+          <w:b/>
+          <w:bCs/>
+        </w:rPr>
+        <w:t>Table 1</w:t>
+      </w:r>
+      <w:r>
+        <w:rPr>
+          <w:rFonts w:ascii="Times New Roman" w:hAnsi="Times New Roman" w:cs="Times New Roman"/>
+          <w:b/>
+          <w:bCs/>
+        </w:rPr>
+        <w:t>:</w:t>
+      </w:r>
+    </w:p>
+    <w:tbl>
+      <w:tblPr>
+        <w:tblStyle w:val="TableGrid"/>
+        <w:tblW w:w="0" w:type="auto"/>
+        <w:tblLook w:val="04A0" w:firstRow="1" w:lastRow="0" w:firstColumn="1" w:lastColumn="0" w:noHBand="0" w:noVBand="1"/>
+      </w:tblPr>
+      <w:tblGrid>
+        <w:gridCol w:w="2413"/>
+        <w:gridCol w:w="2533"/>
+        <w:gridCol w:w="2202"/>
+        <w:gridCol w:w="2202"/>
+      </w:tblGrid>
+      <w:tr>
+        <w:tc>
+          <w:tcPr>
+            <w:tcW w:w="2413" w:type="dxa"/>
+            <w:vAlign w:val="center"/>
+          </w:tcPr>
+          <w:p>
+            <w:pPr>
+              <w:jc w:val="center"/>
+              <w:rPr>
+                <w:rFonts w:ascii="Times New Roman" w:hAnsi="Times New Roman" w:cs="Times New Roman"/>
+                <w:b/>
+                <w:bCs/>
+              </w:rPr>
+            </w:pPr>
+            <w:r>
+              <w:rPr>
+                <w:rFonts w:ascii="Times New Roman" w:hAnsi="Times New Roman" w:cs="Times New Roman"/>
+                <w:b/>
+                <w:bCs/>
+              </w:rPr>
+              <w:t>Project stage</w:t>
+            </w:r>
+          </w:p>
+        </w:tc>
+        <w:tc>
+          <w:tcPr>
+            <w:tcW w:w="2533" w:type="dxa"/>
+            <w:vAlign w:val="center"/>
+          </w:tcPr>
+          <w:p>
+            <w:pPr>
+              <w:jc w:val="center"/>
+              <w:rPr>
+                <w:rFonts w:ascii="Times New Roman" w:hAnsi="Times New Roman" w:cs="Times New Roman"/>
+                <w:b/>
+                <w:bCs/>
+              </w:rPr>
+            </w:pPr>
+            <w:r>
+              <w:rPr>
+                <w:rFonts w:ascii="Times New Roman" w:hAnsi="Times New Roman" w:cs="Times New Roman"/>
+                <w:b/>
+                <w:bCs/>
+              </w:rPr>
+              <w:t>Subsection</w:t>
+            </w:r>
+          </w:p>
+        </w:tc>
+        <w:tc>
+          <w:tcPr>
+            <w:tcW w:w="2202" w:type="dxa"/>
+            <w:vAlign w:val="center"/>
+          </w:tcPr>
+          <w:p>
+            <w:pPr>
+              <w:jc w:val="center"/>
+              <w:rPr>
+                <w:rFonts w:ascii="Times New Roman" w:hAnsi="Times New Roman" w:cs="Times New Roman"/>
+                <w:b/>
+                <w:bCs/>
+              </w:rPr>
+            </w:pPr>
+            <w:r>
+              <w:rPr>
+                <w:rFonts w:ascii="Times New Roman" w:hAnsi="Times New Roman" w:cs="Times New Roman"/>
+                <w:b/>
+                <w:bCs/>
+              </w:rPr>
+              <w:t>Start date</w:t>
+            </w:r>
+          </w:p>
+        </w:tc>
+        <w:tc>
+          <w:tcPr>
+            <w:tcW w:w="2202" w:type="dxa"/>
+            <w:vAlign w:val="center"/>
+          </w:tcPr>
+          <w:p>
+            <w:pPr>
+              <w:jc w:val="center"/>
+              <w:rPr>
+                <w:rFonts w:ascii="Times New Roman" w:hAnsi="Times New Roman" w:cs="Times New Roman"/>
+                <w:b/>
+                <w:bCs/>
+              </w:rPr>
+            </w:pPr>
+            <w:r>
+              <w:rPr>
+                <w:rFonts w:ascii="Times New Roman" w:hAnsi="Times New Roman" w:cs="Times New Roman"/>
+                <w:b/>
+                <w:bCs/>
+              </w:rPr>
+              <w:t>End date</w:t>
+            </w:r>
+          </w:p>
+        </w:tc>
+      </w:tr>
+      <w:tr>
+        <w:tc>
+          <w:tcPr>
+            <w:tcW w:w="2413" w:type="dxa"/>
+            <w:vMerge w:val="restart"/>
+            <w:vAlign w:val="center"/>
+          </w:tcPr>
+          <w:p>
+            <w:pPr>
+              <w:jc w:val="center"/>
+              <w:rPr>
+                <w:rFonts w:ascii="Times New Roman" w:hAnsi="Times New Roman" w:cs="Times New Roman"/>
+              </w:rPr>
+            </w:pPr>
+            <w:r>
+              <w:rPr>
+                <w:rFonts w:ascii="Times New Roman" w:hAnsi="Times New Roman" w:cs="Times New Roman"/>
+              </w:rPr>
+              <w:t>Float building</w:t>
+            </w:r>
+          </w:p>
+        </w:tc>
+        <w:tc>
+          <w:tcPr>
+            <w:tcW w:w="2533" w:type="dxa"/>
+          </w:tcPr>
+          <w:p>
+            <w:pPr>
+              <w:rPr>
+                <w:rFonts w:ascii="Times New Roman" w:hAnsi="Times New Roman" w:cs="Times New Roman"/>
+              </w:rPr>
+            </w:pPr>
+            <w:r>
+              <w:rPr>
+                <w:rFonts w:ascii="Times New Roman" w:hAnsi="Times New Roman" w:cs="Times New Roman"/>
+              </w:rPr>
+              <w:t>Concept development</w:t>
+            </w:r>
+          </w:p>
+        </w:tc>
+        <w:tc>
+          <w:tcPr>
+            <w:tcW w:w="2202" w:type="dxa"/>
+            <w:vAlign w:val="center"/>
+          </w:tcPr>
+          <w:p>
+            <w:pPr>
+              <w:jc w:val="center"/>
+              <w:rPr>
+                <w:rFonts w:ascii="Times New Roman" w:hAnsi="Times New Roman" w:cs="Times New Roman"/>
+              </w:rPr>
+            </w:pPr>
+            <w:r>
+              <w:rPr>
+                <w:rFonts w:ascii="Times New Roman" w:hAnsi="Times New Roman" w:cs="Times New Roman"/>
+              </w:rPr>
+              <w:t>9/25/2023</w:t>
+            </w:r>
+          </w:p>
+        </w:tc>
+        <w:tc>
+          <w:tcPr>
+            <w:tcW w:w="2202" w:type="dxa"/>
+            <w:vAlign w:val="center"/>
+          </w:tcPr>
+          <w:p>
+            <w:pPr>
+              <w:jc w:val="center"/>
+              <w:rPr>
+                <w:rFonts w:ascii="Times New Roman" w:hAnsi="Times New Roman" w:cs="Times New Roman"/>
+              </w:rPr>
+            </w:pPr>
+            <w:r>
+              <w:rPr>
+                <w:rFonts w:ascii="Times New Roman" w:hAnsi="Times New Roman" w:cs="Times New Roman"/>
+              </w:rPr>
+              <w:t>10/04/2024</w:t>
+            </w:r>
+          </w:p>
+        </w:tc>
+      </w:tr>
+      <w:tr>
+        <w:tc>
+          <w:tcPr>
+            <w:tcW w:w="2413" w:type="dxa"/>
+            <w:vMerge/>
+          </w:tcPr>
+          <w:p>
+            <w:pPr>
+              <w:rPr>
+                <w:rFonts w:ascii="Times New Roman" w:hAnsi="Times New Roman" w:cs="Times New Roman"/>
+              </w:rPr>
+            </w:pPr>
+          </w:p>
+        </w:tc>
+        <w:tc>
+          <w:tcPr>
+            <w:tcW w:w="2533" w:type="dxa"/>
+          </w:tcPr>
+          <w:p>
+            <w:pPr>
+              <w:rPr>
+                <w:rFonts w:ascii="Times New Roman" w:hAnsi="Times New Roman" w:cs="Times New Roman"/>
+              </w:rPr>
+            </w:pPr>
+            <w:r>
+              <w:rPr>
+                <w:rFonts w:ascii="Times New Roman" w:hAnsi="Times New Roman" w:cs="Times New Roman"/>
+              </w:rPr>
+              <w:t>Find and order parts</w:t>
+            </w:r>
+          </w:p>
+        </w:tc>
+        <w:tc>
+          <w:tcPr>
+            <w:tcW w:w="2202" w:type="dxa"/>
+            <w:vAlign w:val="center"/>
+          </w:tcPr>
+          <w:p>
+            <w:pPr>
+              <w:jc w:val="center"/>
+              <w:rPr>
+                <w:rFonts w:ascii="Times New Roman" w:hAnsi="Times New Roman" w:cs="Times New Roman"/>
+              </w:rPr>
+            </w:pPr>
+            <w:r>
+              <w:rPr>
+                <w:rFonts w:ascii="Times New Roman" w:hAnsi="Times New Roman" w:cs="Times New Roman"/>
+              </w:rPr>
+              <w:t>9/25/2023</w:t>
+            </w:r>
+          </w:p>
+        </w:tc>
+        <w:tc>
+          <w:tcPr>
+            <w:tcW w:w="2202" w:type="dxa"/>
+            <w:vAlign w:val="center"/>
+          </w:tcPr>
+          <w:p>
+            <w:pPr>
+              <w:jc w:val="center"/>
+              <w:rPr>
+                <w:rFonts w:ascii="Times New Roman" w:hAnsi="Times New Roman" w:cs="Times New Roman"/>
+              </w:rPr>
+            </w:pPr>
+            <w:r>
+              <w:rPr>
+                <w:rFonts w:ascii="Times New Roman" w:hAnsi="Times New Roman" w:cs="Times New Roman"/>
+              </w:rPr>
+              <w:t>10/10/2023</w:t>
+            </w:r>
+          </w:p>
+        </w:tc>
+      </w:tr>
+      <w:tr>
+        <w:tc>
+          <w:tcPr>
+            <w:tcW w:w="2413" w:type="dxa"/>
+            <w:vMerge/>
+          </w:tcPr>
+          <w:p>
+            <w:pPr>
+              <w:rPr>
+                <w:rFonts w:ascii="Times New Roman" w:hAnsi="Times New Roman" w:cs="Times New Roman"/>
+              </w:rPr>
+            </w:pPr>
+          </w:p>
+        </w:tc>
+        <w:tc>
+          <w:tcPr>
+            <w:tcW w:w="2533" w:type="dxa"/>
+          </w:tcPr>
+          <w:p>
+            <w:pPr>
+              <w:rPr>
+                <w:rFonts w:ascii="Times New Roman" w:hAnsi="Times New Roman" w:cs="Times New Roman"/>
+              </w:rPr>
+            </w:pPr>
+            <w:r>
+              <w:rPr>
+                <w:rFonts w:ascii="Times New Roman" w:hAnsi="Times New Roman" w:cs="Times New Roman"/>
+              </w:rPr>
+              <w:t>Background research</w:t>
+            </w:r>
+          </w:p>
+        </w:tc>
+        <w:tc>
+          <w:tcPr>
+            <w:tcW w:w="2202" w:type="dxa"/>
+            <w:vAlign w:val="center"/>
+          </w:tcPr>
+          <w:p>
+            <w:pPr>
+              <w:jc w:val="center"/>
+              <w:rPr>
+                <w:rFonts w:ascii="Times New Roman" w:hAnsi="Times New Roman" w:cs="Times New Roman"/>
+              </w:rPr>
+            </w:pPr>
+            <w:r>
+              <w:rPr>
+                <w:rFonts w:ascii="Times New Roman" w:hAnsi="Times New Roman" w:cs="Times New Roman"/>
+              </w:rPr>
+              <w:t>10/02/2023</w:t>
+            </w:r>
+          </w:p>
+        </w:tc>
+        <w:tc>
+          <w:tcPr>
+            <w:tcW w:w="2202" w:type="dxa"/>
+            <w:vAlign w:val="center"/>
+          </w:tcPr>
+          <w:p>
+            <w:pPr>
+              <w:jc w:val="center"/>
+              <w:rPr>
+                <w:rFonts w:ascii="Times New Roman" w:hAnsi="Times New Roman" w:cs="Times New Roman"/>
+              </w:rPr>
+            </w:pPr>
+            <w:r>
+              <w:rPr>
+                <w:rFonts w:ascii="Times New Roman" w:hAnsi="Times New Roman" w:cs="Times New Roman"/>
+              </w:rPr>
+              <w:t>10/29/2023</w:t>
+            </w:r>
+          </w:p>
+        </w:tc>
+      </w:tr>
+      <w:tr>
+        <w:tc>
+          <w:tcPr>
+            <w:tcW w:w="2413" w:type="dxa"/>
+            <w:vMerge/>
+          </w:tcPr>
+          <w:p>
+            <w:pPr>
+              <w:rPr>
+                <w:rFonts w:ascii="Times New Roman" w:hAnsi="Times New Roman" w:cs="Times New Roman"/>
+              </w:rPr>
+            </w:pPr>
+          </w:p>
+        </w:tc>
+        <w:tc>
+          <w:tcPr>
+            <w:tcW w:w="2533" w:type="dxa"/>
+          </w:tcPr>
+          <w:p>
+            <w:pPr>
+              <w:rPr>
+                <w:rFonts w:ascii="Times New Roman" w:hAnsi="Times New Roman" w:cs="Times New Roman"/>
+              </w:rPr>
+            </w:pPr>
+            <w:r>
+              <w:rPr>
+                <w:rFonts w:ascii="Times New Roman" w:hAnsi="Times New Roman" w:cs="Times New Roman"/>
+              </w:rPr>
+              <w:t>Electronics design</w:t>
+            </w:r>
+          </w:p>
+        </w:tc>
+        <w:tc>
+          <w:tcPr>
+            <w:tcW w:w="2202" w:type="dxa"/>
+            <w:vAlign w:val="center"/>
+          </w:tcPr>
+          <w:p>
+            <w:pPr>
+              <w:jc w:val="center"/>
+              <w:rPr>
+                <w:rFonts w:ascii="Times New Roman" w:hAnsi="Times New Roman" w:cs="Times New Roman"/>
+              </w:rPr>
+            </w:pPr>
+            <w:r>
+              <w:rPr>
+                <w:rFonts w:ascii="Times New Roman" w:hAnsi="Times New Roman" w:cs="Times New Roman"/>
+              </w:rPr>
+              <w:t>10/09/2023</w:t>
+            </w:r>
+          </w:p>
+        </w:tc>
+        <w:tc>
+          <w:tcPr>
+            <w:tcW w:w="2202" w:type="dxa"/>
+            <w:vAlign w:val="center"/>
+          </w:tcPr>
+          <w:p>
+            <w:pPr>
+              <w:jc w:val="center"/>
+              <w:rPr>
+                <w:rFonts w:ascii="Times New Roman" w:hAnsi="Times New Roman" w:cs="Times New Roman"/>
+              </w:rPr>
+            </w:pPr>
+            <w:r>
+              <w:rPr>
+                <w:rFonts w:ascii="Times New Roman" w:hAnsi="Times New Roman" w:cs="Times New Roman"/>
+              </w:rPr>
+              <w:t>10/21/2023</w:t>
+            </w:r>
+          </w:p>
+        </w:tc>
+      </w:tr>
+      <w:tr>
+        <w:tc>
+          <w:tcPr>
+            <w:tcW w:w="2413" w:type="dxa"/>
+            <w:vMerge/>
+          </w:tcPr>
+          <w:p>
+            <w:pPr>
+              <w:rPr>
+                <w:rFonts w:ascii="Times New Roman" w:hAnsi="Times New Roman" w:cs="Times New Roman"/>
+              </w:rPr>
+            </w:pPr>
+          </w:p>
+        </w:tc>
+        <w:tc>
+          <w:tcPr>
+            <w:tcW w:w="2533" w:type="dxa"/>
+          </w:tcPr>
+          <w:p>
+            <w:pPr>
+              <w:rPr>
+                <w:rFonts w:ascii="Times New Roman" w:hAnsi="Times New Roman" w:cs="Times New Roman"/>
+              </w:rPr>
+            </w:pPr>
+            <w:r>
+              <w:rPr>
+                <w:rFonts w:ascii="Times New Roman" w:hAnsi="Times New Roman" w:cs="Times New Roman"/>
+              </w:rPr>
+              <w:t>Electronics build</w:t>
+            </w:r>
+          </w:p>
+        </w:tc>
+        <w:tc>
+          <w:tcPr>
+            <w:tcW w:w="2202" w:type="dxa"/>
+            <w:vAlign w:val="center"/>
+          </w:tcPr>
+          <w:p>
+            <w:pPr>
+              <w:jc w:val="center"/>
+              <w:rPr>
+                <w:rFonts w:ascii="Times New Roman" w:hAnsi="Times New Roman" w:cs="Times New Roman"/>
+              </w:rPr>
+            </w:pPr>
+            <w:r>
+              <w:rPr>
+                <w:rFonts w:ascii="Times New Roman" w:hAnsi="Times New Roman" w:cs="Times New Roman"/>
+              </w:rPr>
+              <w:t>10/20/2023</w:t>
+            </w:r>
+          </w:p>
+        </w:tc>
+        <w:tc>
+          <w:tcPr>
+            <w:tcW w:w="2202" w:type="dxa"/>
+            <w:vAlign w:val="center"/>
+          </w:tcPr>
+          <w:p>
+            <w:pPr>
+              <w:jc w:val="center"/>
+              <w:rPr>
+                <w:rFonts w:ascii="Times New Roman" w:hAnsi="Times New Roman" w:cs="Times New Roman"/>
+              </w:rPr>
+            </w:pPr>
+            <w:r>
+              <w:rPr>
+                <w:rFonts w:ascii="Times New Roman" w:hAnsi="Times New Roman" w:cs="Times New Roman"/>
+              </w:rPr>
+              <w:t>11/01/2023</w:t>
+            </w:r>
+          </w:p>
+        </w:tc>
+      </w:tr>
+      <w:tr>
+        <w:tc>
+          <w:tcPr>
+            <w:tcW w:w="2413" w:type="dxa"/>
+            <w:vMerge/>
+          </w:tcPr>
+          <w:p>
+            <w:pPr>
+              <w:rPr>
+                <w:rFonts w:ascii="Times New Roman" w:hAnsi="Times New Roman" w:cs="Times New Roman"/>
+              </w:rPr>
+            </w:pPr>
+          </w:p>
+        </w:tc>
+        <w:tc>
+          <w:tcPr>
+            <w:tcW w:w="2533" w:type="dxa"/>
+          </w:tcPr>
+          <w:p>
+            <w:pPr>
+              <w:rPr>
+                <w:rFonts w:ascii="Times New Roman" w:hAnsi="Times New Roman" w:cs="Times New Roman"/>
+              </w:rPr>
+            </w:pPr>
+            <w:r>
+              <w:rPr>
+                <w:rFonts w:ascii="Times New Roman" w:hAnsi="Times New Roman" w:cs="Times New Roman"/>
+              </w:rPr>
+              <w:t>General programming</w:t>
+            </w:r>
+          </w:p>
+        </w:tc>
+        <w:tc>
+          <w:tcPr>
+            <w:tcW w:w="2202" w:type="dxa"/>
+            <w:vAlign w:val="center"/>
+          </w:tcPr>
+          <w:p>
+            <w:pPr>
+              <w:jc w:val="center"/>
+              <w:rPr>
+                <w:rFonts w:ascii="Times New Roman" w:hAnsi="Times New Roman" w:cs="Times New Roman"/>
+              </w:rPr>
+            </w:pPr>
+            <w:r>
+              <w:rPr>
+                <w:rFonts w:ascii="Times New Roman" w:hAnsi="Times New Roman" w:cs="Times New Roman"/>
+              </w:rPr>
+              <w:t>10/30/2023</w:t>
+            </w:r>
+          </w:p>
+        </w:tc>
+        <w:tc>
+          <w:tcPr>
+            <w:tcW w:w="2202" w:type="dxa"/>
+            <w:vAlign w:val="center"/>
+          </w:tcPr>
+          <w:p>
+            <w:pPr>
+              <w:jc w:val="center"/>
+              <w:rPr>
+                <w:rFonts w:ascii="Times New Roman" w:hAnsi="Times New Roman" w:cs="Times New Roman"/>
+              </w:rPr>
+            </w:pPr>
+            <w:r>
+              <w:rPr>
+                <w:rFonts w:ascii="Times New Roman" w:hAnsi="Times New Roman" w:cs="Times New Roman"/>
+              </w:rPr>
+              <w:t>11/08/2023</w:t>
+            </w:r>
+          </w:p>
+        </w:tc>
+      </w:tr>
+      <w:tr>
+        <w:tc>
+          <w:tcPr>
+            <w:tcW w:w="2413" w:type="dxa"/>
+            <w:vMerge/>
+          </w:tcPr>
+          <w:p>
+            <w:pPr>
+              <w:rPr>
+                <w:rFonts w:ascii="Times New Roman" w:hAnsi="Times New Roman" w:cs="Times New Roman"/>
+              </w:rPr>
+            </w:pPr>
+          </w:p>
+        </w:tc>
+        <w:tc>
+          <w:tcPr>
+            <w:tcW w:w="2533" w:type="dxa"/>
+          </w:tcPr>
+          <w:p>
+            <w:pPr>
+              <w:rPr>
+                <w:rFonts w:ascii="Times New Roman" w:hAnsi="Times New Roman" w:cs="Times New Roman"/>
+              </w:rPr>
+            </w:pPr>
+            <w:r>
+              <w:rPr>
+                <w:rFonts w:ascii="Times New Roman" w:hAnsi="Times New Roman" w:cs="Times New Roman"/>
+              </w:rPr>
+              <w:t>Float testing and deployment without profiling capability</w:t>
+            </w:r>
+          </w:p>
+        </w:tc>
+        <w:tc>
+          <w:tcPr>
+            <w:tcW w:w="2202" w:type="dxa"/>
+            <w:vAlign w:val="center"/>
+          </w:tcPr>
+          <w:p>
+            <w:pPr>
+              <w:jc w:val="center"/>
+              <w:rPr>
+                <w:rFonts w:ascii="Times New Roman" w:hAnsi="Times New Roman" w:cs="Times New Roman"/>
+              </w:rPr>
+            </w:pPr>
+            <w:r>
+              <w:rPr>
+                <w:rFonts w:ascii="Times New Roman" w:hAnsi="Times New Roman" w:cs="Times New Roman"/>
+              </w:rPr>
+              <w:t>11/06/2023</w:t>
+            </w:r>
+          </w:p>
+        </w:tc>
+        <w:tc>
+          <w:tcPr>
+            <w:tcW w:w="2202" w:type="dxa"/>
+            <w:vAlign w:val="center"/>
+          </w:tcPr>
+          <w:p>
+            <w:pPr>
+              <w:jc w:val="center"/>
+              <w:rPr>
+                <w:rFonts w:ascii="Times New Roman" w:hAnsi="Times New Roman" w:cs="Times New Roman"/>
+              </w:rPr>
+            </w:pPr>
+            <w:r>
+              <w:rPr>
+                <w:rFonts w:ascii="Times New Roman" w:hAnsi="Times New Roman" w:cs="Times New Roman"/>
+              </w:rPr>
+              <w:t>11/10/2023</w:t>
+            </w:r>
+          </w:p>
+        </w:tc>
+      </w:tr>
+      <w:tr>
+        <w:tc>
+          <w:tcPr>
+            <w:tcW w:w="2413" w:type="dxa"/>
+            <w:vMerge/>
+          </w:tcPr>
+          <w:p>
+            <w:pPr>
+              <w:rPr>
+                <w:rFonts w:ascii="Times New Roman" w:hAnsi="Times New Roman" w:cs="Times New Roman"/>
+              </w:rPr>
+            </w:pPr>
+          </w:p>
+        </w:tc>
+        <w:tc>
+          <w:tcPr>
+            <w:tcW w:w="2533" w:type="dxa"/>
+          </w:tcPr>
+          <w:p>
+            <w:pPr>
+              <w:rPr>
+                <w:rFonts w:ascii="Times New Roman" w:hAnsi="Times New Roman" w:cs="Times New Roman"/>
+              </w:rPr>
+            </w:pPr>
+            <w:r>
+              <w:rPr>
+                <w:rFonts w:ascii="Times New Roman" w:hAnsi="Times New Roman" w:cs="Times New Roman"/>
+              </w:rPr>
+              <w:t>Buoyancy engine build</w:t>
+            </w:r>
+          </w:p>
+        </w:tc>
+        <w:tc>
+          <w:tcPr>
+            <w:tcW w:w="2202" w:type="dxa"/>
+            <w:vAlign w:val="center"/>
+          </w:tcPr>
+          <w:p>
+            <w:pPr>
+              <w:jc w:val="center"/>
+              <w:rPr>
+                <w:rFonts w:ascii="Times New Roman" w:hAnsi="Times New Roman" w:cs="Times New Roman"/>
+              </w:rPr>
+            </w:pPr>
+            <w:r>
+              <w:rPr>
+                <w:rFonts w:ascii="Times New Roman" w:hAnsi="Times New Roman" w:cs="Times New Roman"/>
+              </w:rPr>
+              <w:t>10/23/2023</w:t>
+            </w:r>
+          </w:p>
+        </w:tc>
+        <w:tc>
+          <w:tcPr>
+            <w:tcW w:w="2202" w:type="dxa"/>
+            <w:vAlign w:val="center"/>
+          </w:tcPr>
+          <w:p>
+            <w:pPr>
+              <w:jc w:val="center"/>
+              <w:rPr>
+                <w:rFonts w:ascii="Times New Roman" w:hAnsi="Times New Roman" w:cs="Times New Roman"/>
+              </w:rPr>
+            </w:pPr>
+            <w:r>
+              <w:rPr>
+                <w:rFonts w:ascii="Times New Roman" w:hAnsi="Times New Roman" w:cs="Times New Roman"/>
+              </w:rPr>
+              <w:t>11/03/2023</w:t>
+            </w:r>
+          </w:p>
+        </w:tc>
+      </w:tr>
+      <w:tr>
+        <w:tc>
+          <w:tcPr>
+            <w:tcW w:w="2413" w:type="dxa"/>
+            <w:vMerge/>
+          </w:tcPr>
+          <w:p>
+            <w:pPr>
+              <w:rPr>
+                <w:rFonts w:ascii="Times New Roman" w:hAnsi="Times New Roman" w:cs="Times New Roman"/>
+              </w:rPr>
+            </w:pPr>
+          </w:p>
+        </w:tc>
+        <w:tc>
+          <w:tcPr>
+            <w:tcW w:w="2533" w:type="dxa"/>
+          </w:tcPr>
+          <w:p>
+            <w:pPr>
+              <w:rPr>
+                <w:rFonts w:ascii="Times New Roman" w:hAnsi="Times New Roman" w:cs="Times New Roman"/>
+              </w:rPr>
+            </w:pPr>
+            <w:r>
+              <w:rPr>
+                <w:rFonts w:ascii="Times New Roman" w:hAnsi="Times New Roman" w:cs="Times New Roman"/>
+              </w:rPr>
+              <w:t>Buoyancy engine build</w:t>
+            </w:r>
+          </w:p>
+        </w:tc>
+        <w:tc>
+          <w:tcPr>
+            <w:tcW w:w="2202" w:type="dxa"/>
+            <w:vAlign w:val="center"/>
+          </w:tcPr>
+          <w:p>
+            <w:pPr>
+              <w:jc w:val="center"/>
+              <w:rPr>
+                <w:rFonts w:ascii="Times New Roman" w:hAnsi="Times New Roman" w:cs="Times New Roman"/>
+              </w:rPr>
+            </w:pPr>
+            <w:r>
+              <w:rPr>
+                <w:rFonts w:ascii="Times New Roman" w:hAnsi="Times New Roman" w:cs="Times New Roman"/>
+              </w:rPr>
+              <w:t>11/04/2023</w:t>
+            </w:r>
+          </w:p>
+        </w:tc>
+        <w:tc>
+          <w:tcPr>
+            <w:tcW w:w="2202" w:type="dxa"/>
+            <w:vAlign w:val="center"/>
+          </w:tcPr>
+          <w:p>
+            <w:pPr>
+              <w:jc w:val="center"/>
+              <w:rPr>
+                <w:rFonts w:ascii="Times New Roman" w:hAnsi="Times New Roman" w:cs="Times New Roman"/>
+              </w:rPr>
+            </w:pPr>
+            <w:r>
+              <w:rPr>
+                <w:rFonts w:ascii="Times New Roman" w:hAnsi="Times New Roman" w:cs="Times New Roman"/>
+              </w:rPr>
+              <w:t>11/20/2023</w:t>
+            </w:r>
+          </w:p>
+        </w:tc>
+      </w:tr>
+      <w:tr>
+        <w:tc>
+          <w:tcPr>
+            <w:tcW w:w="2413" w:type="dxa"/>
+            <w:vMerge/>
+          </w:tcPr>
+          <w:p>
+            <w:pPr>
+              <w:rPr>
+                <w:rFonts w:ascii="Times New Roman" w:hAnsi="Times New Roman" w:cs="Times New Roman"/>
+              </w:rPr>
+            </w:pPr>
+          </w:p>
+        </w:tc>
+        <w:tc>
+          <w:tcPr>
+            <w:tcW w:w="2533" w:type="dxa"/>
+          </w:tcPr>
+          <w:p>
+            <w:pPr>
+              <w:rPr>
+                <w:rFonts w:ascii="Times New Roman" w:hAnsi="Times New Roman" w:cs="Times New Roman"/>
+              </w:rPr>
+            </w:pPr>
+            <w:r>
+              <w:rPr>
+                <w:rFonts w:ascii="Times New Roman" w:hAnsi="Times New Roman" w:cs="Times New Roman"/>
+              </w:rPr>
+              <w:t>Float assembly</w:t>
+            </w:r>
+          </w:p>
+        </w:tc>
+        <w:tc>
+          <w:tcPr>
+            <w:tcW w:w="2202" w:type="dxa"/>
+            <w:vAlign w:val="center"/>
+          </w:tcPr>
+          <w:p>
+            <w:pPr>
+              <w:jc w:val="center"/>
+              <w:rPr>
+                <w:rFonts w:ascii="Times New Roman" w:hAnsi="Times New Roman" w:cs="Times New Roman"/>
+              </w:rPr>
+            </w:pPr>
+            <w:r>
+              <w:rPr>
+                <w:rFonts w:ascii="Times New Roman" w:hAnsi="Times New Roman" w:cs="Times New Roman"/>
+              </w:rPr>
+              <w:t>11/20/2023</w:t>
+            </w:r>
+          </w:p>
+        </w:tc>
+        <w:tc>
+          <w:tcPr>
+            <w:tcW w:w="2202" w:type="dxa"/>
+            <w:vAlign w:val="center"/>
+          </w:tcPr>
+          <w:p>
+            <w:pPr>
+              <w:jc w:val="center"/>
+              <w:rPr>
+                <w:rFonts w:ascii="Times New Roman" w:hAnsi="Times New Roman" w:cs="Times New Roman"/>
+              </w:rPr>
+            </w:pPr>
+            <w:r>
+              <w:rPr>
+                <w:rFonts w:ascii="Times New Roman" w:hAnsi="Times New Roman" w:cs="Times New Roman"/>
+              </w:rPr>
+              <w:t>11/26/2023</w:t>
+            </w:r>
+          </w:p>
+        </w:tc>
+      </w:tr>
+      <w:tr>
+        <w:tc>
+          <w:tcPr>
+            <w:tcW w:w="2413" w:type="dxa"/>
+            <w:vMerge/>
+          </w:tcPr>
+          <w:p>
+            <w:pPr>
+              <w:rPr>
+                <w:rFonts w:ascii="Times New Roman" w:hAnsi="Times New Roman" w:cs="Times New Roman"/>
+              </w:rPr>
+            </w:pPr>
+          </w:p>
+        </w:tc>
+        <w:tc>
+          <w:tcPr>
+            <w:tcW w:w="2533" w:type="dxa"/>
+          </w:tcPr>
+          <w:p>
+            <w:pPr>
+              <w:rPr>
+                <w:rFonts w:ascii="Times New Roman" w:hAnsi="Times New Roman" w:cs="Times New Roman"/>
+                <w:b/>
+                <w:bCs/>
+              </w:rPr>
+            </w:pPr>
+            <w:r>
+              <w:rPr>
+                <w:rFonts w:ascii="Times New Roman" w:hAnsi="Times New Roman" w:cs="Times New Roman"/>
+              </w:rPr>
+              <w:t>Final float testing and deployment.</w:t>
+            </w:r>
+          </w:p>
+          <w:p>
+            <w:pPr>
+              <w:rPr>
+                <w:rFonts w:ascii="Times New Roman" w:hAnsi="Times New Roman" w:cs="Times New Roman"/>
+              </w:rPr>
+            </w:pPr>
+          </w:p>
+        </w:tc>
+        <w:tc>
+          <w:tcPr>
+            <w:tcW w:w="2202" w:type="dxa"/>
+            <w:vAlign w:val="center"/>
+          </w:tcPr>
+          <w:p>
+            <w:pPr>
+              <w:jc w:val="center"/>
+              <w:rPr>
+                <w:rFonts w:ascii="Times New Roman" w:hAnsi="Times New Roman" w:cs="Times New Roman"/>
+              </w:rPr>
+            </w:pPr>
+            <w:r>
+              <w:rPr>
+                <w:rFonts w:ascii="Times New Roman" w:hAnsi="Times New Roman" w:cs="Times New Roman"/>
+              </w:rPr>
+              <w:t>11/27/2023</w:t>
+            </w:r>
+          </w:p>
+        </w:tc>
+        <w:tc>
+          <w:tcPr>
+            <w:tcW w:w="2202" w:type="dxa"/>
+            <w:vAlign w:val="center"/>
+          </w:tcPr>
+          <w:p>
+            <w:pPr>
+              <w:jc w:val="center"/>
+              <w:rPr>
+                <w:rFonts w:ascii="Times New Roman" w:hAnsi="Times New Roman" w:cs="Times New Roman"/>
+              </w:rPr>
+            </w:pPr>
+            <w:r>
+              <w:rPr>
+                <w:rFonts w:ascii="Times New Roman" w:hAnsi="Times New Roman" w:cs="Times New Roman"/>
+              </w:rPr>
+              <w:t>12/05/2023</w:t>
+            </w:r>
+          </w:p>
+        </w:tc>
+      </w:tr>
+      <w:tr>
+        <w:tc>
+          <w:tcPr>
+            <w:tcW w:w="2413" w:type="dxa"/>
+            <w:vMerge w:val="restart"/>
+            <w:vAlign w:val="center"/>
+          </w:tcPr>
+          <w:p>
+            <w:pPr>
+              <w:jc w:val="center"/>
+              <w:rPr>
+                <w:rFonts w:ascii="Times New Roman" w:hAnsi="Times New Roman" w:cs="Times New Roman"/>
+              </w:rPr>
+            </w:pPr>
+            <w:r>
+              <w:rPr>
+                <w:rFonts w:ascii="Times New Roman" w:hAnsi="Times New Roman" w:cs="Times New Roman"/>
+              </w:rPr>
+              <w:t>Data analysis</w:t>
+            </w:r>
+          </w:p>
+        </w:tc>
+        <w:tc>
+          <w:tcPr>
+            <w:tcW w:w="2533" w:type="dxa"/>
+          </w:tcPr>
+          <w:p>
+            <w:pPr>
+              <w:rPr>
+                <w:rFonts w:ascii="Times New Roman" w:hAnsi="Times New Roman" w:cs="Times New Roman"/>
+              </w:rPr>
+            </w:pPr>
+            <w:r>
+              <w:rPr>
+                <w:rFonts w:ascii="Times New Roman" w:hAnsi="Times New Roman" w:cs="Times New Roman"/>
+              </w:rPr>
+              <w:t xml:space="preserve">Produce desired plots to compare float data to </w:t>
+            </w:r>
+            <w:proofErr w:type="spellStart"/>
+            <w:r>
+              <w:rPr>
+                <w:rFonts w:ascii="Times New Roman" w:hAnsi="Times New Roman" w:cs="Times New Roman"/>
+              </w:rPr>
+              <w:t>seaglider</w:t>
+            </w:r>
+            <w:proofErr w:type="spellEnd"/>
+            <w:r>
+              <w:rPr>
+                <w:rFonts w:ascii="Times New Roman" w:hAnsi="Times New Roman" w:cs="Times New Roman"/>
+              </w:rPr>
+              <w:t xml:space="preserve"> data</w:t>
+            </w:r>
+          </w:p>
+        </w:tc>
+        <w:tc>
+          <w:tcPr>
+            <w:tcW w:w="2202" w:type="dxa"/>
+            <w:vAlign w:val="center"/>
+          </w:tcPr>
+          <w:p>
+            <w:pPr>
+              <w:jc w:val="center"/>
+              <w:rPr>
+                <w:rFonts w:ascii="Times New Roman" w:hAnsi="Times New Roman" w:cs="Times New Roman"/>
+              </w:rPr>
+            </w:pPr>
+            <w:r>
+              <w:rPr>
+                <w:rFonts w:ascii="Times New Roman" w:hAnsi="Times New Roman" w:cs="Times New Roman"/>
+              </w:rPr>
+              <w:t>1/03/2024</w:t>
+            </w:r>
+          </w:p>
+        </w:tc>
+        <w:tc>
+          <w:tcPr>
+            <w:tcW w:w="2202" w:type="dxa"/>
+            <w:vAlign w:val="center"/>
+          </w:tcPr>
+          <w:p>
+            <w:pPr>
+              <w:jc w:val="center"/>
+              <w:rPr>
+                <w:rFonts w:ascii="Times New Roman" w:hAnsi="Times New Roman" w:cs="Times New Roman"/>
+              </w:rPr>
+            </w:pPr>
+            <w:r>
+              <w:rPr>
+                <w:rFonts w:ascii="Times New Roman" w:hAnsi="Times New Roman" w:cs="Times New Roman"/>
+              </w:rPr>
+              <w:t>1/11/2024</w:t>
+            </w:r>
+          </w:p>
+        </w:tc>
+      </w:tr>
+      <w:tr>
+        <w:tc>
+          <w:tcPr>
+            <w:tcW w:w="2413" w:type="dxa"/>
+            <w:vMerge/>
+          </w:tcPr>
+          <w:p>
+            <w:pPr>
+              <w:rPr>
+                <w:rFonts w:ascii="Times New Roman" w:hAnsi="Times New Roman" w:cs="Times New Roman"/>
+              </w:rPr>
+            </w:pPr>
+          </w:p>
+        </w:tc>
+        <w:tc>
+          <w:tcPr>
+            <w:tcW w:w="2533" w:type="dxa"/>
+          </w:tcPr>
+          <w:p>
+            <w:pPr>
+              <w:rPr>
+                <w:rFonts w:ascii="Times New Roman" w:hAnsi="Times New Roman" w:cs="Times New Roman"/>
+              </w:rPr>
+            </w:pPr>
+            <w:r>
+              <w:rPr>
+                <w:rFonts w:ascii="Times New Roman" w:hAnsi="Times New Roman" w:cs="Times New Roman"/>
+              </w:rPr>
+              <w:t>Produce salinity transects of Colvos Passage</w:t>
+            </w:r>
+          </w:p>
+        </w:tc>
+        <w:tc>
+          <w:tcPr>
+            <w:tcW w:w="2202" w:type="dxa"/>
+            <w:vAlign w:val="center"/>
+          </w:tcPr>
+          <w:p>
+            <w:pPr>
+              <w:jc w:val="center"/>
+              <w:rPr>
+                <w:rFonts w:ascii="Times New Roman" w:hAnsi="Times New Roman" w:cs="Times New Roman"/>
+              </w:rPr>
+            </w:pPr>
+            <w:r>
+              <w:rPr>
+                <w:rFonts w:ascii="Times New Roman" w:hAnsi="Times New Roman" w:cs="Times New Roman"/>
+              </w:rPr>
+              <w:t>1/11/2024</w:t>
+            </w:r>
+          </w:p>
+        </w:tc>
+        <w:tc>
+          <w:tcPr>
+            <w:tcW w:w="2202" w:type="dxa"/>
+            <w:vAlign w:val="center"/>
+          </w:tcPr>
+          <w:p>
+            <w:pPr>
+              <w:jc w:val="center"/>
+              <w:rPr>
+                <w:rFonts w:ascii="Times New Roman" w:hAnsi="Times New Roman" w:cs="Times New Roman"/>
+              </w:rPr>
+            </w:pPr>
+            <w:r>
+              <w:rPr>
+                <w:rFonts w:ascii="Times New Roman" w:hAnsi="Times New Roman" w:cs="Times New Roman"/>
+              </w:rPr>
+              <w:t>1/15/2024</w:t>
+            </w:r>
+          </w:p>
+        </w:tc>
+      </w:tr>
+      <w:tr>
+        <w:tc>
+          <w:tcPr>
+            <w:tcW w:w="2413" w:type="dxa"/>
+            <w:vMerge/>
+          </w:tcPr>
+          <w:p>
+            <w:pPr>
+              <w:rPr>
+                <w:rFonts w:ascii="Times New Roman" w:hAnsi="Times New Roman" w:cs="Times New Roman"/>
+              </w:rPr>
+            </w:pPr>
+          </w:p>
+        </w:tc>
+        <w:tc>
+          <w:tcPr>
+            <w:tcW w:w="2533" w:type="dxa"/>
+          </w:tcPr>
+          <w:p>
+            <w:pPr>
+              <w:rPr>
+                <w:rFonts w:ascii="Times New Roman" w:hAnsi="Times New Roman" w:cs="Times New Roman"/>
+              </w:rPr>
+            </w:pPr>
+            <w:r>
+              <w:rPr>
+                <w:rFonts w:ascii="Times New Roman" w:hAnsi="Times New Roman" w:cs="Times New Roman"/>
+              </w:rPr>
+              <w:t xml:space="preserve">Produce engineering plots to </w:t>
+            </w:r>
+            <w:proofErr w:type="gramStart"/>
+            <w:r>
+              <w:rPr>
+                <w:rFonts w:ascii="Times New Roman" w:hAnsi="Times New Roman" w:cs="Times New Roman"/>
+              </w:rPr>
+              <w:t>asses</w:t>
+            </w:r>
+            <w:proofErr w:type="gramEnd"/>
+            <w:r>
+              <w:rPr>
+                <w:rFonts w:ascii="Times New Roman" w:hAnsi="Times New Roman" w:cs="Times New Roman"/>
+              </w:rPr>
+              <w:t xml:space="preserve"> float’s performance</w:t>
+            </w:r>
+          </w:p>
+        </w:tc>
+        <w:tc>
+          <w:tcPr>
+            <w:tcW w:w="2202" w:type="dxa"/>
+            <w:vAlign w:val="center"/>
+          </w:tcPr>
+          <w:p>
+            <w:pPr>
+              <w:jc w:val="center"/>
+              <w:rPr>
+                <w:rFonts w:ascii="Times New Roman" w:hAnsi="Times New Roman" w:cs="Times New Roman"/>
+              </w:rPr>
+            </w:pPr>
+            <w:r>
+              <w:rPr>
+                <w:rFonts w:ascii="Times New Roman" w:hAnsi="Times New Roman" w:cs="Times New Roman"/>
+              </w:rPr>
+              <w:t>1/12/2024</w:t>
+            </w:r>
+          </w:p>
+        </w:tc>
+        <w:tc>
+          <w:tcPr>
+            <w:tcW w:w="2202" w:type="dxa"/>
+            <w:vAlign w:val="center"/>
+          </w:tcPr>
+          <w:p>
+            <w:pPr>
+              <w:jc w:val="center"/>
+              <w:rPr>
+                <w:rFonts w:ascii="Times New Roman" w:hAnsi="Times New Roman" w:cs="Times New Roman"/>
+              </w:rPr>
+            </w:pPr>
+            <w:r>
+              <w:rPr>
+                <w:rFonts w:ascii="Times New Roman" w:hAnsi="Times New Roman" w:cs="Times New Roman"/>
+              </w:rPr>
+              <w:t>1/16/2024</w:t>
+            </w:r>
+          </w:p>
+        </w:tc>
+      </w:tr>
+      <w:tr>
+        <w:tc>
+          <w:tcPr>
+            <w:tcW w:w="2413" w:type="dxa"/>
+            <w:vAlign w:val="center"/>
+          </w:tcPr>
+          <w:p>
+            <w:pPr>
+              <w:jc w:val="center"/>
+              <w:rPr>
+                <w:rFonts w:ascii="Times New Roman" w:hAnsi="Times New Roman" w:cs="Times New Roman"/>
+              </w:rPr>
+            </w:pPr>
+            <w:r>
+              <w:rPr>
+                <w:rFonts w:ascii="Times New Roman" w:hAnsi="Times New Roman" w:cs="Times New Roman"/>
+              </w:rPr>
+              <w:t>Paper writing</w:t>
+            </w:r>
+          </w:p>
+        </w:tc>
+        <w:tc>
+          <w:tcPr>
+            <w:tcW w:w="2533" w:type="dxa"/>
+          </w:tcPr>
+          <w:p>
+            <w:pPr>
+              <w:rPr>
+                <w:rFonts w:ascii="Times New Roman" w:hAnsi="Times New Roman" w:cs="Times New Roman"/>
+              </w:rPr>
+            </w:pPr>
+            <w:r>
+              <w:rPr>
+                <w:rFonts w:ascii="Times New Roman" w:hAnsi="Times New Roman" w:cs="Times New Roman"/>
+              </w:rPr>
+              <w:t xml:space="preserve">Follow Ocean 444 assignment deadlines </w:t>
+            </w:r>
+          </w:p>
+        </w:tc>
+        <w:tc>
+          <w:tcPr>
+            <w:tcW w:w="2202" w:type="dxa"/>
+            <w:vAlign w:val="center"/>
+          </w:tcPr>
+          <w:p>
+            <w:pPr>
+              <w:jc w:val="center"/>
+              <w:rPr>
+                <w:rFonts w:ascii="Times New Roman" w:hAnsi="Times New Roman" w:cs="Times New Roman"/>
+              </w:rPr>
+            </w:pPr>
+            <w:r>
+              <w:rPr>
+                <w:rFonts w:ascii="Times New Roman" w:hAnsi="Times New Roman" w:cs="Times New Roman"/>
+              </w:rPr>
+              <w:t>1/03/2024</w:t>
+            </w:r>
+          </w:p>
+        </w:tc>
+        <w:tc>
+          <w:tcPr>
+            <w:tcW w:w="2202" w:type="dxa"/>
+            <w:vAlign w:val="center"/>
+          </w:tcPr>
+          <w:p>
+            <w:pPr>
+              <w:jc w:val="center"/>
+              <w:rPr>
+                <w:rFonts w:ascii="Times New Roman" w:hAnsi="Times New Roman" w:cs="Times New Roman"/>
+              </w:rPr>
+            </w:pPr>
+            <w:r>
+              <w:rPr>
+                <w:rFonts w:ascii="Times New Roman" w:hAnsi="Times New Roman" w:cs="Times New Roman"/>
+              </w:rPr>
+              <w:t>3/12/2024</w:t>
+            </w:r>
+          </w:p>
+        </w:tc>
+      </w:tr>
+    </w:tbl>
+    <w:p>
+      <w:pPr>
+        <w:rPr>
+          <w:rFonts w:ascii="Times New Roman" w:hAnsi="Times New Roman" w:cs="Times New Roman"/>
+          <w:b/>
+          <w:bCs/>
+        </w:rPr>
+      </w:pPr>
+      <w:r>
+        <w:rPr>
+          <w:rFonts w:ascii="Times New Roman" w:hAnsi="Times New Roman" w:cs="Times New Roman"/>
+          <w:b/>
+          <w:bCs/>
+        </w:rPr>
+        <w:br w:type="page"/>
+      </w:r>
+      <w:r>
+        <w:rPr>
+          <w:rFonts w:ascii="Times New Roman" w:hAnsi="Times New Roman" w:cs="Times New Roman"/>
+        </w:rPr>
+        <w:lastRenderedPageBreak/>
+        <w:t>1) Concept development 2) Find and order parts 3) Background research 4) Electronics design 5) Electronics build 6) General programming 7) Float testing and deployment without profiling capability 8) Buoyancy engine design 9) Buoyancy engine build 10) Float assembly 11) Final float testing and deployment.</w:t>
+      </w:r>
+    </w:p>
+    <w:p>
+      <w:pPr>
+        <w:spacing w:line="480" w:lineRule="auto"/>
+        <w:rPr>
+          <w:rFonts w:ascii="Times New Roman" w:hAnsi="Times New Roman" w:cs="Times New Roman"/>
+          <w:b/>
+          <w:bCs/>
+        </w:rPr>
+      </w:pPr>
+      <w:r>
+        <w:rPr>
+          <w:rFonts w:ascii="Times New Roman" w:hAnsi="Times New Roman" w:cs="Times New Roman"/>
+          <w:b/>
+          <w:bCs/>
+        </w:rPr>
+        <w:t>Figures</w:t>
+      </w:r>
+    </w:p>
     <w:sectPr>
-      <w:footerReference w:type="even" r:id="rId7"/>
-      <w:footerReference w:type="default" r:id="rId8"/>
+      <w:footerReference w:type="even" r:id="rId8"/>
+      <w:footerReference w:type="default" r:id="rId9"/>
       <w:pgSz w:w="12240" w:h="15840"/>
       <w:pgMar w:top="1440" w:right="1440" w:bottom="1440" w:left="1440" w:header="720" w:footer="720" w:gutter="0"/>
       <w:lnNumType w:countBy="1" w:restart="continuous"/>
@@ -1045,6 +2478,22 @@
     <w:unhideWhenUsed/>
     <w:rsid w:val="003751EE"/>
   </w:style>
+  <w:style w:type="table" w:styleId="TableGrid">
+    <w:name w:val="Table Grid"/>
+    <w:basedOn w:val="TableNormal"/>
+    <w:uiPriority w:val="39"/>
+    <w:rsid w:val="00F95AFC"/>
+    <w:tblPr>
+      <w:tblBorders>
+        <w:top w:val="single" w:sz="4" w:space="0" w:color="auto"/>
+        <w:left w:val="single" w:sz="4" w:space="0" w:color="auto"/>
+        <w:bottom w:val="single" w:sz="4" w:space="0" w:color="auto"/>
+        <w:right w:val="single" w:sz="4" w:space="0" w:color="auto"/>
+        <w:insideH w:val="single" w:sz="4" w:space="0" w:color="auto"/>
+        <w:insideV w:val="single" w:sz="4" w:space="0" w:color="auto"/>
+      </w:tblBorders>
+    </w:tblPr>
+  </w:style>
 </w:styles>
 </file>
 

</xml_diff>

<commit_message>
Updated timeline and made a budget
</commit_message>
<xml_diff>
--- a/proposal/drafts/flaimCProposal2023.docx
+++ b/proposal/drafts/flaimCProposal2023.docx
@@ -5,132 +5,93 @@
     <w:p>
       <w:pPr>
         <w:spacing w:line="480" w:lineRule="auto"/>
+        <w:jc w:val="center"/>
         <w:rPr>
           <w:rFonts w:ascii="Times New Roman" w:eastAsia="Times New Roman" w:hAnsi="Times New Roman" w:cs="Times New Roman"/>
-        </w:rPr>
-      </w:pPr>
-      <w:r>
-        <w:rPr>
-          <w:rFonts w:ascii="Times New Roman" w:eastAsia="Times New Roman" w:hAnsi="Times New Roman" w:cs="Times New Roman"/>
-        </w:rPr>
-        <w:t>Project proposal for q</w:t>
-      </w:r>
-      <w:r>
-        <w:rPr>
-          <w:rFonts w:ascii="Times New Roman" w:eastAsia="Times New Roman" w:hAnsi="Times New Roman" w:cs="Times New Roman"/>
-        </w:rPr>
-        <w:t xml:space="preserve">uantify </w:t>
-      </w:r>
-      <w:r>
-        <w:rPr>
-          <w:rFonts w:ascii="Times New Roman" w:eastAsia="Times New Roman" w:hAnsi="Times New Roman" w:cs="Times New Roman"/>
-        </w:rPr>
-        <w:t>h</w:t>
-      </w:r>
-      <w:r>
-        <w:rPr>
-          <w:rFonts w:ascii="Times New Roman" w:eastAsia="Times New Roman" w:hAnsi="Times New Roman" w:cs="Times New Roman"/>
-        </w:rPr>
-        <w:t xml:space="preserve">alocline </w:t>
-      </w:r>
-      <w:r>
-        <w:rPr>
-          <w:rFonts w:ascii="Times New Roman" w:eastAsia="Times New Roman" w:hAnsi="Times New Roman" w:cs="Times New Roman"/>
-        </w:rPr>
-        <w:t>t</w:t>
-      </w:r>
-      <w:r>
-        <w:rPr>
-          <w:rFonts w:ascii="Times New Roman" w:eastAsia="Times New Roman" w:hAnsi="Times New Roman" w:cs="Times New Roman"/>
-        </w:rPr>
-        <w:t xml:space="preserve">idal </w:t>
-      </w:r>
-      <w:r>
-        <w:rPr>
-          <w:rFonts w:ascii="Times New Roman" w:eastAsia="Times New Roman" w:hAnsi="Times New Roman" w:cs="Times New Roman"/>
-        </w:rPr>
-        <w:t>v</w:t>
-      </w:r>
-      <w:r>
-        <w:rPr>
-          <w:rFonts w:ascii="Times New Roman" w:eastAsia="Times New Roman" w:hAnsi="Times New Roman" w:cs="Times New Roman"/>
-        </w:rPr>
-        <w:t xml:space="preserve">ariability in </w:t>
-      </w:r>
-      <w:proofErr w:type="spellStart"/>
-      <w:r>
-        <w:rPr>
-          <w:rFonts w:ascii="Times New Roman" w:eastAsia="Times New Roman" w:hAnsi="Times New Roman" w:cs="Times New Roman"/>
-        </w:rPr>
-        <w:t>Colvos</w:t>
-      </w:r>
-      <w:proofErr w:type="spellEnd"/>
-      <w:r>
-        <w:rPr>
-          <w:rFonts w:ascii="Times New Roman" w:eastAsia="Times New Roman" w:hAnsi="Times New Roman" w:cs="Times New Roman"/>
-        </w:rPr>
-        <w:t xml:space="preserve"> Passage</w:t>
-      </w:r>
-      <w:r>
-        <w:rPr>
-          <w:rFonts w:ascii="Times New Roman" w:eastAsia="Times New Roman" w:hAnsi="Times New Roman" w:cs="Times New Roman"/>
-        </w:rPr>
-        <w:t xml:space="preserve">, WA, </w:t>
-      </w:r>
-      <w:r>
-        <w:rPr>
-          <w:rFonts w:ascii="Times New Roman" w:eastAsia="Times New Roman" w:hAnsi="Times New Roman" w:cs="Times New Roman"/>
-        </w:rPr>
-        <w:t xml:space="preserve">with </w:t>
-      </w:r>
-      <w:r>
-        <w:rPr>
-          <w:rFonts w:ascii="Times New Roman" w:eastAsia="Times New Roman" w:hAnsi="Times New Roman" w:cs="Times New Roman"/>
-        </w:rPr>
-        <w:t xml:space="preserve">a DIY profiling </w:t>
-      </w:r>
-      <w:proofErr w:type="gramStart"/>
-      <w:r>
-        <w:rPr>
-          <w:rFonts w:ascii="Times New Roman" w:eastAsia="Times New Roman" w:hAnsi="Times New Roman" w:cs="Times New Roman"/>
-        </w:rPr>
-        <w:t>float</w:t>
-      </w:r>
-      <w:proofErr w:type="gramEnd"/>
-    </w:p>
-    <w:p>
-      <w:pPr>
-        <w:spacing w:line="480" w:lineRule="auto"/>
-        <w:rPr>
-          <w:rFonts w:ascii="Times New Roman" w:eastAsia="Times New Roman" w:hAnsi="Times New Roman" w:cs="Times New Roman"/>
+          <w:sz w:val="32"/>
+          <w:szCs w:val="32"/>
         </w:rPr>
       </w:pPr>
     </w:p>
     <w:p>
       <w:pPr>
         <w:spacing w:line="480" w:lineRule="auto"/>
+        <w:jc w:val="center"/>
         <w:rPr>
           <w:rFonts w:ascii="Times New Roman" w:eastAsia="Times New Roman" w:hAnsi="Times New Roman" w:cs="Times New Roman"/>
+          <w:sz w:val="32"/>
+          <w:szCs w:val="32"/>
+        </w:rPr>
+      </w:pPr>
+    </w:p>
+    <w:p>
+      <w:pPr>
+        <w:spacing w:line="480" w:lineRule="auto"/>
+        <w:jc w:val="center"/>
+        <w:rPr>
+          <w:rFonts w:ascii="Times New Roman" w:eastAsia="Times New Roman" w:hAnsi="Times New Roman" w:cs="Times New Roman"/>
+          <w:sz w:val="32"/>
+          <w:szCs w:val="32"/>
+        </w:rPr>
+      </w:pPr>
+    </w:p>
+    <w:p>
+      <w:pPr>
+        <w:spacing w:line="480" w:lineRule="auto"/>
+        <w:jc w:val="center"/>
+        <w:rPr>
+          <w:rFonts w:ascii="Times New Roman" w:eastAsia="Times New Roman" w:hAnsi="Times New Roman" w:cs="Times New Roman"/>
+          <w:sz w:val="32"/>
+          <w:szCs w:val="32"/>
         </w:rPr>
       </w:pPr>
       <w:r>
         <w:rPr>
           <w:rFonts w:ascii="Times New Roman" w:eastAsia="Times New Roman" w:hAnsi="Times New Roman" w:cs="Times New Roman"/>
-        </w:rPr>
-        <w:t>Caleb Flaim</w:t>
+          <w:sz w:val="32"/>
+          <w:szCs w:val="32"/>
+        </w:rPr>
+        <w:t xml:space="preserve">Project proposal for </w:t>
       </w:r>
       <w:r>
         <w:rPr>
           <w:rFonts w:ascii="Times New Roman" w:eastAsia="Times New Roman" w:hAnsi="Times New Roman" w:cs="Times New Roman"/>
-          <w:vertAlign w:val="superscript"/>
-        </w:rPr>
-        <w:t>1</w:t>
+          <w:sz w:val="32"/>
+          <w:szCs w:val="32"/>
+        </w:rPr>
+        <w:t xml:space="preserve">the development and validation of </w:t>
       </w:r>
       <w:r>
         <w:rPr>
           <w:rFonts w:ascii="Times New Roman" w:eastAsia="Times New Roman" w:hAnsi="Times New Roman" w:cs="Times New Roman"/>
-        </w:rPr>
-        <w:t xml:space="preserve">  </w:t>
+          <w:sz w:val="32"/>
+          <w:szCs w:val="32"/>
+        </w:rPr>
+        <w:t>a DIY profiling float</w:t>
+      </w:r>
+      <w:r>
+        <w:rPr>
+          <w:rFonts w:ascii="Times New Roman" w:eastAsia="Times New Roman" w:hAnsi="Times New Roman" w:cs="Times New Roman"/>
+          <w:sz w:val="32"/>
+          <w:szCs w:val="32"/>
+        </w:rPr>
+        <w:t xml:space="preserve"> </w:t>
+      </w:r>
+      <w:r>
+        <w:rPr>
+          <w:rFonts w:ascii="Times New Roman" w:eastAsia="Times New Roman" w:hAnsi="Times New Roman" w:cs="Times New Roman"/>
+          <w:sz w:val="32"/>
+          <w:szCs w:val="32"/>
+        </w:rPr>
+        <w:t>for salinity estimation</w:t>
+      </w:r>
+      <w:r>
+        <w:rPr>
+          <w:rFonts w:ascii="Times New Roman" w:eastAsia="Times New Roman" w:hAnsi="Times New Roman" w:cs="Times New Roman"/>
+          <w:sz w:val="32"/>
+          <w:szCs w:val="32"/>
+        </w:rPr>
+        <w:t>– draft 1</w:t>
       </w:r>
     </w:p>
     <w:p>
@@ -140,19 +101,38 @@
           <w:rFonts w:ascii="Times New Roman" w:eastAsia="Times New Roman" w:hAnsi="Times New Roman" w:cs="Times New Roman"/>
         </w:rPr>
       </w:pPr>
-      <w:r>
+    </w:p>
+    <w:p>
+      <w:pPr>
+        <w:spacing w:line="480" w:lineRule="auto"/>
+        <w:jc w:val="center"/>
         <w:rPr>
           <w:rFonts w:ascii="Times New Roman" w:eastAsia="Times New Roman" w:hAnsi="Times New Roman" w:cs="Times New Roman"/>
           <w:vertAlign w:val="superscript"/>
         </w:rPr>
+      </w:pPr>
+      <w:r>
+        <w:rPr>
+          <w:rFonts w:ascii="Times New Roman" w:eastAsia="Times New Roman" w:hAnsi="Times New Roman" w:cs="Times New Roman"/>
+        </w:rPr>
+        <w:t>Caleb Flaim</w:t>
+      </w:r>
+      <w:r>
+        <w:rPr>
+          <w:rFonts w:ascii="Times New Roman" w:eastAsia="Times New Roman" w:hAnsi="Times New Roman" w:cs="Times New Roman"/>
+          <w:vertAlign w:val="superscript"/>
+        </w:rPr>
         <w:t>1</w:t>
       </w:r>
-      <w:r>
+    </w:p>
+    <w:p>
+      <w:pPr>
+        <w:spacing w:line="480" w:lineRule="auto"/>
+        <w:jc w:val="center"/>
         <w:rPr>
           <w:rFonts w:ascii="Times New Roman" w:eastAsia="Times New Roman" w:hAnsi="Times New Roman" w:cs="Times New Roman"/>
         </w:rPr>
-        <w:t>University of Washington, School of Oceanography (</w:t>
-      </w:r>
+      </w:pPr>
       <w:hyperlink r:id="rId6" w:history="1">
         <w:r>
           <w:rPr>
@@ -162,18 +142,33 @@
           <w:t>cflaim@uw.edu</w:t>
         </w:r>
       </w:hyperlink>
+    </w:p>
+    <w:p>
+      <w:pPr>
+        <w:spacing w:line="480" w:lineRule="auto"/>
+        <w:jc w:val="center"/>
+        <w:rPr>
+          <w:rFonts w:ascii="Times New Roman" w:eastAsia="Times New Roman" w:hAnsi="Times New Roman" w:cs="Times New Roman"/>
+        </w:rPr>
+      </w:pPr>
       <w:r>
         <w:rPr>
           <w:rFonts w:ascii="Times New Roman" w:eastAsia="Times New Roman" w:hAnsi="Times New Roman" w:cs="Times New Roman"/>
-          <w:color w:val="1155CC"/>
-          <w:u w:val="single"/>
-        </w:rPr>
-        <w:t>)</w:t>
+          <w:vertAlign w:val="superscript"/>
+        </w:rPr>
+        <w:t>1</w:t>
+      </w:r>
+      <w:r>
+        <w:rPr>
+          <w:rFonts w:ascii="Times New Roman" w:eastAsia="Times New Roman" w:hAnsi="Times New Roman" w:cs="Times New Roman"/>
+        </w:rPr>
+        <w:t xml:space="preserve">University of Washington, School of Oceanography </w:t>
       </w:r>
     </w:p>
     <w:p>
       <w:pPr>
         <w:spacing w:line="480" w:lineRule="auto"/>
+        <w:jc w:val="center"/>
         <w:rPr>
           <w:rFonts w:ascii="Times New Roman" w:eastAsia="Times New Roman" w:hAnsi="Times New Roman" w:cs="Times New Roman"/>
         </w:rPr>
@@ -182,6 +177,7 @@
     <w:p>
       <w:pPr>
         <w:spacing w:line="480" w:lineRule="auto"/>
+        <w:jc w:val="center"/>
         <w:rPr>
           <w:rFonts w:ascii="Times New Roman" w:eastAsia="Times New Roman" w:hAnsi="Times New Roman" w:cs="Times New Roman"/>
         </w:rPr>
@@ -195,10 +191,60 @@
     </w:p>
     <w:p>
       <w:pPr>
+        <w:spacing w:line="480" w:lineRule="auto"/>
+        <w:jc w:val="center"/>
         <w:rPr>
           <w:rFonts w:ascii="Times New Roman" w:eastAsia="Times New Roman" w:hAnsi="Times New Roman" w:cs="Times New Roman"/>
         </w:rPr>
       </w:pPr>
+    </w:p>
+    <w:p>
+      <w:pPr>
+        <w:spacing w:line="480" w:lineRule="auto"/>
+        <w:jc w:val="center"/>
+        <w:rPr>
+          <w:rFonts w:ascii="Times New Roman" w:eastAsia="Times New Roman" w:hAnsi="Times New Roman" w:cs="Times New Roman"/>
+        </w:rPr>
+      </w:pPr>
+    </w:p>
+    <w:p>
+      <w:pPr>
+        <w:spacing w:line="480" w:lineRule="auto"/>
+        <w:jc w:val="center"/>
+        <w:rPr>
+          <w:rFonts w:ascii="Times New Roman" w:eastAsia="Times New Roman" w:hAnsi="Times New Roman" w:cs="Times New Roman"/>
+        </w:rPr>
+      </w:pPr>
+    </w:p>
+    <w:p>
+      <w:pPr>
+        <w:spacing w:line="480" w:lineRule="auto"/>
+        <w:jc w:val="center"/>
+        <w:rPr>
+          <w:rFonts w:ascii="Times New Roman" w:eastAsia="Times New Roman" w:hAnsi="Times New Roman" w:cs="Times New Roman"/>
+        </w:rPr>
+      </w:pPr>
+    </w:p>
+    <w:p>
+      <w:pPr>
+        <w:rPr>
+          <w:rFonts w:ascii="Times New Roman" w:eastAsia="Times New Roman" w:hAnsi="Times New Roman" w:cs="Times New Roman"/>
+        </w:rPr>
+      </w:pPr>
+      <w:r>
+        <w:rPr>
+          <w:rFonts w:ascii="Times New Roman" w:eastAsia="Times New Roman" w:hAnsi="Times New Roman" w:cs="Times New Roman"/>
+          <w:b/>
+          <w:bCs/>
+        </w:rPr>
+        <w:t xml:space="preserve">Key words: </w:t>
+      </w:r>
+      <w:r>
+        <w:rPr>
+          <w:rFonts w:ascii="Times New Roman" w:eastAsia="Times New Roman" w:hAnsi="Times New Roman" w:cs="Times New Roman"/>
+        </w:rPr>
+        <w:t>AUV, DIY, open-source, halocline, mixing</w:t>
+      </w:r>
       <w:r>
         <w:rPr>
           <w:rFonts w:ascii="Times New Roman" w:eastAsia="Times New Roman" w:hAnsi="Times New Roman" w:cs="Times New Roman"/>
@@ -517,6 +563,23 @@
         </w:rPr>
         <w:t>:</w:t>
       </w:r>
+      <w:r>
+        <w:rPr>
+          <w:rFonts w:ascii="Times New Roman" w:hAnsi="Times New Roman" w:cs="Times New Roman"/>
+          <w:b/>
+          <w:bCs/>
+        </w:rPr>
+        <w:t xml:space="preserve"> Project timeline</w:t>
+      </w:r>
+    </w:p>
+    <w:p>
+      <w:pPr>
+        <w:rPr>
+          <w:rFonts w:ascii="Times New Roman" w:hAnsi="Times New Roman" w:cs="Times New Roman"/>
+          <w:b/>
+          <w:bCs/>
+        </w:rPr>
+      </w:pPr>
     </w:p>
     <w:tbl>
       <w:tblPr>
@@ -1104,6 +1167,12 @@
               </w:rPr>
               <w:t>Float testing and deployment without profiling capability</w:t>
             </w:r>
+            <w:r>
+              <w:rPr>
+                <w:rFonts w:ascii="Times New Roman" w:hAnsi="Times New Roman" w:cs="Times New Roman"/>
+              </w:rPr>
+              <w:t xml:space="preserve"> near Shilshole</w:t>
+            </w:r>
           </w:p>
         </w:tc>
         <w:tc>
@@ -1396,7 +1465,33 @@
               <w:rPr>
                 <w:rFonts w:ascii="Times New Roman" w:hAnsi="Times New Roman" w:cs="Times New Roman"/>
               </w:rPr>
-              <w:t>Final float testing and deployment.</w:t>
+              <w:t>Final float testing and deployment</w:t>
+            </w:r>
+            <w:r>
+              <w:rPr>
+                <w:rFonts w:ascii="Times New Roman" w:hAnsi="Times New Roman" w:cs="Times New Roman"/>
+              </w:rPr>
+              <w:t xml:space="preserve"> in </w:t>
+            </w:r>
+            <w:proofErr w:type="spellStart"/>
+            <w:r>
+              <w:rPr>
+                <w:rFonts w:ascii="Times New Roman" w:hAnsi="Times New Roman" w:cs="Times New Roman"/>
+              </w:rPr>
+              <w:t>Colvos</w:t>
+            </w:r>
+            <w:proofErr w:type="spellEnd"/>
+            <w:r>
+              <w:rPr>
+                <w:rFonts w:ascii="Times New Roman" w:hAnsi="Times New Roman" w:cs="Times New Roman"/>
+              </w:rPr>
+              <w:t xml:space="preserve"> Passage</w:t>
+            </w:r>
+            <w:r>
+              <w:rPr>
+                <w:rFonts w:ascii="Times New Roman" w:hAnsi="Times New Roman" w:cs="Times New Roman"/>
+              </w:rPr>
+              <w:t>.</w:t>
             </w:r>
           </w:p>
           <w:p>
@@ -1792,20 +1887,4477 @@
           <w:bCs/>
         </w:rPr>
       </w:pPr>
-      <w:r>
+    </w:p>
+    <w:p>
+      <w:pPr>
         <w:rPr>
           <w:rFonts w:ascii="Times New Roman" w:hAnsi="Times New Roman" w:cs="Times New Roman"/>
           <w:b/>
           <w:bCs/>
         </w:rPr>
+      </w:pPr>
+      <w:r>
+        <w:rPr>
+          <w:rFonts w:ascii="Times New Roman" w:hAnsi="Times New Roman" w:cs="Times New Roman"/>
+          <w:b/>
+          <w:bCs/>
+        </w:rPr>
         <w:br w:type="page"/>
       </w:r>
+    </w:p>
+    <w:p>
+      <w:pPr>
+        <w:tabs>
+          <w:tab w:val="left" w:pos="964"/>
+        </w:tabs>
+        <w:rPr>
+          <w:rFonts w:ascii="Times New Roman" w:hAnsi="Times New Roman" w:cs="Times New Roman"/>
+          <w:b/>
+          <w:bCs/>
+        </w:rPr>
+      </w:pPr>
       <w:r>
         <w:rPr>
           <w:rFonts w:ascii="Times New Roman" w:hAnsi="Times New Roman" w:cs="Times New Roman"/>
+          <w:b/>
+          <w:bCs/>
         </w:rPr>
         <w:lastRenderedPageBreak/>
-        <w:t>1) Concept development 2) Find and order parts 3) Background research 4) Electronics design 5) Electronics build 6) General programming 7) Float testing and deployment without profiling capability 8) Buoyancy engine design 9) Buoyancy engine build 10) Float assembly 11) Final float testing and deployment.</w:t>
+        <w:t>Table 2: Project budget</w:t>
+      </w:r>
+    </w:p>
+    <w:tbl>
+      <w:tblPr>
+        <w:tblStyle w:val="TableGrid"/>
+        <w:tblW w:w="0" w:type="auto"/>
+        <w:tblLook w:val="04A0" w:firstRow="1" w:lastRow="0" w:firstColumn="1" w:lastColumn="0" w:noHBand="0" w:noVBand="1"/>
+      </w:tblPr>
+      <w:tblGrid>
+        <w:gridCol w:w="2378"/>
+        <w:gridCol w:w="2622"/>
+        <w:gridCol w:w="510"/>
+        <w:gridCol w:w="1409"/>
+        <w:gridCol w:w="1409"/>
+      </w:tblGrid>
+      <w:tr>
+        <w:tc>
+          <w:tcPr>
+            <w:tcW w:w="2378" w:type="dxa"/>
+            <w:vMerge w:val="restart"/>
+            <w:vAlign w:val="center"/>
+          </w:tcPr>
+          <w:p>
+            <w:pPr>
+              <w:tabs>
+                <w:tab w:val="left" w:pos="964"/>
+              </w:tabs>
+              <w:jc w:val="center"/>
+              <w:rPr>
+                <w:rFonts w:ascii="Times New Roman" w:hAnsi="Times New Roman" w:cs="Times New Roman"/>
+              </w:rPr>
+            </w:pPr>
+            <w:r>
+              <w:rPr>
+                <w:rFonts w:ascii="Times New Roman" w:hAnsi="Times New Roman" w:cs="Times New Roman"/>
+              </w:rPr>
+              <w:t>Electrical - general</w:t>
+            </w:r>
+          </w:p>
+        </w:tc>
+        <w:tc>
+          <w:tcPr>
+            <w:tcW w:w="2622" w:type="dxa"/>
+            <w:vAlign w:val="bottom"/>
+          </w:tcPr>
+          <w:p>
+            <w:pPr>
+              <w:tabs>
+                <w:tab w:val="left" w:pos="964"/>
+              </w:tabs>
+              <w:rPr>
+                <w:rFonts w:ascii="Times New Roman" w:hAnsi="Times New Roman" w:cs="Times New Roman"/>
+                <w:b/>
+                <w:bCs/>
+              </w:rPr>
+            </w:pPr>
+            <w:proofErr w:type="spellStart"/>
+            <w:r>
+              <w:rPr>
+                <w:color w:val="000000"/>
+              </w:rPr>
+              <w:t>perfboard</w:t>
+            </w:r>
+            <w:proofErr w:type="spellEnd"/>
+            <w:r>
+              <w:rPr>
+                <w:color w:val="000000"/>
+              </w:rPr>
+              <w:t xml:space="preserve"> (pack of 50)</w:t>
+            </w:r>
+          </w:p>
+        </w:tc>
+        <w:tc>
+          <w:tcPr>
+            <w:tcW w:w="510" w:type="dxa"/>
+            <w:vAlign w:val="bottom"/>
+          </w:tcPr>
+          <w:p>
+            <w:pPr>
+              <w:tabs>
+                <w:tab w:val="left" w:pos="964"/>
+              </w:tabs>
+              <w:rPr>
+                <w:rFonts w:ascii="Times New Roman" w:hAnsi="Times New Roman" w:cs="Times New Roman"/>
+                <w:b/>
+                <w:bCs/>
+              </w:rPr>
+            </w:pPr>
+            <w:r>
+              <w:rPr>
+                <w:color w:val="000000"/>
+              </w:rPr>
+              <w:t>7</w:t>
+            </w:r>
+          </w:p>
+        </w:tc>
+        <w:tc>
+          <w:tcPr>
+            <w:tcW w:w="1409" w:type="dxa"/>
+            <w:vAlign w:val="bottom"/>
+          </w:tcPr>
+          <w:p>
+            <w:pPr>
+              <w:tabs>
+                <w:tab w:val="left" w:pos="964"/>
+              </w:tabs>
+              <w:rPr>
+                <w:rFonts w:ascii="Times New Roman" w:hAnsi="Times New Roman" w:cs="Times New Roman"/>
+                <w:b/>
+                <w:bCs/>
+              </w:rPr>
+            </w:pPr>
+            <w:r>
+              <w:rPr>
+                <w:color w:val="000000"/>
+              </w:rPr>
+              <w:t xml:space="preserve">$0.50 </w:t>
+            </w:r>
+          </w:p>
+        </w:tc>
+        <w:tc>
+          <w:tcPr>
+            <w:tcW w:w="1409" w:type="dxa"/>
+            <w:vAlign w:val="bottom"/>
+          </w:tcPr>
+          <w:p>
+            <w:pPr>
+              <w:tabs>
+                <w:tab w:val="left" w:pos="964"/>
+              </w:tabs>
+              <w:rPr>
+                <w:rFonts w:ascii="Times New Roman" w:hAnsi="Times New Roman" w:cs="Times New Roman"/>
+                <w:b/>
+                <w:bCs/>
+              </w:rPr>
+            </w:pPr>
+            <w:r>
+              <w:rPr>
+                <w:color w:val="000000"/>
+              </w:rPr>
+              <w:t xml:space="preserve">$3.50 </w:t>
+            </w:r>
+          </w:p>
+        </w:tc>
+      </w:tr>
+      <w:tr>
+        <w:tc>
+          <w:tcPr>
+            <w:tcW w:w="2378" w:type="dxa"/>
+            <w:vMerge/>
+          </w:tcPr>
+          <w:p>
+            <w:pPr>
+              <w:tabs>
+                <w:tab w:val="left" w:pos="964"/>
+              </w:tabs>
+              <w:rPr>
+                <w:rFonts w:ascii="Times New Roman" w:hAnsi="Times New Roman" w:cs="Times New Roman"/>
+                <w:b/>
+                <w:bCs/>
+              </w:rPr>
+            </w:pPr>
+          </w:p>
+        </w:tc>
+        <w:tc>
+          <w:tcPr>
+            <w:tcW w:w="2622" w:type="dxa"/>
+            <w:vAlign w:val="bottom"/>
+          </w:tcPr>
+          <w:p>
+            <w:pPr>
+              <w:tabs>
+                <w:tab w:val="left" w:pos="964"/>
+              </w:tabs>
+              <w:rPr>
+                <w:rFonts w:ascii="Times New Roman" w:hAnsi="Times New Roman" w:cs="Times New Roman"/>
+                <w:b/>
+                <w:bCs/>
+              </w:rPr>
+            </w:pPr>
+            <w:proofErr w:type="spellStart"/>
+            <w:r>
+              <w:rPr>
+                <w:color w:val="000000"/>
+              </w:rPr>
+              <w:t>Misc</w:t>
+            </w:r>
+            <w:proofErr w:type="spellEnd"/>
+            <w:r>
+              <w:rPr>
+                <w:color w:val="000000"/>
+              </w:rPr>
+              <w:t xml:space="preserve"> wires</w:t>
+            </w:r>
+          </w:p>
+        </w:tc>
+        <w:tc>
+          <w:tcPr>
+            <w:tcW w:w="510" w:type="dxa"/>
+            <w:vAlign w:val="bottom"/>
+          </w:tcPr>
+          <w:p>
+            <w:pPr>
+              <w:tabs>
+                <w:tab w:val="left" w:pos="964"/>
+              </w:tabs>
+              <w:rPr>
+                <w:rFonts w:ascii="Times New Roman" w:hAnsi="Times New Roman" w:cs="Times New Roman"/>
+                <w:b/>
+                <w:bCs/>
+              </w:rPr>
+            </w:pPr>
+            <w:r>
+              <w:rPr>
+                <w:color w:val="000000"/>
+              </w:rPr>
+              <w:t>NA</w:t>
+            </w:r>
+          </w:p>
+        </w:tc>
+        <w:tc>
+          <w:tcPr>
+            <w:tcW w:w="1409" w:type="dxa"/>
+            <w:vAlign w:val="bottom"/>
+          </w:tcPr>
+          <w:p>
+            <w:pPr>
+              <w:tabs>
+                <w:tab w:val="left" w:pos="964"/>
+              </w:tabs>
+              <w:rPr>
+                <w:rFonts w:ascii="Times New Roman" w:hAnsi="Times New Roman" w:cs="Times New Roman"/>
+                <w:b/>
+                <w:bCs/>
+              </w:rPr>
+            </w:pPr>
+            <w:r>
+              <w:rPr>
+                <w:color w:val="000000"/>
+              </w:rPr>
+              <w:t>NA</w:t>
+            </w:r>
+          </w:p>
+        </w:tc>
+        <w:tc>
+          <w:tcPr>
+            <w:tcW w:w="1409" w:type="dxa"/>
+            <w:vAlign w:val="bottom"/>
+          </w:tcPr>
+          <w:p>
+            <w:pPr>
+              <w:tabs>
+                <w:tab w:val="left" w:pos="964"/>
+              </w:tabs>
+              <w:rPr>
+                <w:rFonts w:ascii="Times New Roman" w:hAnsi="Times New Roman" w:cs="Times New Roman"/>
+                <w:b/>
+                <w:bCs/>
+              </w:rPr>
+            </w:pPr>
+            <w:r>
+              <w:rPr>
+                <w:color w:val="000000"/>
+              </w:rPr>
+              <w:t xml:space="preserve">$15.00 </w:t>
+            </w:r>
+          </w:p>
+        </w:tc>
+      </w:tr>
+      <w:tr>
+        <w:tc>
+          <w:tcPr>
+            <w:tcW w:w="2378" w:type="dxa"/>
+            <w:vMerge/>
+          </w:tcPr>
+          <w:p>
+            <w:pPr>
+              <w:tabs>
+                <w:tab w:val="left" w:pos="964"/>
+              </w:tabs>
+              <w:rPr>
+                <w:rFonts w:ascii="Times New Roman" w:hAnsi="Times New Roman" w:cs="Times New Roman"/>
+                <w:b/>
+                <w:bCs/>
+              </w:rPr>
+            </w:pPr>
+          </w:p>
+        </w:tc>
+        <w:tc>
+          <w:tcPr>
+            <w:tcW w:w="2622" w:type="dxa"/>
+            <w:vAlign w:val="bottom"/>
+          </w:tcPr>
+          <w:p>
+            <w:pPr>
+              <w:tabs>
+                <w:tab w:val="left" w:pos="964"/>
+              </w:tabs>
+              <w:rPr>
+                <w:rFonts w:ascii="Times New Roman" w:hAnsi="Times New Roman" w:cs="Times New Roman"/>
+                <w:b/>
+                <w:bCs/>
+              </w:rPr>
+            </w:pPr>
+            <w:r>
+              <w:rPr>
+                <w:color w:val="000000"/>
+              </w:rPr>
+              <w:t>Male header pins</w:t>
+            </w:r>
+          </w:p>
+        </w:tc>
+        <w:tc>
+          <w:tcPr>
+            <w:tcW w:w="510" w:type="dxa"/>
+            <w:vAlign w:val="bottom"/>
+          </w:tcPr>
+          <w:p>
+            <w:pPr>
+              <w:tabs>
+                <w:tab w:val="left" w:pos="964"/>
+              </w:tabs>
+              <w:rPr>
+                <w:rFonts w:ascii="Times New Roman" w:hAnsi="Times New Roman" w:cs="Times New Roman"/>
+                <w:b/>
+                <w:bCs/>
+              </w:rPr>
+            </w:pPr>
+            <w:r>
+              <w:rPr>
+                <w:color w:val="000000"/>
+              </w:rPr>
+              <w:t>NA</w:t>
+            </w:r>
+          </w:p>
+        </w:tc>
+        <w:tc>
+          <w:tcPr>
+            <w:tcW w:w="1409" w:type="dxa"/>
+            <w:vAlign w:val="bottom"/>
+          </w:tcPr>
+          <w:p>
+            <w:pPr>
+              <w:tabs>
+                <w:tab w:val="left" w:pos="964"/>
+              </w:tabs>
+              <w:rPr>
+                <w:rFonts w:ascii="Times New Roman" w:hAnsi="Times New Roman" w:cs="Times New Roman"/>
+                <w:b/>
+                <w:bCs/>
+              </w:rPr>
+            </w:pPr>
+            <w:r>
+              <w:rPr>
+                <w:color w:val="000000"/>
+              </w:rPr>
+              <w:t>NA</w:t>
+            </w:r>
+          </w:p>
+        </w:tc>
+        <w:tc>
+          <w:tcPr>
+            <w:tcW w:w="1409" w:type="dxa"/>
+            <w:vAlign w:val="bottom"/>
+          </w:tcPr>
+          <w:p>
+            <w:pPr>
+              <w:tabs>
+                <w:tab w:val="left" w:pos="964"/>
+              </w:tabs>
+              <w:rPr>
+                <w:rFonts w:ascii="Times New Roman" w:hAnsi="Times New Roman" w:cs="Times New Roman"/>
+                <w:b/>
+                <w:bCs/>
+              </w:rPr>
+            </w:pPr>
+            <w:r>
+              <w:rPr>
+                <w:color w:val="000000"/>
+              </w:rPr>
+              <w:t xml:space="preserve">$5.00 </w:t>
+            </w:r>
+          </w:p>
+        </w:tc>
+      </w:tr>
+      <w:tr>
+        <w:tc>
+          <w:tcPr>
+            <w:tcW w:w="2378" w:type="dxa"/>
+            <w:vMerge/>
+          </w:tcPr>
+          <w:p>
+            <w:pPr>
+              <w:tabs>
+                <w:tab w:val="left" w:pos="964"/>
+              </w:tabs>
+              <w:rPr>
+                <w:rFonts w:ascii="Times New Roman" w:hAnsi="Times New Roman" w:cs="Times New Roman"/>
+                <w:b/>
+                <w:bCs/>
+              </w:rPr>
+            </w:pPr>
+          </w:p>
+        </w:tc>
+        <w:tc>
+          <w:tcPr>
+            <w:tcW w:w="2622" w:type="dxa"/>
+            <w:vAlign w:val="bottom"/>
+          </w:tcPr>
+          <w:p>
+            <w:pPr>
+              <w:tabs>
+                <w:tab w:val="left" w:pos="964"/>
+              </w:tabs>
+              <w:rPr>
+                <w:rFonts w:ascii="Times New Roman" w:hAnsi="Times New Roman" w:cs="Times New Roman"/>
+                <w:b/>
+                <w:bCs/>
+              </w:rPr>
+            </w:pPr>
+            <w:r>
+              <w:rPr>
+                <w:color w:val="000000"/>
+              </w:rPr>
+              <w:t>Female header pins</w:t>
+            </w:r>
+          </w:p>
+        </w:tc>
+        <w:tc>
+          <w:tcPr>
+            <w:tcW w:w="510" w:type="dxa"/>
+            <w:vAlign w:val="bottom"/>
+          </w:tcPr>
+          <w:p>
+            <w:pPr>
+              <w:tabs>
+                <w:tab w:val="left" w:pos="964"/>
+              </w:tabs>
+              <w:rPr>
+                <w:rFonts w:ascii="Times New Roman" w:hAnsi="Times New Roman" w:cs="Times New Roman"/>
+                <w:b/>
+                <w:bCs/>
+              </w:rPr>
+            </w:pPr>
+            <w:r>
+              <w:rPr>
+                <w:color w:val="000000"/>
+              </w:rPr>
+              <w:t>NA</w:t>
+            </w:r>
+          </w:p>
+        </w:tc>
+        <w:tc>
+          <w:tcPr>
+            <w:tcW w:w="1409" w:type="dxa"/>
+            <w:vAlign w:val="bottom"/>
+          </w:tcPr>
+          <w:p>
+            <w:pPr>
+              <w:tabs>
+                <w:tab w:val="left" w:pos="964"/>
+              </w:tabs>
+              <w:rPr>
+                <w:rFonts w:ascii="Times New Roman" w:hAnsi="Times New Roman" w:cs="Times New Roman"/>
+                <w:b/>
+                <w:bCs/>
+              </w:rPr>
+            </w:pPr>
+            <w:r>
+              <w:rPr>
+                <w:color w:val="000000"/>
+              </w:rPr>
+              <w:t>NA</w:t>
+            </w:r>
+          </w:p>
+        </w:tc>
+        <w:tc>
+          <w:tcPr>
+            <w:tcW w:w="1409" w:type="dxa"/>
+            <w:vAlign w:val="bottom"/>
+          </w:tcPr>
+          <w:p>
+            <w:pPr>
+              <w:tabs>
+                <w:tab w:val="left" w:pos="964"/>
+              </w:tabs>
+              <w:rPr>
+                <w:rFonts w:ascii="Times New Roman" w:hAnsi="Times New Roman" w:cs="Times New Roman"/>
+                <w:b/>
+                <w:bCs/>
+              </w:rPr>
+            </w:pPr>
+            <w:r>
+              <w:rPr>
+                <w:color w:val="000000"/>
+              </w:rPr>
+              <w:t xml:space="preserve">$5.00 </w:t>
+            </w:r>
+          </w:p>
+        </w:tc>
+      </w:tr>
+      <w:tr>
+        <w:tc>
+          <w:tcPr>
+            <w:tcW w:w="2378" w:type="dxa"/>
+            <w:vMerge/>
+          </w:tcPr>
+          <w:p>
+            <w:pPr>
+              <w:tabs>
+                <w:tab w:val="left" w:pos="964"/>
+              </w:tabs>
+              <w:rPr>
+                <w:rFonts w:ascii="Times New Roman" w:hAnsi="Times New Roman" w:cs="Times New Roman"/>
+                <w:b/>
+                <w:bCs/>
+              </w:rPr>
+            </w:pPr>
+          </w:p>
+        </w:tc>
+        <w:tc>
+          <w:tcPr>
+            <w:tcW w:w="2622" w:type="dxa"/>
+            <w:vAlign w:val="bottom"/>
+          </w:tcPr>
+          <w:p>
+            <w:pPr>
+              <w:tabs>
+                <w:tab w:val="left" w:pos="964"/>
+              </w:tabs>
+              <w:rPr>
+                <w:rFonts w:ascii="Times New Roman" w:hAnsi="Times New Roman" w:cs="Times New Roman"/>
+                <w:b/>
+                <w:bCs/>
+              </w:rPr>
+            </w:pPr>
+            <w:r>
+              <w:rPr>
+                <w:color w:val="000000"/>
+              </w:rPr>
+              <w:t>Solder</w:t>
+            </w:r>
+          </w:p>
+        </w:tc>
+        <w:tc>
+          <w:tcPr>
+            <w:tcW w:w="510" w:type="dxa"/>
+            <w:vAlign w:val="bottom"/>
+          </w:tcPr>
+          <w:p>
+            <w:pPr>
+              <w:tabs>
+                <w:tab w:val="left" w:pos="964"/>
+              </w:tabs>
+              <w:rPr>
+                <w:rFonts w:ascii="Times New Roman" w:hAnsi="Times New Roman" w:cs="Times New Roman"/>
+                <w:b/>
+                <w:bCs/>
+              </w:rPr>
+            </w:pPr>
+            <w:r>
+              <w:rPr>
+                <w:color w:val="000000"/>
+              </w:rPr>
+              <w:t>NA</w:t>
+            </w:r>
+          </w:p>
+        </w:tc>
+        <w:tc>
+          <w:tcPr>
+            <w:tcW w:w="1409" w:type="dxa"/>
+            <w:vAlign w:val="bottom"/>
+          </w:tcPr>
+          <w:p>
+            <w:pPr>
+              <w:tabs>
+                <w:tab w:val="left" w:pos="964"/>
+              </w:tabs>
+              <w:rPr>
+                <w:rFonts w:ascii="Times New Roman" w:hAnsi="Times New Roman" w:cs="Times New Roman"/>
+                <w:b/>
+                <w:bCs/>
+              </w:rPr>
+            </w:pPr>
+            <w:r>
+              <w:rPr>
+                <w:color w:val="000000"/>
+              </w:rPr>
+              <w:t>NA</w:t>
+            </w:r>
+          </w:p>
+        </w:tc>
+        <w:tc>
+          <w:tcPr>
+            <w:tcW w:w="1409" w:type="dxa"/>
+            <w:vAlign w:val="bottom"/>
+          </w:tcPr>
+          <w:p>
+            <w:pPr>
+              <w:tabs>
+                <w:tab w:val="left" w:pos="964"/>
+              </w:tabs>
+              <w:rPr>
+                <w:rFonts w:ascii="Times New Roman" w:hAnsi="Times New Roman" w:cs="Times New Roman"/>
+                <w:b/>
+                <w:bCs/>
+              </w:rPr>
+            </w:pPr>
+            <w:r>
+              <w:rPr>
+                <w:color w:val="000000"/>
+              </w:rPr>
+              <w:t xml:space="preserve">$10.00 </w:t>
+            </w:r>
+          </w:p>
+        </w:tc>
+      </w:tr>
+      <w:tr>
+        <w:tc>
+          <w:tcPr>
+            <w:tcW w:w="2378" w:type="dxa"/>
+            <w:vMerge/>
+          </w:tcPr>
+          <w:p>
+            <w:pPr>
+              <w:tabs>
+                <w:tab w:val="left" w:pos="964"/>
+              </w:tabs>
+              <w:rPr>
+                <w:rFonts w:ascii="Times New Roman" w:hAnsi="Times New Roman" w:cs="Times New Roman"/>
+                <w:b/>
+                <w:bCs/>
+              </w:rPr>
+            </w:pPr>
+          </w:p>
+        </w:tc>
+        <w:tc>
+          <w:tcPr>
+            <w:tcW w:w="2622" w:type="dxa"/>
+            <w:vAlign w:val="bottom"/>
+          </w:tcPr>
+          <w:p>
+            <w:pPr>
+              <w:tabs>
+                <w:tab w:val="left" w:pos="964"/>
+              </w:tabs>
+              <w:rPr>
+                <w:rFonts w:ascii="Times New Roman" w:hAnsi="Times New Roman" w:cs="Times New Roman"/>
+                <w:b/>
+                <w:bCs/>
+              </w:rPr>
+            </w:pPr>
+            <w:r>
+              <w:rPr>
+                <w:color w:val="000000"/>
+              </w:rPr>
+              <w:t>Resistors</w:t>
+            </w:r>
+          </w:p>
+        </w:tc>
+        <w:tc>
+          <w:tcPr>
+            <w:tcW w:w="510" w:type="dxa"/>
+            <w:vAlign w:val="bottom"/>
+          </w:tcPr>
+          <w:p>
+            <w:pPr>
+              <w:tabs>
+                <w:tab w:val="left" w:pos="964"/>
+              </w:tabs>
+              <w:rPr>
+                <w:rFonts w:ascii="Times New Roman" w:hAnsi="Times New Roman" w:cs="Times New Roman"/>
+                <w:b/>
+                <w:bCs/>
+              </w:rPr>
+            </w:pPr>
+            <w:r>
+              <w:rPr>
+                <w:color w:val="000000"/>
+              </w:rPr>
+              <w:t>NA</w:t>
+            </w:r>
+          </w:p>
+        </w:tc>
+        <w:tc>
+          <w:tcPr>
+            <w:tcW w:w="1409" w:type="dxa"/>
+            <w:vAlign w:val="bottom"/>
+          </w:tcPr>
+          <w:p>
+            <w:pPr>
+              <w:tabs>
+                <w:tab w:val="left" w:pos="964"/>
+              </w:tabs>
+              <w:rPr>
+                <w:rFonts w:ascii="Times New Roman" w:hAnsi="Times New Roman" w:cs="Times New Roman"/>
+                <w:b/>
+                <w:bCs/>
+              </w:rPr>
+            </w:pPr>
+            <w:r>
+              <w:rPr>
+                <w:color w:val="000000"/>
+              </w:rPr>
+              <w:t>NA</w:t>
+            </w:r>
+          </w:p>
+        </w:tc>
+        <w:tc>
+          <w:tcPr>
+            <w:tcW w:w="1409" w:type="dxa"/>
+            <w:vAlign w:val="bottom"/>
+          </w:tcPr>
+          <w:p>
+            <w:pPr>
+              <w:tabs>
+                <w:tab w:val="left" w:pos="964"/>
+              </w:tabs>
+              <w:rPr>
+                <w:rFonts w:ascii="Times New Roman" w:hAnsi="Times New Roman" w:cs="Times New Roman"/>
+                <w:b/>
+                <w:bCs/>
+              </w:rPr>
+            </w:pPr>
+            <w:r>
+              <w:rPr>
+                <w:color w:val="000000"/>
+              </w:rPr>
+              <w:t xml:space="preserve">$0.10 </w:t>
+            </w:r>
+          </w:p>
+        </w:tc>
+      </w:tr>
+      <w:tr>
+        <w:tc>
+          <w:tcPr>
+            <w:tcW w:w="2378" w:type="dxa"/>
+            <w:vMerge/>
+          </w:tcPr>
+          <w:p>
+            <w:pPr>
+              <w:tabs>
+                <w:tab w:val="left" w:pos="964"/>
+              </w:tabs>
+              <w:rPr>
+                <w:rFonts w:ascii="Times New Roman" w:hAnsi="Times New Roman" w:cs="Times New Roman"/>
+                <w:b/>
+                <w:bCs/>
+              </w:rPr>
+            </w:pPr>
+          </w:p>
+        </w:tc>
+        <w:tc>
+          <w:tcPr>
+            <w:tcW w:w="2622" w:type="dxa"/>
+            <w:vAlign w:val="bottom"/>
+          </w:tcPr>
+          <w:p>
+            <w:pPr>
+              <w:tabs>
+                <w:tab w:val="left" w:pos="964"/>
+              </w:tabs>
+              <w:rPr>
+                <w:rFonts w:ascii="Times New Roman" w:hAnsi="Times New Roman" w:cs="Times New Roman"/>
+                <w:b/>
+                <w:bCs/>
+              </w:rPr>
+            </w:pPr>
+            <w:proofErr w:type="spellStart"/>
+            <w:r>
+              <w:rPr>
+                <w:color w:val="000000"/>
+              </w:rPr>
+              <w:t>Misc</w:t>
+            </w:r>
+            <w:proofErr w:type="spellEnd"/>
+            <w:r>
+              <w:rPr>
+                <w:color w:val="000000"/>
+              </w:rPr>
+              <w:t xml:space="preserve"> GPS radio wires</w:t>
+            </w:r>
+          </w:p>
+        </w:tc>
+        <w:tc>
+          <w:tcPr>
+            <w:tcW w:w="510" w:type="dxa"/>
+            <w:vAlign w:val="bottom"/>
+          </w:tcPr>
+          <w:p>
+            <w:pPr>
+              <w:tabs>
+                <w:tab w:val="left" w:pos="964"/>
+              </w:tabs>
+              <w:rPr>
+                <w:rFonts w:ascii="Times New Roman" w:hAnsi="Times New Roman" w:cs="Times New Roman"/>
+                <w:b/>
+                <w:bCs/>
+              </w:rPr>
+            </w:pPr>
+            <w:r>
+              <w:rPr>
+                <w:color w:val="000000"/>
+              </w:rPr>
+              <w:t>NA</w:t>
+            </w:r>
+          </w:p>
+        </w:tc>
+        <w:tc>
+          <w:tcPr>
+            <w:tcW w:w="1409" w:type="dxa"/>
+            <w:vAlign w:val="bottom"/>
+          </w:tcPr>
+          <w:p>
+            <w:pPr>
+              <w:tabs>
+                <w:tab w:val="left" w:pos="964"/>
+              </w:tabs>
+              <w:rPr>
+                <w:rFonts w:ascii="Times New Roman" w:hAnsi="Times New Roman" w:cs="Times New Roman"/>
+                <w:b/>
+                <w:bCs/>
+              </w:rPr>
+            </w:pPr>
+            <w:r>
+              <w:rPr>
+                <w:color w:val="000000"/>
+              </w:rPr>
+              <w:t>NA</w:t>
+            </w:r>
+          </w:p>
+        </w:tc>
+        <w:tc>
+          <w:tcPr>
+            <w:tcW w:w="1409" w:type="dxa"/>
+            <w:vAlign w:val="bottom"/>
+          </w:tcPr>
+          <w:p>
+            <w:pPr>
+              <w:tabs>
+                <w:tab w:val="left" w:pos="964"/>
+              </w:tabs>
+              <w:rPr>
+                <w:rFonts w:ascii="Times New Roman" w:hAnsi="Times New Roman" w:cs="Times New Roman"/>
+                <w:b/>
+                <w:bCs/>
+              </w:rPr>
+            </w:pPr>
+            <w:r>
+              <w:rPr>
+                <w:color w:val="000000"/>
+              </w:rPr>
+              <w:t xml:space="preserve">$15.00 </w:t>
+            </w:r>
+          </w:p>
+        </w:tc>
+      </w:tr>
+      <w:tr>
+        <w:tc>
+          <w:tcPr>
+            <w:tcW w:w="2378" w:type="dxa"/>
+            <w:vMerge w:val="restart"/>
+            <w:vAlign w:val="center"/>
+          </w:tcPr>
+          <w:p>
+            <w:pPr>
+              <w:tabs>
+                <w:tab w:val="left" w:pos="964"/>
+              </w:tabs>
+              <w:jc w:val="center"/>
+              <w:rPr>
+                <w:rFonts w:ascii="Times New Roman" w:hAnsi="Times New Roman" w:cs="Times New Roman"/>
+                <w:b/>
+                <w:bCs/>
+              </w:rPr>
+            </w:pPr>
+            <w:r>
+              <w:rPr>
+                <w:color w:val="000000"/>
+              </w:rPr>
+              <w:t>Electrical - control</w:t>
+            </w:r>
+          </w:p>
+        </w:tc>
+        <w:tc>
+          <w:tcPr>
+            <w:tcW w:w="2622" w:type="dxa"/>
+            <w:vAlign w:val="bottom"/>
+          </w:tcPr>
+          <w:p>
+            <w:pPr>
+              <w:tabs>
+                <w:tab w:val="left" w:pos="964"/>
+              </w:tabs>
+              <w:rPr>
+                <w:rFonts w:ascii="Times New Roman" w:hAnsi="Times New Roman" w:cs="Times New Roman"/>
+                <w:b/>
+                <w:bCs/>
+              </w:rPr>
+            </w:pPr>
+            <w:r>
+              <w:rPr>
+                <w:color w:val="000000"/>
+              </w:rPr>
+              <w:t>ESP32 feather huzzah v2</w:t>
+            </w:r>
+          </w:p>
+        </w:tc>
+        <w:tc>
+          <w:tcPr>
+            <w:tcW w:w="510" w:type="dxa"/>
+            <w:vAlign w:val="bottom"/>
+          </w:tcPr>
+          <w:p>
+            <w:pPr>
+              <w:tabs>
+                <w:tab w:val="left" w:pos="964"/>
+              </w:tabs>
+              <w:rPr>
+                <w:rFonts w:ascii="Times New Roman" w:hAnsi="Times New Roman" w:cs="Times New Roman"/>
+                <w:b/>
+                <w:bCs/>
+              </w:rPr>
+            </w:pPr>
+            <w:r>
+              <w:rPr>
+                <w:color w:val="000000"/>
+              </w:rPr>
+              <w:t>2</w:t>
+            </w:r>
+          </w:p>
+        </w:tc>
+        <w:tc>
+          <w:tcPr>
+            <w:tcW w:w="1409" w:type="dxa"/>
+            <w:vAlign w:val="bottom"/>
+          </w:tcPr>
+          <w:p>
+            <w:pPr>
+              <w:tabs>
+                <w:tab w:val="left" w:pos="964"/>
+              </w:tabs>
+              <w:rPr>
+                <w:rFonts w:ascii="Times New Roman" w:hAnsi="Times New Roman" w:cs="Times New Roman"/>
+                <w:b/>
+                <w:bCs/>
+              </w:rPr>
+            </w:pPr>
+            <w:r>
+              <w:rPr>
+                <w:color w:val="000000"/>
+              </w:rPr>
+              <w:t xml:space="preserve">$19.95 </w:t>
+            </w:r>
+          </w:p>
+        </w:tc>
+        <w:tc>
+          <w:tcPr>
+            <w:tcW w:w="1409" w:type="dxa"/>
+            <w:vAlign w:val="bottom"/>
+          </w:tcPr>
+          <w:p>
+            <w:pPr>
+              <w:tabs>
+                <w:tab w:val="left" w:pos="964"/>
+              </w:tabs>
+              <w:rPr>
+                <w:rFonts w:ascii="Times New Roman" w:hAnsi="Times New Roman" w:cs="Times New Roman"/>
+                <w:b/>
+                <w:bCs/>
+              </w:rPr>
+            </w:pPr>
+            <w:r>
+              <w:rPr>
+                <w:color w:val="000000"/>
+              </w:rPr>
+              <w:t xml:space="preserve">$39.90 </w:t>
+            </w:r>
+          </w:p>
+        </w:tc>
+      </w:tr>
+      <w:tr>
+        <w:tc>
+          <w:tcPr>
+            <w:tcW w:w="2378" w:type="dxa"/>
+            <w:vMerge/>
+            <w:vAlign w:val="center"/>
+          </w:tcPr>
+          <w:p>
+            <w:pPr>
+              <w:tabs>
+                <w:tab w:val="left" w:pos="964"/>
+              </w:tabs>
+              <w:rPr>
+                <w:rFonts w:ascii="Times New Roman" w:hAnsi="Times New Roman" w:cs="Times New Roman"/>
+                <w:b/>
+                <w:bCs/>
+              </w:rPr>
+            </w:pPr>
+          </w:p>
+        </w:tc>
+        <w:tc>
+          <w:tcPr>
+            <w:tcW w:w="2622" w:type="dxa"/>
+            <w:vAlign w:val="bottom"/>
+          </w:tcPr>
+          <w:p>
+            <w:pPr>
+              <w:tabs>
+                <w:tab w:val="left" w:pos="964"/>
+              </w:tabs>
+              <w:rPr>
+                <w:rFonts w:ascii="Times New Roman" w:hAnsi="Times New Roman" w:cs="Times New Roman"/>
+                <w:b/>
+                <w:bCs/>
+              </w:rPr>
+            </w:pPr>
+            <w:r>
+              <w:rPr>
+                <w:color w:val="000000"/>
+              </w:rPr>
+              <w:t>BLDC motor</w:t>
+            </w:r>
+          </w:p>
+        </w:tc>
+        <w:tc>
+          <w:tcPr>
+            <w:tcW w:w="510" w:type="dxa"/>
+            <w:vAlign w:val="bottom"/>
+          </w:tcPr>
+          <w:p>
+            <w:pPr>
+              <w:tabs>
+                <w:tab w:val="left" w:pos="964"/>
+              </w:tabs>
+              <w:rPr>
+                <w:rFonts w:ascii="Times New Roman" w:hAnsi="Times New Roman" w:cs="Times New Roman"/>
+                <w:b/>
+                <w:bCs/>
+              </w:rPr>
+            </w:pPr>
+            <w:r>
+              <w:rPr>
+                <w:color w:val="000000"/>
+              </w:rPr>
+              <w:t>1</w:t>
+            </w:r>
+          </w:p>
+        </w:tc>
+        <w:tc>
+          <w:tcPr>
+            <w:tcW w:w="1409" w:type="dxa"/>
+            <w:vAlign w:val="bottom"/>
+          </w:tcPr>
+          <w:p>
+            <w:pPr>
+              <w:tabs>
+                <w:tab w:val="left" w:pos="964"/>
+              </w:tabs>
+              <w:rPr>
+                <w:rFonts w:ascii="Times New Roman" w:hAnsi="Times New Roman" w:cs="Times New Roman"/>
+                <w:b/>
+                <w:bCs/>
+              </w:rPr>
+            </w:pPr>
+            <w:r>
+              <w:rPr>
+                <w:color w:val="000000"/>
+              </w:rPr>
+              <w:t xml:space="preserve">$30.00 </w:t>
+            </w:r>
+          </w:p>
+        </w:tc>
+        <w:tc>
+          <w:tcPr>
+            <w:tcW w:w="1409" w:type="dxa"/>
+            <w:vAlign w:val="bottom"/>
+          </w:tcPr>
+          <w:p>
+            <w:pPr>
+              <w:tabs>
+                <w:tab w:val="left" w:pos="964"/>
+              </w:tabs>
+              <w:rPr>
+                <w:rFonts w:ascii="Times New Roman" w:hAnsi="Times New Roman" w:cs="Times New Roman"/>
+                <w:b/>
+                <w:bCs/>
+              </w:rPr>
+            </w:pPr>
+            <w:r>
+              <w:rPr>
+                <w:color w:val="000000"/>
+              </w:rPr>
+              <w:t xml:space="preserve">$30.00 </w:t>
+            </w:r>
+          </w:p>
+        </w:tc>
+      </w:tr>
+      <w:tr>
+        <w:tc>
+          <w:tcPr>
+            <w:tcW w:w="2378" w:type="dxa"/>
+            <w:vMerge/>
+            <w:vAlign w:val="center"/>
+          </w:tcPr>
+          <w:p>
+            <w:pPr>
+              <w:tabs>
+                <w:tab w:val="left" w:pos="964"/>
+              </w:tabs>
+              <w:rPr>
+                <w:rFonts w:ascii="Times New Roman" w:hAnsi="Times New Roman" w:cs="Times New Roman"/>
+                <w:b/>
+                <w:bCs/>
+              </w:rPr>
+            </w:pPr>
+          </w:p>
+        </w:tc>
+        <w:tc>
+          <w:tcPr>
+            <w:tcW w:w="2622" w:type="dxa"/>
+            <w:vAlign w:val="bottom"/>
+          </w:tcPr>
+          <w:p>
+            <w:pPr>
+              <w:tabs>
+                <w:tab w:val="left" w:pos="964"/>
+              </w:tabs>
+              <w:rPr>
+                <w:rFonts w:ascii="Times New Roman" w:hAnsi="Times New Roman" w:cs="Times New Roman"/>
+                <w:b/>
+                <w:bCs/>
+              </w:rPr>
+            </w:pPr>
+            <w:r>
+              <w:rPr>
+                <w:color w:val="000000"/>
+              </w:rPr>
+              <w:t>5V, 5A voltage step-down regulator</w:t>
+            </w:r>
+          </w:p>
+        </w:tc>
+        <w:tc>
+          <w:tcPr>
+            <w:tcW w:w="510" w:type="dxa"/>
+            <w:vAlign w:val="bottom"/>
+          </w:tcPr>
+          <w:p>
+            <w:pPr>
+              <w:tabs>
+                <w:tab w:val="left" w:pos="964"/>
+              </w:tabs>
+              <w:rPr>
+                <w:rFonts w:ascii="Times New Roman" w:hAnsi="Times New Roman" w:cs="Times New Roman"/>
+                <w:b/>
+                <w:bCs/>
+              </w:rPr>
+            </w:pPr>
+            <w:r>
+              <w:rPr>
+                <w:color w:val="000000"/>
+              </w:rPr>
+              <w:t>1</w:t>
+            </w:r>
+          </w:p>
+        </w:tc>
+        <w:tc>
+          <w:tcPr>
+            <w:tcW w:w="1409" w:type="dxa"/>
+            <w:vAlign w:val="bottom"/>
+          </w:tcPr>
+          <w:p>
+            <w:pPr>
+              <w:tabs>
+                <w:tab w:val="left" w:pos="964"/>
+              </w:tabs>
+              <w:rPr>
+                <w:rFonts w:ascii="Times New Roman" w:hAnsi="Times New Roman" w:cs="Times New Roman"/>
+                <w:b/>
+                <w:bCs/>
+              </w:rPr>
+            </w:pPr>
+            <w:r>
+              <w:rPr>
+                <w:color w:val="000000"/>
+              </w:rPr>
+              <w:t xml:space="preserve">$32.95 </w:t>
+            </w:r>
+          </w:p>
+        </w:tc>
+        <w:tc>
+          <w:tcPr>
+            <w:tcW w:w="1409" w:type="dxa"/>
+            <w:vAlign w:val="bottom"/>
+          </w:tcPr>
+          <w:p>
+            <w:pPr>
+              <w:tabs>
+                <w:tab w:val="left" w:pos="964"/>
+              </w:tabs>
+              <w:rPr>
+                <w:rFonts w:ascii="Times New Roman" w:hAnsi="Times New Roman" w:cs="Times New Roman"/>
+                <w:b/>
+                <w:bCs/>
+              </w:rPr>
+            </w:pPr>
+            <w:r>
+              <w:rPr>
+                <w:color w:val="000000"/>
+              </w:rPr>
+              <w:t xml:space="preserve">$32.95 </w:t>
+            </w:r>
+          </w:p>
+        </w:tc>
+      </w:tr>
+      <w:tr>
+        <w:tc>
+          <w:tcPr>
+            <w:tcW w:w="2378" w:type="dxa"/>
+            <w:vMerge/>
+            <w:vAlign w:val="center"/>
+          </w:tcPr>
+          <w:p>
+            <w:pPr>
+              <w:tabs>
+                <w:tab w:val="left" w:pos="964"/>
+              </w:tabs>
+              <w:rPr>
+                <w:rFonts w:ascii="Times New Roman" w:hAnsi="Times New Roman" w:cs="Times New Roman"/>
+                <w:b/>
+                <w:bCs/>
+              </w:rPr>
+            </w:pPr>
+          </w:p>
+        </w:tc>
+        <w:tc>
+          <w:tcPr>
+            <w:tcW w:w="2622" w:type="dxa"/>
+            <w:vAlign w:val="bottom"/>
+          </w:tcPr>
+          <w:p>
+            <w:pPr>
+              <w:tabs>
+                <w:tab w:val="left" w:pos="964"/>
+              </w:tabs>
+              <w:rPr>
+                <w:rFonts w:ascii="Times New Roman" w:hAnsi="Times New Roman" w:cs="Times New Roman"/>
+                <w:b/>
+                <w:bCs/>
+              </w:rPr>
+            </w:pPr>
+            <w:r>
+              <w:rPr>
+                <w:color w:val="000000"/>
+              </w:rPr>
+              <w:t>custom battery pack</w:t>
+            </w:r>
+          </w:p>
+        </w:tc>
+        <w:tc>
+          <w:tcPr>
+            <w:tcW w:w="510" w:type="dxa"/>
+            <w:vAlign w:val="bottom"/>
+          </w:tcPr>
+          <w:p>
+            <w:pPr>
+              <w:tabs>
+                <w:tab w:val="left" w:pos="964"/>
+              </w:tabs>
+              <w:rPr>
+                <w:rFonts w:ascii="Times New Roman" w:hAnsi="Times New Roman" w:cs="Times New Roman"/>
+                <w:b/>
+                <w:bCs/>
+              </w:rPr>
+            </w:pPr>
+            <w:r>
+              <w:rPr>
+                <w:color w:val="000000"/>
+              </w:rPr>
+              <w:t>1</w:t>
+            </w:r>
+          </w:p>
+        </w:tc>
+        <w:tc>
+          <w:tcPr>
+            <w:tcW w:w="1409" w:type="dxa"/>
+            <w:vAlign w:val="bottom"/>
+          </w:tcPr>
+          <w:p>
+            <w:pPr>
+              <w:tabs>
+                <w:tab w:val="left" w:pos="964"/>
+              </w:tabs>
+              <w:rPr>
+                <w:rFonts w:ascii="Times New Roman" w:hAnsi="Times New Roman" w:cs="Times New Roman"/>
+                <w:b/>
+                <w:bCs/>
+              </w:rPr>
+            </w:pPr>
+            <w:r>
+              <w:rPr>
+                <w:color w:val="000000"/>
+              </w:rPr>
+              <w:t xml:space="preserve">$15.00 </w:t>
+            </w:r>
+          </w:p>
+        </w:tc>
+        <w:tc>
+          <w:tcPr>
+            <w:tcW w:w="1409" w:type="dxa"/>
+            <w:vAlign w:val="bottom"/>
+          </w:tcPr>
+          <w:p>
+            <w:pPr>
+              <w:tabs>
+                <w:tab w:val="left" w:pos="964"/>
+              </w:tabs>
+              <w:rPr>
+                <w:rFonts w:ascii="Times New Roman" w:hAnsi="Times New Roman" w:cs="Times New Roman"/>
+                <w:b/>
+                <w:bCs/>
+              </w:rPr>
+            </w:pPr>
+            <w:r>
+              <w:rPr>
+                <w:color w:val="000000"/>
+              </w:rPr>
+              <w:t xml:space="preserve">$15.00 </w:t>
+            </w:r>
+          </w:p>
+        </w:tc>
+      </w:tr>
+      <w:tr>
+        <w:tc>
+          <w:tcPr>
+            <w:tcW w:w="2378" w:type="dxa"/>
+            <w:vMerge w:val="restart"/>
+          </w:tcPr>
+          <w:tbl>
+            <w:tblPr>
+              <w:tblW w:w="1976" w:type="dxa"/>
+              <w:tblCellMar>
+                <w:top w:w="15" w:type="dxa"/>
+              </w:tblCellMar>
+              <w:tblLook w:val="04A0" w:firstRow="1" w:lastRow="0" w:firstColumn="1" w:lastColumn="0" w:noHBand="0" w:noVBand="1"/>
+            </w:tblPr>
+            <w:tblGrid>
+              <w:gridCol w:w="1940"/>
+              <w:gridCol w:w="222"/>
+            </w:tblGrid>
+            <w:tr>
+              <w:trPr>
+                <w:gridAfter w:val="1"/>
+                <w:wAfter w:w="36" w:type="dxa"/>
+                <w:trHeight w:val="340"/>
+              </w:trPr>
+              <w:tc>
+                <w:tcPr>
+                  <w:tcW w:w="1940" w:type="dxa"/>
+                  <w:vMerge w:val="restart"/>
+                  <w:tcBorders>
+                    <w:top w:val="nil"/>
+                    <w:left w:val="nil"/>
+                    <w:bottom w:val="nil"/>
+                    <w:right w:val="nil"/>
+                  </w:tcBorders>
+                  <w:shd w:val="clear" w:color="auto" w:fill="auto"/>
+                  <w:noWrap/>
+                  <w:vAlign w:val="center"/>
+                  <w:hideMark/>
+                </w:tcPr>
+                <w:p>
+                  <w:pPr>
+                    <w:jc w:val="center"/>
+                    <w:rPr>
+                      <w:color w:val="000000"/>
+                    </w:rPr>
+                  </w:pPr>
+                  <w:r>
+                    <w:rPr>
+                      <w:color w:val="000000"/>
+                    </w:rPr>
+                    <w:t>Electrical - sensing</w:t>
+                  </w:r>
+                </w:p>
+              </w:tc>
+            </w:tr>
+            <w:tr>
+              <w:trPr>
+                <w:trHeight w:val="340"/>
+              </w:trPr>
+              <w:tc>
+                <w:tcPr>
+                  <w:tcW w:w="1940" w:type="dxa"/>
+                  <w:vMerge/>
+                  <w:tcBorders>
+                    <w:top w:val="nil"/>
+                    <w:left w:val="nil"/>
+                    <w:bottom w:val="nil"/>
+                    <w:right w:val="nil"/>
+                  </w:tcBorders>
+                  <w:vAlign w:val="center"/>
+                  <w:hideMark/>
+                </w:tcPr>
+                <w:p>
+                  <w:pPr>
+                    <w:rPr>
+                      <w:color w:val="000000"/>
+                    </w:rPr>
+                  </w:pPr>
+                </w:p>
+              </w:tc>
+              <w:tc>
+                <w:tcPr>
+                  <w:tcW w:w="36" w:type="dxa"/>
+                  <w:tcBorders>
+                    <w:top w:val="nil"/>
+                    <w:left w:val="nil"/>
+                    <w:bottom w:val="nil"/>
+                    <w:right w:val="nil"/>
+                  </w:tcBorders>
+                  <w:shd w:val="clear" w:color="auto" w:fill="auto"/>
+                  <w:noWrap/>
+                  <w:vAlign w:val="bottom"/>
+                  <w:hideMark/>
+                </w:tcPr>
+                <w:p>
+                  <w:pPr>
+                    <w:jc w:val="center"/>
+                    <w:rPr>
+                      <w:color w:val="000000"/>
+                    </w:rPr>
+                  </w:pPr>
+                </w:p>
+              </w:tc>
+            </w:tr>
+            <w:tr>
+              <w:trPr>
+                <w:trHeight w:val="340"/>
+              </w:trPr>
+              <w:tc>
+                <w:tcPr>
+                  <w:tcW w:w="1940" w:type="dxa"/>
+                  <w:vMerge/>
+                  <w:tcBorders>
+                    <w:top w:val="nil"/>
+                    <w:left w:val="nil"/>
+                    <w:bottom w:val="nil"/>
+                    <w:right w:val="nil"/>
+                  </w:tcBorders>
+                  <w:vAlign w:val="center"/>
+                  <w:hideMark/>
+                </w:tcPr>
+                <w:p>
+                  <w:pPr>
+                    <w:rPr>
+                      <w:color w:val="000000"/>
+                    </w:rPr>
+                  </w:pPr>
+                </w:p>
+              </w:tc>
+              <w:tc>
+                <w:tcPr>
+                  <w:tcW w:w="36" w:type="dxa"/>
+                  <w:tcBorders>
+                    <w:top w:val="nil"/>
+                    <w:left w:val="nil"/>
+                    <w:bottom w:val="nil"/>
+                    <w:right w:val="nil"/>
+                  </w:tcBorders>
+                  <w:shd w:val="clear" w:color="auto" w:fill="auto"/>
+                  <w:noWrap/>
+                  <w:vAlign w:val="bottom"/>
+                  <w:hideMark/>
+                </w:tcPr>
+                <w:p>
+                  <w:pPr>
+                    <w:rPr>
+                      <w:sz w:val="20"/>
+                      <w:szCs w:val="20"/>
+                    </w:rPr>
+                  </w:pPr>
+                </w:p>
+              </w:tc>
+            </w:tr>
+            <w:tr>
+              <w:trPr>
+                <w:trHeight w:val="340"/>
+              </w:trPr>
+              <w:tc>
+                <w:tcPr>
+                  <w:tcW w:w="1940" w:type="dxa"/>
+                  <w:vMerge/>
+                  <w:tcBorders>
+                    <w:top w:val="nil"/>
+                    <w:left w:val="nil"/>
+                    <w:bottom w:val="nil"/>
+                    <w:right w:val="nil"/>
+                  </w:tcBorders>
+                  <w:vAlign w:val="center"/>
+                  <w:hideMark/>
+                </w:tcPr>
+                <w:p>
+                  <w:pPr>
+                    <w:rPr>
+                      <w:color w:val="000000"/>
+                    </w:rPr>
+                  </w:pPr>
+                </w:p>
+              </w:tc>
+              <w:tc>
+                <w:tcPr>
+                  <w:tcW w:w="36" w:type="dxa"/>
+                  <w:tcBorders>
+                    <w:top w:val="nil"/>
+                    <w:left w:val="nil"/>
+                    <w:bottom w:val="nil"/>
+                    <w:right w:val="nil"/>
+                  </w:tcBorders>
+                  <w:shd w:val="clear" w:color="auto" w:fill="auto"/>
+                  <w:noWrap/>
+                  <w:vAlign w:val="bottom"/>
+                  <w:hideMark/>
+                </w:tcPr>
+                <w:p>
+                  <w:pPr>
+                    <w:rPr>
+                      <w:sz w:val="20"/>
+                      <w:szCs w:val="20"/>
+                    </w:rPr>
+                  </w:pPr>
+                </w:p>
+              </w:tc>
+            </w:tr>
+            <w:tr>
+              <w:trPr>
+                <w:trHeight w:val="340"/>
+              </w:trPr>
+              <w:tc>
+                <w:tcPr>
+                  <w:tcW w:w="1940" w:type="dxa"/>
+                  <w:vMerge/>
+                  <w:tcBorders>
+                    <w:top w:val="nil"/>
+                    <w:left w:val="nil"/>
+                    <w:bottom w:val="nil"/>
+                    <w:right w:val="nil"/>
+                  </w:tcBorders>
+                  <w:vAlign w:val="center"/>
+                  <w:hideMark/>
+                </w:tcPr>
+                <w:p>
+                  <w:pPr>
+                    <w:rPr>
+                      <w:color w:val="000000"/>
+                    </w:rPr>
+                  </w:pPr>
+                </w:p>
+              </w:tc>
+              <w:tc>
+                <w:tcPr>
+                  <w:tcW w:w="36" w:type="dxa"/>
+                  <w:tcBorders>
+                    <w:top w:val="nil"/>
+                    <w:left w:val="nil"/>
+                    <w:bottom w:val="nil"/>
+                    <w:right w:val="nil"/>
+                  </w:tcBorders>
+                  <w:shd w:val="clear" w:color="auto" w:fill="auto"/>
+                  <w:noWrap/>
+                  <w:vAlign w:val="bottom"/>
+                  <w:hideMark/>
+                </w:tcPr>
+                <w:p>
+                  <w:pPr>
+                    <w:rPr>
+                      <w:sz w:val="20"/>
+                      <w:szCs w:val="20"/>
+                    </w:rPr>
+                  </w:pPr>
+                </w:p>
+              </w:tc>
+            </w:tr>
+            <w:tr>
+              <w:trPr>
+                <w:trHeight w:val="340"/>
+              </w:trPr>
+              <w:tc>
+                <w:tcPr>
+                  <w:tcW w:w="1940" w:type="dxa"/>
+                  <w:vMerge/>
+                  <w:tcBorders>
+                    <w:top w:val="nil"/>
+                    <w:left w:val="nil"/>
+                    <w:bottom w:val="nil"/>
+                    <w:right w:val="nil"/>
+                  </w:tcBorders>
+                  <w:vAlign w:val="center"/>
+                  <w:hideMark/>
+                </w:tcPr>
+                <w:p>
+                  <w:pPr>
+                    <w:rPr>
+                      <w:color w:val="000000"/>
+                    </w:rPr>
+                  </w:pPr>
+                </w:p>
+              </w:tc>
+              <w:tc>
+                <w:tcPr>
+                  <w:tcW w:w="36" w:type="dxa"/>
+                  <w:tcBorders>
+                    <w:top w:val="nil"/>
+                    <w:left w:val="nil"/>
+                    <w:bottom w:val="nil"/>
+                    <w:right w:val="nil"/>
+                  </w:tcBorders>
+                  <w:shd w:val="clear" w:color="auto" w:fill="auto"/>
+                  <w:noWrap/>
+                  <w:vAlign w:val="bottom"/>
+                  <w:hideMark/>
+                </w:tcPr>
+                <w:p>
+                  <w:pPr>
+                    <w:rPr>
+                      <w:sz w:val="20"/>
+                      <w:szCs w:val="20"/>
+                    </w:rPr>
+                  </w:pPr>
+                </w:p>
+              </w:tc>
+            </w:tr>
+            <w:tr>
+              <w:trPr>
+                <w:trHeight w:val="340"/>
+              </w:trPr>
+              <w:tc>
+                <w:tcPr>
+                  <w:tcW w:w="1940" w:type="dxa"/>
+                  <w:vMerge/>
+                  <w:tcBorders>
+                    <w:top w:val="nil"/>
+                    <w:left w:val="nil"/>
+                    <w:bottom w:val="nil"/>
+                    <w:right w:val="nil"/>
+                  </w:tcBorders>
+                  <w:vAlign w:val="center"/>
+                  <w:hideMark/>
+                </w:tcPr>
+                <w:p>
+                  <w:pPr>
+                    <w:rPr>
+                      <w:color w:val="000000"/>
+                    </w:rPr>
+                  </w:pPr>
+                </w:p>
+              </w:tc>
+              <w:tc>
+                <w:tcPr>
+                  <w:tcW w:w="36" w:type="dxa"/>
+                  <w:tcBorders>
+                    <w:top w:val="nil"/>
+                    <w:left w:val="nil"/>
+                    <w:bottom w:val="nil"/>
+                    <w:right w:val="nil"/>
+                  </w:tcBorders>
+                  <w:shd w:val="clear" w:color="auto" w:fill="auto"/>
+                  <w:noWrap/>
+                  <w:vAlign w:val="bottom"/>
+                  <w:hideMark/>
+                </w:tcPr>
+                <w:p>
+                  <w:pPr>
+                    <w:rPr>
+                      <w:sz w:val="20"/>
+                      <w:szCs w:val="20"/>
+                    </w:rPr>
+                  </w:pPr>
+                </w:p>
+              </w:tc>
+            </w:tr>
+            <w:tr>
+              <w:trPr>
+                <w:trHeight w:val="680"/>
+              </w:trPr>
+              <w:tc>
+                <w:tcPr>
+                  <w:tcW w:w="1940" w:type="dxa"/>
+                  <w:vMerge/>
+                  <w:tcBorders>
+                    <w:top w:val="nil"/>
+                    <w:left w:val="nil"/>
+                    <w:bottom w:val="nil"/>
+                    <w:right w:val="nil"/>
+                  </w:tcBorders>
+                  <w:vAlign w:val="center"/>
+                  <w:hideMark/>
+                </w:tcPr>
+                <w:p>
+                  <w:pPr>
+                    <w:rPr>
+                      <w:color w:val="000000"/>
+                    </w:rPr>
+                  </w:pPr>
+                </w:p>
+              </w:tc>
+              <w:tc>
+                <w:tcPr>
+                  <w:tcW w:w="36" w:type="dxa"/>
+                  <w:tcBorders>
+                    <w:top w:val="nil"/>
+                    <w:left w:val="nil"/>
+                    <w:bottom w:val="nil"/>
+                    <w:right w:val="nil"/>
+                  </w:tcBorders>
+                  <w:shd w:val="clear" w:color="auto" w:fill="auto"/>
+                  <w:noWrap/>
+                  <w:vAlign w:val="bottom"/>
+                  <w:hideMark/>
+                </w:tcPr>
+                <w:p>
+                  <w:pPr>
+                    <w:rPr>
+                      <w:sz w:val="20"/>
+                      <w:szCs w:val="20"/>
+                    </w:rPr>
+                  </w:pPr>
+                </w:p>
+              </w:tc>
+            </w:tr>
+            <w:tr>
+              <w:trPr>
+                <w:trHeight w:val="340"/>
+              </w:trPr>
+              <w:tc>
+                <w:tcPr>
+                  <w:tcW w:w="1940" w:type="dxa"/>
+                  <w:vMerge/>
+                  <w:tcBorders>
+                    <w:top w:val="nil"/>
+                    <w:left w:val="nil"/>
+                    <w:bottom w:val="nil"/>
+                    <w:right w:val="nil"/>
+                  </w:tcBorders>
+                  <w:vAlign w:val="center"/>
+                  <w:hideMark/>
+                </w:tcPr>
+                <w:p>
+                  <w:pPr>
+                    <w:rPr>
+                      <w:color w:val="000000"/>
+                    </w:rPr>
+                  </w:pPr>
+                </w:p>
+              </w:tc>
+              <w:tc>
+                <w:tcPr>
+                  <w:tcW w:w="36" w:type="dxa"/>
+                  <w:tcBorders>
+                    <w:top w:val="nil"/>
+                    <w:left w:val="nil"/>
+                    <w:bottom w:val="nil"/>
+                    <w:right w:val="nil"/>
+                  </w:tcBorders>
+                  <w:shd w:val="clear" w:color="auto" w:fill="auto"/>
+                  <w:noWrap/>
+                  <w:vAlign w:val="bottom"/>
+                  <w:hideMark/>
+                </w:tcPr>
+                <w:p>
+                  <w:pPr>
+                    <w:rPr>
+                      <w:sz w:val="20"/>
+                      <w:szCs w:val="20"/>
+                    </w:rPr>
+                  </w:pPr>
+                </w:p>
+              </w:tc>
+            </w:tr>
+            <w:tr>
+              <w:trPr>
+                <w:trHeight w:val="340"/>
+              </w:trPr>
+              <w:tc>
+                <w:tcPr>
+                  <w:tcW w:w="1940" w:type="dxa"/>
+                  <w:vMerge/>
+                  <w:tcBorders>
+                    <w:top w:val="nil"/>
+                    <w:left w:val="nil"/>
+                    <w:bottom w:val="nil"/>
+                    <w:right w:val="nil"/>
+                  </w:tcBorders>
+                  <w:vAlign w:val="center"/>
+                  <w:hideMark/>
+                </w:tcPr>
+                <w:p>
+                  <w:pPr>
+                    <w:rPr>
+                      <w:color w:val="000000"/>
+                    </w:rPr>
+                  </w:pPr>
+                </w:p>
+              </w:tc>
+              <w:tc>
+                <w:tcPr>
+                  <w:tcW w:w="36" w:type="dxa"/>
+                  <w:tcBorders>
+                    <w:top w:val="nil"/>
+                    <w:left w:val="nil"/>
+                    <w:bottom w:val="nil"/>
+                    <w:right w:val="nil"/>
+                  </w:tcBorders>
+                  <w:shd w:val="clear" w:color="auto" w:fill="auto"/>
+                  <w:noWrap/>
+                  <w:vAlign w:val="bottom"/>
+                  <w:hideMark/>
+                </w:tcPr>
+                <w:p>
+                  <w:pPr>
+                    <w:rPr>
+                      <w:sz w:val="20"/>
+                      <w:szCs w:val="20"/>
+                    </w:rPr>
+                  </w:pPr>
+                </w:p>
+              </w:tc>
+            </w:tr>
+            <w:tr>
+              <w:trPr>
+                <w:trHeight w:val="340"/>
+              </w:trPr>
+              <w:tc>
+                <w:tcPr>
+                  <w:tcW w:w="1940" w:type="dxa"/>
+                  <w:vMerge/>
+                  <w:tcBorders>
+                    <w:top w:val="nil"/>
+                    <w:left w:val="nil"/>
+                    <w:bottom w:val="nil"/>
+                    <w:right w:val="nil"/>
+                  </w:tcBorders>
+                  <w:vAlign w:val="center"/>
+                  <w:hideMark/>
+                </w:tcPr>
+                <w:p>
+                  <w:pPr>
+                    <w:rPr>
+                      <w:color w:val="000000"/>
+                    </w:rPr>
+                  </w:pPr>
+                </w:p>
+              </w:tc>
+              <w:tc>
+                <w:tcPr>
+                  <w:tcW w:w="36" w:type="dxa"/>
+                  <w:tcBorders>
+                    <w:top w:val="nil"/>
+                    <w:left w:val="nil"/>
+                    <w:bottom w:val="nil"/>
+                    <w:right w:val="nil"/>
+                  </w:tcBorders>
+                  <w:shd w:val="clear" w:color="auto" w:fill="auto"/>
+                  <w:noWrap/>
+                  <w:vAlign w:val="bottom"/>
+                  <w:hideMark/>
+                </w:tcPr>
+                <w:p>
+                  <w:pPr>
+                    <w:rPr>
+                      <w:sz w:val="20"/>
+                      <w:szCs w:val="20"/>
+                    </w:rPr>
+                  </w:pPr>
+                </w:p>
+              </w:tc>
+            </w:tr>
+          </w:tbl>
+          <w:p>
+            <w:pPr>
+              <w:tabs>
+                <w:tab w:val="left" w:pos="964"/>
+              </w:tabs>
+              <w:rPr>
+                <w:rFonts w:ascii="Times New Roman" w:hAnsi="Times New Roman" w:cs="Times New Roman"/>
+                <w:b/>
+                <w:bCs/>
+              </w:rPr>
+            </w:pPr>
+          </w:p>
+        </w:tc>
+        <w:tc>
+          <w:tcPr>
+            <w:tcW w:w="2622" w:type="dxa"/>
+            <w:vAlign w:val="bottom"/>
+          </w:tcPr>
+          <w:p>
+            <w:pPr>
+              <w:tabs>
+                <w:tab w:val="left" w:pos="964"/>
+              </w:tabs>
+              <w:rPr>
+                <w:rFonts w:ascii="Times New Roman" w:hAnsi="Times New Roman" w:cs="Times New Roman"/>
+                <w:b/>
+                <w:bCs/>
+              </w:rPr>
+            </w:pPr>
+            <w:r>
+              <w:rPr>
+                <w:color w:val="000000"/>
+              </w:rPr>
+              <w:t>analog pressure sensor</w:t>
+            </w:r>
+          </w:p>
+        </w:tc>
+        <w:tc>
+          <w:tcPr>
+            <w:tcW w:w="510" w:type="dxa"/>
+            <w:vAlign w:val="bottom"/>
+          </w:tcPr>
+          <w:p>
+            <w:pPr>
+              <w:tabs>
+                <w:tab w:val="left" w:pos="964"/>
+              </w:tabs>
+              <w:rPr>
+                <w:rFonts w:ascii="Times New Roman" w:hAnsi="Times New Roman" w:cs="Times New Roman"/>
+                <w:b/>
+                <w:bCs/>
+              </w:rPr>
+            </w:pPr>
+            <w:r>
+              <w:rPr>
+                <w:color w:val="000000"/>
+              </w:rPr>
+              <w:t>1</w:t>
+            </w:r>
+          </w:p>
+        </w:tc>
+        <w:tc>
+          <w:tcPr>
+            <w:tcW w:w="1409" w:type="dxa"/>
+            <w:vAlign w:val="bottom"/>
+          </w:tcPr>
+          <w:p>
+            <w:pPr>
+              <w:tabs>
+                <w:tab w:val="left" w:pos="964"/>
+              </w:tabs>
+              <w:rPr>
+                <w:rFonts w:ascii="Times New Roman" w:hAnsi="Times New Roman" w:cs="Times New Roman"/>
+                <w:b/>
+                <w:bCs/>
+              </w:rPr>
+            </w:pPr>
+            <w:r>
+              <w:rPr>
+                <w:color w:val="000000"/>
+              </w:rPr>
+              <w:t xml:space="preserve">$20.00 </w:t>
+            </w:r>
+          </w:p>
+        </w:tc>
+        <w:tc>
+          <w:tcPr>
+            <w:tcW w:w="1409" w:type="dxa"/>
+            <w:vAlign w:val="bottom"/>
+          </w:tcPr>
+          <w:p>
+            <w:pPr>
+              <w:tabs>
+                <w:tab w:val="left" w:pos="964"/>
+              </w:tabs>
+              <w:rPr>
+                <w:rFonts w:ascii="Times New Roman" w:hAnsi="Times New Roman" w:cs="Times New Roman"/>
+                <w:b/>
+                <w:bCs/>
+              </w:rPr>
+            </w:pPr>
+            <w:r>
+              <w:rPr>
+                <w:color w:val="000000"/>
+              </w:rPr>
+              <w:t xml:space="preserve">$20.00 </w:t>
+            </w:r>
+          </w:p>
+        </w:tc>
+      </w:tr>
+      <w:tr>
+        <w:tc>
+          <w:tcPr>
+            <w:tcW w:w="2378" w:type="dxa"/>
+            <w:vMerge/>
+          </w:tcPr>
+          <w:p>
+            <w:pPr>
+              <w:tabs>
+                <w:tab w:val="left" w:pos="964"/>
+              </w:tabs>
+              <w:rPr>
+                <w:rFonts w:ascii="Times New Roman" w:hAnsi="Times New Roman" w:cs="Times New Roman"/>
+                <w:b/>
+                <w:bCs/>
+              </w:rPr>
+            </w:pPr>
+          </w:p>
+        </w:tc>
+        <w:tc>
+          <w:tcPr>
+            <w:tcW w:w="2622" w:type="dxa"/>
+            <w:vAlign w:val="bottom"/>
+          </w:tcPr>
+          <w:p>
+            <w:pPr>
+              <w:tabs>
+                <w:tab w:val="left" w:pos="964"/>
+              </w:tabs>
+              <w:rPr>
+                <w:rFonts w:ascii="Times New Roman" w:hAnsi="Times New Roman" w:cs="Times New Roman"/>
+                <w:b/>
+                <w:bCs/>
+              </w:rPr>
+            </w:pPr>
+            <w:r>
+              <w:rPr>
+                <w:color w:val="000000"/>
+              </w:rPr>
+              <w:t>Thermistor</w:t>
+            </w:r>
+          </w:p>
+        </w:tc>
+        <w:tc>
+          <w:tcPr>
+            <w:tcW w:w="510" w:type="dxa"/>
+            <w:vAlign w:val="bottom"/>
+          </w:tcPr>
+          <w:p>
+            <w:pPr>
+              <w:tabs>
+                <w:tab w:val="left" w:pos="964"/>
+              </w:tabs>
+              <w:rPr>
+                <w:rFonts w:ascii="Times New Roman" w:hAnsi="Times New Roman" w:cs="Times New Roman"/>
+                <w:b/>
+                <w:bCs/>
+              </w:rPr>
+            </w:pPr>
+            <w:r>
+              <w:rPr>
+                <w:color w:val="000000"/>
+              </w:rPr>
+              <w:t>1</w:t>
+            </w:r>
+          </w:p>
+        </w:tc>
+        <w:tc>
+          <w:tcPr>
+            <w:tcW w:w="1409" w:type="dxa"/>
+            <w:vAlign w:val="bottom"/>
+          </w:tcPr>
+          <w:p>
+            <w:pPr>
+              <w:tabs>
+                <w:tab w:val="left" w:pos="964"/>
+              </w:tabs>
+              <w:rPr>
+                <w:rFonts w:ascii="Times New Roman" w:hAnsi="Times New Roman" w:cs="Times New Roman"/>
+                <w:b/>
+                <w:bCs/>
+              </w:rPr>
+            </w:pPr>
+            <w:r>
+              <w:rPr>
+                <w:color w:val="000000"/>
+              </w:rPr>
+              <w:t xml:space="preserve">$2.00 </w:t>
+            </w:r>
+          </w:p>
+        </w:tc>
+        <w:tc>
+          <w:tcPr>
+            <w:tcW w:w="1409" w:type="dxa"/>
+            <w:vAlign w:val="bottom"/>
+          </w:tcPr>
+          <w:p>
+            <w:pPr>
+              <w:tabs>
+                <w:tab w:val="left" w:pos="964"/>
+              </w:tabs>
+              <w:rPr>
+                <w:rFonts w:ascii="Times New Roman" w:hAnsi="Times New Roman" w:cs="Times New Roman"/>
+                <w:b/>
+                <w:bCs/>
+              </w:rPr>
+            </w:pPr>
+            <w:r>
+              <w:rPr>
+                <w:color w:val="000000"/>
+              </w:rPr>
+              <w:t xml:space="preserve">$2.00 </w:t>
+            </w:r>
+          </w:p>
+        </w:tc>
+      </w:tr>
+      <w:tr>
+        <w:tc>
+          <w:tcPr>
+            <w:tcW w:w="2378" w:type="dxa"/>
+            <w:vMerge/>
+          </w:tcPr>
+          <w:p>
+            <w:pPr>
+              <w:tabs>
+                <w:tab w:val="left" w:pos="964"/>
+              </w:tabs>
+              <w:rPr>
+                <w:rFonts w:ascii="Times New Roman" w:hAnsi="Times New Roman" w:cs="Times New Roman"/>
+                <w:b/>
+                <w:bCs/>
+              </w:rPr>
+            </w:pPr>
+          </w:p>
+        </w:tc>
+        <w:tc>
+          <w:tcPr>
+            <w:tcW w:w="2622" w:type="dxa"/>
+            <w:vAlign w:val="bottom"/>
+          </w:tcPr>
+          <w:p>
+            <w:pPr>
+              <w:tabs>
+                <w:tab w:val="left" w:pos="964"/>
+              </w:tabs>
+              <w:rPr>
+                <w:rFonts w:ascii="Times New Roman" w:hAnsi="Times New Roman" w:cs="Times New Roman"/>
+                <w:b/>
+                <w:bCs/>
+              </w:rPr>
+            </w:pPr>
+            <w:proofErr w:type="spellStart"/>
+            <w:r>
+              <w:rPr>
+                <w:color w:val="000000"/>
+              </w:rPr>
+              <w:t>adafruit</w:t>
+            </w:r>
+            <w:proofErr w:type="spellEnd"/>
+            <w:r>
+              <w:rPr>
+                <w:color w:val="000000"/>
+              </w:rPr>
+              <w:t xml:space="preserve"> data logger feather wing</w:t>
+            </w:r>
+          </w:p>
+        </w:tc>
+        <w:tc>
+          <w:tcPr>
+            <w:tcW w:w="510" w:type="dxa"/>
+            <w:vAlign w:val="bottom"/>
+          </w:tcPr>
+          <w:p>
+            <w:pPr>
+              <w:tabs>
+                <w:tab w:val="left" w:pos="964"/>
+              </w:tabs>
+              <w:rPr>
+                <w:rFonts w:ascii="Times New Roman" w:hAnsi="Times New Roman" w:cs="Times New Roman"/>
+                <w:b/>
+                <w:bCs/>
+              </w:rPr>
+            </w:pPr>
+            <w:r>
+              <w:rPr>
+                <w:color w:val="000000"/>
+              </w:rPr>
+              <w:t>1</w:t>
+            </w:r>
+          </w:p>
+        </w:tc>
+        <w:tc>
+          <w:tcPr>
+            <w:tcW w:w="1409" w:type="dxa"/>
+            <w:vAlign w:val="bottom"/>
+          </w:tcPr>
+          <w:p>
+            <w:pPr>
+              <w:tabs>
+                <w:tab w:val="left" w:pos="964"/>
+              </w:tabs>
+              <w:rPr>
+                <w:rFonts w:ascii="Times New Roman" w:hAnsi="Times New Roman" w:cs="Times New Roman"/>
+                <w:b/>
+                <w:bCs/>
+              </w:rPr>
+            </w:pPr>
+            <w:r>
+              <w:rPr>
+                <w:color w:val="000000"/>
+              </w:rPr>
+              <w:t xml:space="preserve">$8.95 </w:t>
+            </w:r>
+          </w:p>
+        </w:tc>
+        <w:tc>
+          <w:tcPr>
+            <w:tcW w:w="1409" w:type="dxa"/>
+            <w:vAlign w:val="bottom"/>
+          </w:tcPr>
+          <w:p>
+            <w:pPr>
+              <w:tabs>
+                <w:tab w:val="left" w:pos="964"/>
+              </w:tabs>
+              <w:rPr>
+                <w:rFonts w:ascii="Times New Roman" w:hAnsi="Times New Roman" w:cs="Times New Roman"/>
+                <w:b/>
+                <w:bCs/>
+              </w:rPr>
+            </w:pPr>
+            <w:r>
+              <w:rPr>
+                <w:color w:val="000000"/>
+              </w:rPr>
+              <w:t xml:space="preserve">$8.95 </w:t>
+            </w:r>
+          </w:p>
+        </w:tc>
+      </w:tr>
+      <w:tr>
+        <w:tc>
+          <w:tcPr>
+            <w:tcW w:w="2378" w:type="dxa"/>
+            <w:vMerge/>
+          </w:tcPr>
+          <w:p>
+            <w:pPr>
+              <w:tabs>
+                <w:tab w:val="left" w:pos="964"/>
+              </w:tabs>
+              <w:rPr>
+                <w:rFonts w:ascii="Times New Roman" w:hAnsi="Times New Roman" w:cs="Times New Roman"/>
+                <w:b/>
+                <w:bCs/>
+              </w:rPr>
+            </w:pPr>
+          </w:p>
+        </w:tc>
+        <w:tc>
+          <w:tcPr>
+            <w:tcW w:w="2622" w:type="dxa"/>
+            <w:vAlign w:val="bottom"/>
+          </w:tcPr>
+          <w:p>
+            <w:pPr>
+              <w:tabs>
+                <w:tab w:val="left" w:pos="964"/>
+              </w:tabs>
+              <w:rPr>
+                <w:rFonts w:ascii="Times New Roman" w:hAnsi="Times New Roman" w:cs="Times New Roman"/>
+                <w:b/>
+                <w:bCs/>
+              </w:rPr>
+            </w:pPr>
+            <w:r>
+              <w:rPr>
+                <w:color w:val="000000"/>
+              </w:rPr>
+              <w:t>digital temperature sensor (pack of 5)</w:t>
+            </w:r>
+          </w:p>
+        </w:tc>
+        <w:tc>
+          <w:tcPr>
+            <w:tcW w:w="510" w:type="dxa"/>
+            <w:vAlign w:val="bottom"/>
+          </w:tcPr>
+          <w:p>
+            <w:pPr>
+              <w:tabs>
+                <w:tab w:val="left" w:pos="964"/>
+              </w:tabs>
+              <w:rPr>
+                <w:rFonts w:ascii="Times New Roman" w:hAnsi="Times New Roman" w:cs="Times New Roman"/>
+                <w:b/>
+                <w:bCs/>
+              </w:rPr>
+            </w:pPr>
+            <w:r>
+              <w:rPr>
+                <w:color w:val="000000"/>
+              </w:rPr>
+              <w:t>1</w:t>
+            </w:r>
+          </w:p>
+        </w:tc>
+        <w:tc>
+          <w:tcPr>
+            <w:tcW w:w="1409" w:type="dxa"/>
+            <w:vAlign w:val="bottom"/>
+          </w:tcPr>
+          <w:p>
+            <w:pPr>
+              <w:tabs>
+                <w:tab w:val="left" w:pos="964"/>
+              </w:tabs>
+              <w:rPr>
+                <w:rFonts w:ascii="Times New Roman" w:hAnsi="Times New Roman" w:cs="Times New Roman"/>
+                <w:b/>
+                <w:bCs/>
+              </w:rPr>
+            </w:pPr>
+            <w:r>
+              <w:rPr>
+                <w:color w:val="000000"/>
+              </w:rPr>
+              <w:t xml:space="preserve">$10.00 </w:t>
+            </w:r>
+          </w:p>
+        </w:tc>
+        <w:tc>
+          <w:tcPr>
+            <w:tcW w:w="1409" w:type="dxa"/>
+            <w:vAlign w:val="bottom"/>
+          </w:tcPr>
+          <w:p>
+            <w:pPr>
+              <w:tabs>
+                <w:tab w:val="left" w:pos="964"/>
+              </w:tabs>
+              <w:rPr>
+                <w:rFonts w:ascii="Times New Roman" w:hAnsi="Times New Roman" w:cs="Times New Roman"/>
+                <w:b/>
+                <w:bCs/>
+              </w:rPr>
+            </w:pPr>
+            <w:r>
+              <w:rPr>
+                <w:color w:val="000000"/>
+              </w:rPr>
+              <w:t xml:space="preserve">$10.00 </w:t>
+            </w:r>
+          </w:p>
+        </w:tc>
+      </w:tr>
+      <w:tr>
+        <w:tc>
+          <w:tcPr>
+            <w:tcW w:w="2378" w:type="dxa"/>
+            <w:vMerge/>
+          </w:tcPr>
+          <w:p>
+            <w:pPr>
+              <w:tabs>
+                <w:tab w:val="left" w:pos="964"/>
+              </w:tabs>
+              <w:rPr>
+                <w:rFonts w:ascii="Times New Roman" w:hAnsi="Times New Roman" w:cs="Times New Roman"/>
+                <w:b/>
+                <w:bCs/>
+              </w:rPr>
+            </w:pPr>
+          </w:p>
+        </w:tc>
+        <w:tc>
+          <w:tcPr>
+            <w:tcW w:w="2622" w:type="dxa"/>
+            <w:vAlign w:val="bottom"/>
+          </w:tcPr>
+          <w:p>
+            <w:pPr>
+              <w:tabs>
+                <w:tab w:val="left" w:pos="964"/>
+              </w:tabs>
+              <w:rPr>
+                <w:rFonts w:ascii="Times New Roman" w:hAnsi="Times New Roman" w:cs="Times New Roman"/>
+                <w:b/>
+                <w:bCs/>
+              </w:rPr>
+            </w:pPr>
+            <w:r>
+              <w:rPr>
+                <w:color w:val="000000"/>
+              </w:rPr>
+              <w:t>BMP180 pressure sensor</w:t>
+            </w:r>
+          </w:p>
+        </w:tc>
+        <w:tc>
+          <w:tcPr>
+            <w:tcW w:w="510" w:type="dxa"/>
+            <w:vAlign w:val="bottom"/>
+          </w:tcPr>
+          <w:p>
+            <w:pPr>
+              <w:tabs>
+                <w:tab w:val="left" w:pos="964"/>
+              </w:tabs>
+              <w:rPr>
+                <w:rFonts w:ascii="Times New Roman" w:hAnsi="Times New Roman" w:cs="Times New Roman"/>
+                <w:b/>
+                <w:bCs/>
+              </w:rPr>
+            </w:pPr>
+            <w:r>
+              <w:rPr>
+                <w:color w:val="000000"/>
+              </w:rPr>
+              <w:t>1</w:t>
+            </w:r>
+          </w:p>
+        </w:tc>
+        <w:tc>
+          <w:tcPr>
+            <w:tcW w:w="1409" w:type="dxa"/>
+            <w:vAlign w:val="bottom"/>
+          </w:tcPr>
+          <w:p>
+            <w:pPr>
+              <w:tabs>
+                <w:tab w:val="left" w:pos="964"/>
+              </w:tabs>
+              <w:rPr>
+                <w:rFonts w:ascii="Times New Roman" w:hAnsi="Times New Roman" w:cs="Times New Roman"/>
+                <w:b/>
+                <w:bCs/>
+              </w:rPr>
+            </w:pPr>
+            <w:r>
+              <w:rPr>
+                <w:color w:val="000000"/>
+              </w:rPr>
+              <w:t xml:space="preserve">$9.95 </w:t>
+            </w:r>
+          </w:p>
+        </w:tc>
+        <w:tc>
+          <w:tcPr>
+            <w:tcW w:w="1409" w:type="dxa"/>
+            <w:vAlign w:val="bottom"/>
+          </w:tcPr>
+          <w:p>
+            <w:pPr>
+              <w:tabs>
+                <w:tab w:val="left" w:pos="964"/>
+              </w:tabs>
+              <w:rPr>
+                <w:rFonts w:ascii="Times New Roman" w:hAnsi="Times New Roman" w:cs="Times New Roman"/>
+                <w:b/>
+                <w:bCs/>
+              </w:rPr>
+            </w:pPr>
+            <w:r>
+              <w:rPr>
+                <w:color w:val="000000"/>
+              </w:rPr>
+              <w:t xml:space="preserve">$9.95 </w:t>
+            </w:r>
+          </w:p>
+        </w:tc>
+      </w:tr>
+      <w:tr>
+        <w:tc>
+          <w:tcPr>
+            <w:tcW w:w="2378" w:type="dxa"/>
+            <w:vMerge/>
+          </w:tcPr>
+          <w:p>
+            <w:pPr>
+              <w:tabs>
+                <w:tab w:val="left" w:pos="964"/>
+              </w:tabs>
+              <w:rPr>
+                <w:rFonts w:ascii="Times New Roman" w:hAnsi="Times New Roman" w:cs="Times New Roman"/>
+                <w:b/>
+                <w:bCs/>
+              </w:rPr>
+            </w:pPr>
+          </w:p>
+        </w:tc>
+        <w:tc>
+          <w:tcPr>
+            <w:tcW w:w="2622" w:type="dxa"/>
+            <w:vAlign w:val="bottom"/>
+          </w:tcPr>
+          <w:p>
+            <w:pPr>
+              <w:tabs>
+                <w:tab w:val="left" w:pos="964"/>
+              </w:tabs>
+              <w:rPr>
+                <w:rFonts w:ascii="Times New Roman" w:hAnsi="Times New Roman" w:cs="Times New Roman"/>
+                <w:b/>
+                <w:bCs/>
+              </w:rPr>
+            </w:pPr>
+            <w:r>
+              <w:rPr>
+                <w:color w:val="000000"/>
+              </w:rPr>
+              <w:t>DHT22 humidity sensor</w:t>
+            </w:r>
+          </w:p>
+        </w:tc>
+        <w:tc>
+          <w:tcPr>
+            <w:tcW w:w="510" w:type="dxa"/>
+            <w:vAlign w:val="bottom"/>
+          </w:tcPr>
+          <w:p>
+            <w:pPr>
+              <w:tabs>
+                <w:tab w:val="left" w:pos="964"/>
+              </w:tabs>
+              <w:rPr>
+                <w:rFonts w:ascii="Times New Roman" w:hAnsi="Times New Roman" w:cs="Times New Roman"/>
+                <w:b/>
+                <w:bCs/>
+              </w:rPr>
+            </w:pPr>
+            <w:r>
+              <w:rPr>
+                <w:color w:val="000000"/>
+              </w:rPr>
+              <w:t>1</w:t>
+            </w:r>
+          </w:p>
+        </w:tc>
+        <w:tc>
+          <w:tcPr>
+            <w:tcW w:w="1409" w:type="dxa"/>
+            <w:vAlign w:val="bottom"/>
+          </w:tcPr>
+          <w:p>
+            <w:pPr>
+              <w:tabs>
+                <w:tab w:val="left" w:pos="964"/>
+              </w:tabs>
+              <w:rPr>
+                <w:rFonts w:ascii="Times New Roman" w:hAnsi="Times New Roman" w:cs="Times New Roman"/>
+                <w:b/>
+                <w:bCs/>
+              </w:rPr>
+            </w:pPr>
+            <w:r>
+              <w:rPr>
+                <w:color w:val="000000"/>
+              </w:rPr>
+              <w:t xml:space="preserve">$9.95 </w:t>
+            </w:r>
+          </w:p>
+        </w:tc>
+        <w:tc>
+          <w:tcPr>
+            <w:tcW w:w="1409" w:type="dxa"/>
+            <w:vAlign w:val="bottom"/>
+          </w:tcPr>
+          <w:p>
+            <w:pPr>
+              <w:tabs>
+                <w:tab w:val="left" w:pos="964"/>
+              </w:tabs>
+              <w:rPr>
+                <w:rFonts w:ascii="Times New Roman" w:hAnsi="Times New Roman" w:cs="Times New Roman"/>
+                <w:b/>
+                <w:bCs/>
+              </w:rPr>
+            </w:pPr>
+            <w:r>
+              <w:rPr>
+                <w:color w:val="000000"/>
+              </w:rPr>
+              <w:t xml:space="preserve">$9.95 </w:t>
+            </w:r>
+          </w:p>
+        </w:tc>
+      </w:tr>
+      <w:tr>
+        <w:tc>
+          <w:tcPr>
+            <w:tcW w:w="2378" w:type="dxa"/>
+            <w:vMerge/>
+          </w:tcPr>
+          <w:p>
+            <w:pPr>
+              <w:tabs>
+                <w:tab w:val="left" w:pos="964"/>
+              </w:tabs>
+              <w:rPr>
+                <w:rFonts w:ascii="Times New Roman" w:hAnsi="Times New Roman" w:cs="Times New Roman"/>
+                <w:b/>
+                <w:bCs/>
+              </w:rPr>
+            </w:pPr>
+          </w:p>
+        </w:tc>
+        <w:tc>
+          <w:tcPr>
+            <w:tcW w:w="2622" w:type="dxa"/>
+            <w:vAlign w:val="bottom"/>
+          </w:tcPr>
+          <w:p>
+            <w:pPr>
+              <w:tabs>
+                <w:tab w:val="left" w:pos="964"/>
+              </w:tabs>
+              <w:rPr>
+                <w:rFonts w:ascii="Times New Roman" w:hAnsi="Times New Roman" w:cs="Times New Roman"/>
+                <w:b/>
+                <w:bCs/>
+              </w:rPr>
+            </w:pPr>
+            <w:r>
+              <w:rPr>
+                <w:color w:val="000000"/>
+              </w:rPr>
+              <w:t>TSL2591 lux sensor</w:t>
+            </w:r>
+          </w:p>
+        </w:tc>
+        <w:tc>
+          <w:tcPr>
+            <w:tcW w:w="510" w:type="dxa"/>
+            <w:vAlign w:val="bottom"/>
+          </w:tcPr>
+          <w:p>
+            <w:pPr>
+              <w:tabs>
+                <w:tab w:val="left" w:pos="964"/>
+              </w:tabs>
+              <w:rPr>
+                <w:rFonts w:ascii="Times New Roman" w:hAnsi="Times New Roman" w:cs="Times New Roman"/>
+                <w:b/>
+                <w:bCs/>
+              </w:rPr>
+            </w:pPr>
+            <w:r>
+              <w:rPr>
+                <w:color w:val="000000"/>
+              </w:rPr>
+              <w:t>1</w:t>
+            </w:r>
+          </w:p>
+        </w:tc>
+        <w:tc>
+          <w:tcPr>
+            <w:tcW w:w="1409" w:type="dxa"/>
+            <w:vAlign w:val="bottom"/>
+          </w:tcPr>
+          <w:p>
+            <w:pPr>
+              <w:tabs>
+                <w:tab w:val="left" w:pos="964"/>
+              </w:tabs>
+              <w:rPr>
+                <w:rFonts w:ascii="Times New Roman" w:hAnsi="Times New Roman" w:cs="Times New Roman"/>
+                <w:b/>
+                <w:bCs/>
+              </w:rPr>
+            </w:pPr>
+            <w:r>
+              <w:rPr>
+                <w:color w:val="000000"/>
+              </w:rPr>
+              <w:t xml:space="preserve">$6.95 </w:t>
+            </w:r>
+          </w:p>
+        </w:tc>
+        <w:tc>
+          <w:tcPr>
+            <w:tcW w:w="1409" w:type="dxa"/>
+            <w:vAlign w:val="bottom"/>
+          </w:tcPr>
+          <w:p>
+            <w:pPr>
+              <w:tabs>
+                <w:tab w:val="left" w:pos="964"/>
+              </w:tabs>
+              <w:rPr>
+                <w:rFonts w:ascii="Times New Roman" w:hAnsi="Times New Roman" w:cs="Times New Roman"/>
+                <w:b/>
+                <w:bCs/>
+              </w:rPr>
+            </w:pPr>
+            <w:r>
+              <w:rPr>
+                <w:color w:val="000000"/>
+              </w:rPr>
+              <w:t xml:space="preserve">$6.95 </w:t>
+            </w:r>
+          </w:p>
+        </w:tc>
+      </w:tr>
+      <w:tr>
+        <w:tc>
+          <w:tcPr>
+            <w:tcW w:w="2378" w:type="dxa"/>
+            <w:vMerge/>
+          </w:tcPr>
+          <w:p>
+            <w:pPr>
+              <w:tabs>
+                <w:tab w:val="left" w:pos="964"/>
+              </w:tabs>
+              <w:rPr>
+                <w:rFonts w:ascii="Times New Roman" w:hAnsi="Times New Roman" w:cs="Times New Roman"/>
+                <w:b/>
+                <w:bCs/>
+              </w:rPr>
+            </w:pPr>
+          </w:p>
+        </w:tc>
+        <w:tc>
+          <w:tcPr>
+            <w:tcW w:w="2622" w:type="dxa"/>
+            <w:vAlign w:val="bottom"/>
+          </w:tcPr>
+          <w:p>
+            <w:pPr>
+              <w:tabs>
+                <w:tab w:val="left" w:pos="964"/>
+              </w:tabs>
+              <w:rPr>
+                <w:rFonts w:ascii="Times New Roman" w:hAnsi="Times New Roman" w:cs="Times New Roman"/>
+                <w:b/>
+                <w:bCs/>
+              </w:rPr>
+            </w:pPr>
+            <w:r>
+              <w:rPr>
+                <w:color w:val="000000"/>
+              </w:rPr>
+              <w:t>Adafruit 9-DOF absolute orientation IMU - BN055</w:t>
+            </w:r>
+          </w:p>
+        </w:tc>
+        <w:tc>
+          <w:tcPr>
+            <w:tcW w:w="510" w:type="dxa"/>
+            <w:vAlign w:val="bottom"/>
+          </w:tcPr>
+          <w:p>
+            <w:pPr>
+              <w:tabs>
+                <w:tab w:val="left" w:pos="964"/>
+              </w:tabs>
+              <w:rPr>
+                <w:rFonts w:ascii="Times New Roman" w:hAnsi="Times New Roman" w:cs="Times New Roman"/>
+                <w:b/>
+                <w:bCs/>
+              </w:rPr>
+            </w:pPr>
+            <w:r>
+              <w:rPr>
+                <w:color w:val="000000"/>
+              </w:rPr>
+              <w:t>1</w:t>
+            </w:r>
+          </w:p>
+        </w:tc>
+        <w:tc>
+          <w:tcPr>
+            <w:tcW w:w="1409" w:type="dxa"/>
+            <w:vAlign w:val="bottom"/>
+          </w:tcPr>
+          <w:p>
+            <w:pPr>
+              <w:tabs>
+                <w:tab w:val="left" w:pos="964"/>
+              </w:tabs>
+              <w:rPr>
+                <w:rFonts w:ascii="Times New Roman" w:hAnsi="Times New Roman" w:cs="Times New Roman"/>
+                <w:b/>
+                <w:bCs/>
+              </w:rPr>
+            </w:pPr>
+            <w:r>
+              <w:rPr>
+                <w:color w:val="000000"/>
+              </w:rPr>
+              <w:t xml:space="preserve">$35.00 </w:t>
+            </w:r>
+          </w:p>
+        </w:tc>
+        <w:tc>
+          <w:tcPr>
+            <w:tcW w:w="1409" w:type="dxa"/>
+            <w:vAlign w:val="bottom"/>
+          </w:tcPr>
+          <w:p>
+            <w:pPr>
+              <w:tabs>
+                <w:tab w:val="left" w:pos="964"/>
+              </w:tabs>
+              <w:rPr>
+                <w:rFonts w:ascii="Times New Roman" w:hAnsi="Times New Roman" w:cs="Times New Roman"/>
+                <w:b/>
+                <w:bCs/>
+              </w:rPr>
+            </w:pPr>
+            <w:r>
+              <w:rPr>
+                <w:color w:val="000000"/>
+              </w:rPr>
+              <w:t xml:space="preserve">$35.00 </w:t>
+            </w:r>
+          </w:p>
+        </w:tc>
+      </w:tr>
+      <w:tr>
+        <w:tc>
+          <w:tcPr>
+            <w:tcW w:w="2378" w:type="dxa"/>
+            <w:vMerge/>
+          </w:tcPr>
+          <w:p>
+            <w:pPr>
+              <w:tabs>
+                <w:tab w:val="left" w:pos="964"/>
+              </w:tabs>
+              <w:rPr>
+                <w:rFonts w:ascii="Times New Roman" w:hAnsi="Times New Roman" w:cs="Times New Roman"/>
+                <w:b/>
+                <w:bCs/>
+              </w:rPr>
+            </w:pPr>
+          </w:p>
+        </w:tc>
+        <w:tc>
+          <w:tcPr>
+            <w:tcW w:w="2622" w:type="dxa"/>
+            <w:vAlign w:val="bottom"/>
+          </w:tcPr>
+          <w:p>
+            <w:pPr>
+              <w:tabs>
+                <w:tab w:val="left" w:pos="964"/>
+              </w:tabs>
+              <w:rPr>
+                <w:rFonts w:ascii="Times New Roman" w:hAnsi="Times New Roman" w:cs="Times New Roman"/>
+                <w:b/>
+                <w:bCs/>
+              </w:rPr>
+            </w:pPr>
+            <w:r>
+              <w:rPr>
+                <w:color w:val="000000"/>
+              </w:rPr>
+              <w:t xml:space="preserve">Adafruit </w:t>
+            </w:r>
+            <w:proofErr w:type="spellStart"/>
+            <w:r>
+              <w:rPr>
+                <w:color w:val="000000"/>
+              </w:rPr>
+              <w:t>ultiamte</w:t>
+            </w:r>
+            <w:proofErr w:type="spellEnd"/>
+            <w:r>
+              <w:rPr>
+                <w:color w:val="000000"/>
+              </w:rPr>
+              <w:t xml:space="preserve"> GPS</w:t>
+            </w:r>
+          </w:p>
+        </w:tc>
+        <w:tc>
+          <w:tcPr>
+            <w:tcW w:w="510" w:type="dxa"/>
+            <w:vAlign w:val="bottom"/>
+          </w:tcPr>
+          <w:p>
+            <w:pPr>
+              <w:tabs>
+                <w:tab w:val="left" w:pos="964"/>
+              </w:tabs>
+              <w:rPr>
+                <w:rFonts w:ascii="Times New Roman" w:hAnsi="Times New Roman" w:cs="Times New Roman"/>
+                <w:b/>
+                <w:bCs/>
+              </w:rPr>
+            </w:pPr>
+            <w:r>
+              <w:rPr>
+                <w:color w:val="000000"/>
+              </w:rPr>
+              <w:t>2</w:t>
+            </w:r>
+          </w:p>
+        </w:tc>
+        <w:tc>
+          <w:tcPr>
+            <w:tcW w:w="1409" w:type="dxa"/>
+            <w:vAlign w:val="bottom"/>
+          </w:tcPr>
+          <w:p>
+            <w:pPr>
+              <w:tabs>
+                <w:tab w:val="left" w:pos="964"/>
+              </w:tabs>
+              <w:rPr>
+                <w:rFonts w:ascii="Times New Roman" w:hAnsi="Times New Roman" w:cs="Times New Roman"/>
+                <w:b/>
+                <w:bCs/>
+              </w:rPr>
+            </w:pPr>
+            <w:r>
+              <w:rPr>
+                <w:color w:val="000000"/>
+              </w:rPr>
+              <w:t xml:space="preserve">$30.00 </w:t>
+            </w:r>
+          </w:p>
+        </w:tc>
+        <w:tc>
+          <w:tcPr>
+            <w:tcW w:w="1409" w:type="dxa"/>
+            <w:vAlign w:val="bottom"/>
+          </w:tcPr>
+          <w:p>
+            <w:pPr>
+              <w:tabs>
+                <w:tab w:val="left" w:pos="964"/>
+              </w:tabs>
+              <w:rPr>
+                <w:rFonts w:ascii="Times New Roman" w:hAnsi="Times New Roman" w:cs="Times New Roman"/>
+                <w:b/>
+                <w:bCs/>
+              </w:rPr>
+            </w:pPr>
+            <w:r>
+              <w:rPr>
+                <w:color w:val="000000"/>
+              </w:rPr>
+              <w:t xml:space="preserve">$60.00 </w:t>
+            </w:r>
+          </w:p>
+        </w:tc>
+      </w:tr>
+      <w:tr>
+        <w:tc>
+          <w:tcPr>
+            <w:tcW w:w="2378" w:type="dxa"/>
+            <w:vMerge/>
+          </w:tcPr>
+          <w:p>
+            <w:pPr>
+              <w:tabs>
+                <w:tab w:val="left" w:pos="964"/>
+              </w:tabs>
+              <w:rPr>
+                <w:rFonts w:ascii="Times New Roman" w:hAnsi="Times New Roman" w:cs="Times New Roman"/>
+                <w:b/>
+                <w:bCs/>
+              </w:rPr>
+            </w:pPr>
+          </w:p>
+        </w:tc>
+        <w:tc>
+          <w:tcPr>
+            <w:tcW w:w="2622" w:type="dxa"/>
+            <w:vAlign w:val="bottom"/>
+          </w:tcPr>
+          <w:p>
+            <w:pPr>
+              <w:tabs>
+                <w:tab w:val="left" w:pos="964"/>
+              </w:tabs>
+              <w:rPr>
+                <w:rFonts w:ascii="Times New Roman" w:hAnsi="Times New Roman" w:cs="Times New Roman"/>
+                <w:b/>
+                <w:bCs/>
+              </w:rPr>
+            </w:pPr>
+            <w:r>
+              <w:rPr>
+                <w:color w:val="000000"/>
+              </w:rPr>
+              <w:t xml:space="preserve">915 </w:t>
+            </w:r>
+            <w:proofErr w:type="spellStart"/>
+            <w:r>
+              <w:rPr>
+                <w:color w:val="000000"/>
+              </w:rPr>
+              <w:t>mHz</w:t>
+            </w:r>
+            <w:proofErr w:type="spellEnd"/>
+            <w:r>
+              <w:rPr>
+                <w:color w:val="000000"/>
+              </w:rPr>
+              <w:t xml:space="preserve"> LoRa radio module</w:t>
+            </w:r>
+          </w:p>
+        </w:tc>
+        <w:tc>
+          <w:tcPr>
+            <w:tcW w:w="510" w:type="dxa"/>
+            <w:vAlign w:val="bottom"/>
+          </w:tcPr>
+          <w:p>
+            <w:pPr>
+              <w:tabs>
+                <w:tab w:val="left" w:pos="964"/>
+              </w:tabs>
+              <w:rPr>
+                <w:rFonts w:ascii="Times New Roman" w:hAnsi="Times New Roman" w:cs="Times New Roman"/>
+                <w:b/>
+                <w:bCs/>
+              </w:rPr>
+            </w:pPr>
+            <w:r>
+              <w:rPr>
+                <w:color w:val="000000"/>
+              </w:rPr>
+              <w:t>2</w:t>
+            </w:r>
+          </w:p>
+        </w:tc>
+        <w:tc>
+          <w:tcPr>
+            <w:tcW w:w="1409" w:type="dxa"/>
+            <w:vAlign w:val="bottom"/>
+          </w:tcPr>
+          <w:p>
+            <w:pPr>
+              <w:tabs>
+                <w:tab w:val="left" w:pos="964"/>
+              </w:tabs>
+              <w:rPr>
+                <w:rFonts w:ascii="Times New Roman" w:hAnsi="Times New Roman" w:cs="Times New Roman"/>
+                <w:b/>
+                <w:bCs/>
+              </w:rPr>
+            </w:pPr>
+            <w:r>
+              <w:rPr>
+                <w:color w:val="000000"/>
+              </w:rPr>
+              <w:t xml:space="preserve">$20.00 </w:t>
+            </w:r>
+          </w:p>
+        </w:tc>
+        <w:tc>
+          <w:tcPr>
+            <w:tcW w:w="1409" w:type="dxa"/>
+            <w:vAlign w:val="bottom"/>
+          </w:tcPr>
+          <w:p>
+            <w:pPr>
+              <w:tabs>
+                <w:tab w:val="left" w:pos="964"/>
+              </w:tabs>
+              <w:rPr>
+                <w:rFonts w:ascii="Times New Roman" w:hAnsi="Times New Roman" w:cs="Times New Roman"/>
+                <w:b/>
+                <w:bCs/>
+              </w:rPr>
+            </w:pPr>
+            <w:r>
+              <w:rPr>
+                <w:color w:val="000000"/>
+              </w:rPr>
+              <w:t xml:space="preserve">$40.00 </w:t>
+            </w:r>
+          </w:p>
+        </w:tc>
+      </w:tr>
+      <w:tr>
+        <w:tc>
+          <w:tcPr>
+            <w:tcW w:w="2378" w:type="dxa"/>
+            <w:vMerge/>
+          </w:tcPr>
+          <w:p>
+            <w:pPr>
+              <w:tabs>
+                <w:tab w:val="left" w:pos="964"/>
+              </w:tabs>
+              <w:rPr>
+                <w:rFonts w:ascii="Times New Roman" w:hAnsi="Times New Roman" w:cs="Times New Roman"/>
+                <w:b/>
+                <w:bCs/>
+              </w:rPr>
+            </w:pPr>
+          </w:p>
+        </w:tc>
+        <w:tc>
+          <w:tcPr>
+            <w:tcW w:w="2622" w:type="dxa"/>
+            <w:vAlign w:val="bottom"/>
+          </w:tcPr>
+          <w:p>
+            <w:pPr>
+              <w:tabs>
+                <w:tab w:val="left" w:pos="964"/>
+              </w:tabs>
+              <w:rPr>
+                <w:rFonts w:ascii="Times New Roman" w:hAnsi="Times New Roman" w:cs="Times New Roman"/>
+                <w:b/>
+                <w:bCs/>
+              </w:rPr>
+            </w:pPr>
+            <w:r>
+              <w:rPr>
+                <w:color w:val="000000"/>
+              </w:rPr>
+              <w:t>Precision current meter</w:t>
+            </w:r>
+          </w:p>
+        </w:tc>
+        <w:tc>
+          <w:tcPr>
+            <w:tcW w:w="510" w:type="dxa"/>
+            <w:vAlign w:val="bottom"/>
+          </w:tcPr>
+          <w:p>
+            <w:pPr>
+              <w:tabs>
+                <w:tab w:val="left" w:pos="964"/>
+              </w:tabs>
+              <w:rPr>
+                <w:rFonts w:ascii="Times New Roman" w:hAnsi="Times New Roman" w:cs="Times New Roman"/>
+                <w:b/>
+                <w:bCs/>
+              </w:rPr>
+            </w:pPr>
+            <w:r>
+              <w:rPr>
+                <w:color w:val="000000"/>
+              </w:rPr>
+              <w:t>1</w:t>
+            </w:r>
+          </w:p>
+        </w:tc>
+        <w:tc>
+          <w:tcPr>
+            <w:tcW w:w="1409" w:type="dxa"/>
+            <w:vAlign w:val="bottom"/>
+          </w:tcPr>
+          <w:p>
+            <w:pPr>
+              <w:tabs>
+                <w:tab w:val="left" w:pos="964"/>
+              </w:tabs>
+              <w:rPr>
+                <w:rFonts w:ascii="Times New Roman" w:hAnsi="Times New Roman" w:cs="Times New Roman"/>
+                <w:b/>
+                <w:bCs/>
+              </w:rPr>
+            </w:pPr>
+            <w:r>
+              <w:rPr>
+                <w:color w:val="000000"/>
+              </w:rPr>
+              <w:t xml:space="preserve">$10.00 </w:t>
+            </w:r>
+          </w:p>
+        </w:tc>
+        <w:tc>
+          <w:tcPr>
+            <w:tcW w:w="1409" w:type="dxa"/>
+            <w:vAlign w:val="bottom"/>
+          </w:tcPr>
+          <w:p>
+            <w:pPr>
+              <w:tabs>
+                <w:tab w:val="left" w:pos="964"/>
+              </w:tabs>
+              <w:rPr>
+                <w:rFonts w:ascii="Times New Roman" w:hAnsi="Times New Roman" w:cs="Times New Roman"/>
+                <w:b/>
+                <w:bCs/>
+              </w:rPr>
+            </w:pPr>
+            <w:r>
+              <w:rPr>
+                <w:color w:val="000000"/>
+              </w:rPr>
+              <w:t xml:space="preserve">$10.00 </w:t>
+            </w:r>
+          </w:p>
+        </w:tc>
+      </w:tr>
+      <w:tr>
+        <w:tc>
+          <w:tcPr>
+            <w:tcW w:w="2378" w:type="dxa"/>
+            <w:vMerge/>
+          </w:tcPr>
+          <w:p>
+            <w:pPr>
+              <w:tabs>
+                <w:tab w:val="left" w:pos="964"/>
+              </w:tabs>
+              <w:rPr>
+                <w:rFonts w:ascii="Times New Roman" w:hAnsi="Times New Roman" w:cs="Times New Roman"/>
+                <w:b/>
+                <w:bCs/>
+              </w:rPr>
+            </w:pPr>
+          </w:p>
+        </w:tc>
+        <w:tc>
+          <w:tcPr>
+            <w:tcW w:w="2622" w:type="dxa"/>
+            <w:vAlign w:val="bottom"/>
+          </w:tcPr>
+          <w:p>
+            <w:pPr>
+              <w:tabs>
+                <w:tab w:val="left" w:pos="964"/>
+              </w:tabs>
+              <w:rPr>
+                <w:rFonts w:ascii="Times New Roman" w:hAnsi="Times New Roman" w:cs="Times New Roman"/>
+                <w:b/>
+                <w:bCs/>
+              </w:rPr>
+            </w:pPr>
+            <w:r>
+              <w:rPr>
+                <w:color w:val="000000"/>
+              </w:rPr>
+              <w:t>GPS antenna</w:t>
+            </w:r>
+          </w:p>
+        </w:tc>
+        <w:tc>
+          <w:tcPr>
+            <w:tcW w:w="510" w:type="dxa"/>
+            <w:vAlign w:val="bottom"/>
+          </w:tcPr>
+          <w:p>
+            <w:pPr>
+              <w:tabs>
+                <w:tab w:val="left" w:pos="964"/>
+              </w:tabs>
+              <w:rPr>
+                <w:rFonts w:ascii="Times New Roman" w:hAnsi="Times New Roman" w:cs="Times New Roman"/>
+                <w:b/>
+                <w:bCs/>
+              </w:rPr>
+            </w:pPr>
+            <w:r>
+              <w:rPr>
+                <w:color w:val="000000"/>
+              </w:rPr>
+              <w:t>1</w:t>
+            </w:r>
+          </w:p>
+        </w:tc>
+        <w:tc>
+          <w:tcPr>
+            <w:tcW w:w="1409" w:type="dxa"/>
+            <w:vAlign w:val="bottom"/>
+          </w:tcPr>
+          <w:p>
+            <w:pPr>
+              <w:tabs>
+                <w:tab w:val="left" w:pos="964"/>
+              </w:tabs>
+              <w:rPr>
+                <w:rFonts w:ascii="Times New Roman" w:hAnsi="Times New Roman" w:cs="Times New Roman"/>
+                <w:b/>
+                <w:bCs/>
+              </w:rPr>
+            </w:pPr>
+            <w:r>
+              <w:rPr>
+                <w:color w:val="000000"/>
+              </w:rPr>
+              <w:t xml:space="preserve">$20.00 </w:t>
+            </w:r>
+          </w:p>
+        </w:tc>
+        <w:tc>
+          <w:tcPr>
+            <w:tcW w:w="1409" w:type="dxa"/>
+            <w:vAlign w:val="bottom"/>
+          </w:tcPr>
+          <w:p>
+            <w:pPr>
+              <w:tabs>
+                <w:tab w:val="left" w:pos="964"/>
+              </w:tabs>
+              <w:rPr>
+                <w:rFonts w:ascii="Times New Roman" w:hAnsi="Times New Roman" w:cs="Times New Roman"/>
+                <w:b/>
+                <w:bCs/>
+              </w:rPr>
+            </w:pPr>
+            <w:r>
+              <w:rPr>
+                <w:color w:val="000000"/>
+              </w:rPr>
+              <w:t xml:space="preserve">$20.00 </w:t>
+            </w:r>
+          </w:p>
+        </w:tc>
+      </w:tr>
+      <w:tr>
+        <w:tc>
+          <w:tcPr>
+            <w:tcW w:w="2378" w:type="dxa"/>
+            <w:vMerge/>
+          </w:tcPr>
+          <w:p>
+            <w:pPr>
+              <w:tabs>
+                <w:tab w:val="left" w:pos="964"/>
+              </w:tabs>
+              <w:rPr>
+                <w:rFonts w:ascii="Times New Roman" w:hAnsi="Times New Roman" w:cs="Times New Roman"/>
+                <w:b/>
+                <w:bCs/>
+              </w:rPr>
+            </w:pPr>
+          </w:p>
+        </w:tc>
+        <w:tc>
+          <w:tcPr>
+            <w:tcW w:w="2622" w:type="dxa"/>
+            <w:vAlign w:val="bottom"/>
+          </w:tcPr>
+          <w:p>
+            <w:pPr>
+              <w:tabs>
+                <w:tab w:val="left" w:pos="964"/>
+              </w:tabs>
+              <w:rPr>
+                <w:rFonts w:ascii="Times New Roman" w:hAnsi="Times New Roman" w:cs="Times New Roman"/>
+                <w:b/>
+                <w:bCs/>
+              </w:rPr>
+            </w:pPr>
+            <w:r>
+              <w:rPr>
+                <w:color w:val="000000"/>
+              </w:rPr>
+              <w:t>Radio antenna</w:t>
+            </w:r>
+          </w:p>
+        </w:tc>
+        <w:tc>
+          <w:tcPr>
+            <w:tcW w:w="510" w:type="dxa"/>
+            <w:vAlign w:val="bottom"/>
+          </w:tcPr>
+          <w:p>
+            <w:pPr>
+              <w:tabs>
+                <w:tab w:val="left" w:pos="964"/>
+              </w:tabs>
+              <w:rPr>
+                <w:rFonts w:ascii="Times New Roman" w:hAnsi="Times New Roman" w:cs="Times New Roman"/>
+                <w:b/>
+                <w:bCs/>
+              </w:rPr>
+            </w:pPr>
+            <w:r>
+              <w:rPr>
+                <w:color w:val="000000"/>
+              </w:rPr>
+              <w:t>2</w:t>
+            </w:r>
+          </w:p>
+        </w:tc>
+        <w:tc>
+          <w:tcPr>
+            <w:tcW w:w="1409" w:type="dxa"/>
+            <w:vAlign w:val="bottom"/>
+          </w:tcPr>
+          <w:p>
+            <w:pPr>
+              <w:tabs>
+                <w:tab w:val="left" w:pos="964"/>
+              </w:tabs>
+              <w:rPr>
+                <w:rFonts w:ascii="Times New Roman" w:hAnsi="Times New Roman" w:cs="Times New Roman"/>
+                <w:b/>
+                <w:bCs/>
+              </w:rPr>
+            </w:pPr>
+            <w:r>
+              <w:rPr>
+                <w:color w:val="000000"/>
+              </w:rPr>
+              <w:t xml:space="preserve">$10.00 </w:t>
+            </w:r>
+          </w:p>
+        </w:tc>
+        <w:tc>
+          <w:tcPr>
+            <w:tcW w:w="1409" w:type="dxa"/>
+            <w:vAlign w:val="bottom"/>
+          </w:tcPr>
+          <w:p>
+            <w:pPr>
+              <w:tabs>
+                <w:tab w:val="left" w:pos="964"/>
+              </w:tabs>
+              <w:rPr>
+                <w:rFonts w:ascii="Times New Roman" w:hAnsi="Times New Roman" w:cs="Times New Roman"/>
+                <w:b/>
+                <w:bCs/>
+              </w:rPr>
+            </w:pPr>
+            <w:r>
+              <w:rPr>
+                <w:color w:val="000000"/>
+              </w:rPr>
+              <w:t xml:space="preserve">$20.00 </w:t>
+            </w:r>
+          </w:p>
+        </w:tc>
+      </w:tr>
+      <w:tr>
+        <w:tc>
+          <w:tcPr>
+            <w:tcW w:w="2378" w:type="dxa"/>
+            <w:vMerge w:val="restart"/>
+            <w:vAlign w:val="center"/>
+          </w:tcPr>
+          <w:tbl>
+            <w:tblPr>
+              <w:tblW w:w="1976" w:type="dxa"/>
+              <w:tblCellMar>
+                <w:top w:w="15" w:type="dxa"/>
+              </w:tblCellMar>
+              <w:tblLook w:val="04A0" w:firstRow="1" w:lastRow="0" w:firstColumn="1" w:lastColumn="0" w:noHBand="0" w:noVBand="1"/>
+            </w:tblPr>
+            <w:tblGrid>
+              <w:gridCol w:w="1940"/>
+              <w:gridCol w:w="222"/>
+            </w:tblGrid>
+            <w:tr>
+              <w:trPr>
+                <w:gridAfter w:val="1"/>
+                <w:wAfter w:w="36" w:type="dxa"/>
+                <w:trHeight w:val="680"/>
+              </w:trPr>
+              <w:tc>
+                <w:tcPr>
+                  <w:tcW w:w="1940" w:type="dxa"/>
+                  <w:vMerge w:val="restart"/>
+                  <w:tcBorders>
+                    <w:top w:val="nil"/>
+                    <w:left w:val="nil"/>
+                    <w:bottom w:val="nil"/>
+                    <w:right w:val="nil"/>
+                  </w:tcBorders>
+                  <w:shd w:val="clear" w:color="auto" w:fill="auto"/>
+                  <w:noWrap/>
+                  <w:vAlign w:val="center"/>
+                  <w:hideMark/>
+                </w:tcPr>
+                <w:p>
+                  <w:pPr>
+                    <w:jc w:val="center"/>
+                    <w:rPr>
+                      <w:color w:val="000000"/>
+                    </w:rPr>
+                  </w:pPr>
+                  <w:r>
+                    <w:rPr>
+                      <w:color w:val="000000"/>
+                    </w:rPr>
+                    <w:t>Mechanical</w:t>
+                  </w:r>
+                </w:p>
+              </w:tc>
+            </w:tr>
+            <w:tr>
+              <w:trPr>
+                <w:trHeight w:val="340"/>
+              </w:trPr>
+              <w:tc>
+                <w:tcPr>
+                  <w:tcW w:w="1940" w:type="dxa"/>
+                  <w:vMerge/>
+                  <w:tcBorders>
+                    <w:top w:val="nil"/>
+                    <w:left w:val="nil"/>
+                    <w:bottom w:val="nil"/>
+                    <w:right w:val="nil"/>
+                  </w:tcBorders>
+                  <w:vAlign w:val="center"/>
+                  <w:hideMark/>
+                </w:tcPr>
+                <w:p>
+                  <w:pPr>
+                    <w:jc w:val="center"/>
+                    <w:rPr>
+                      <w:color w:val="000000"/>
+                    </w:rPr>
+                  </w:pPr>
+                </w:p>
+              </w:tc>
+              <w:tc>
+                <w:tcPr>
+                  <w:tcW w:w="36" w:type="dxa"/>
+                  <w:tcBorders>
+                    <w:top w:val="nil"/>
+                    <w:left w:val="nil"/>
+                    <w:bottom w:val="nil"/>
+                    <w:right w:val="nil"/>
+                  </w:tcBorders>
+                  <w:shd w:val="clear" w:color="auto" w:fill="auto"/>
+                  <w:noWrap/>
+                  <w:vAlign w:val="bottom"/>
+                  <w:hideMark/>
+                </w:tcPr>
+                <w:p>
+                  <w:pPr>
+                    <w:jc w:val="center"/>
+                    <w:rPr>
+                      <w:color w:val="000000"/>
+                    </w:rPr>
+                  </w:pPr>
+                </w:p>
+              </w:tc>
+            </w:tr>
+            <w:tr>
+              <w:trPr>
+                <w:trHeight w:val="340"/>
+              </w:trPr>
+              <w:tc>
+                <w:tcPr>
+                  <w:tcW w:w="1940" w:type="dxa"/>
+                  <w:vMerge/>
+                  <w:tcBorders>
+                    <w:top w:val="nil"/>
+                    <w:left w:val="nil"/>
+                    <w:bottom w:val="nil"/>
+                    <w:right w:val="nil"/>
+                  </w:tcBorders>
+                  <w:vAlign w:val="center"/>
+                  <w:hideMark/>
+                </w:tcPr>
+                <w:p>
+                  <w:pPr>
+                    <w:jc w:val="center"/>
+                    <w:rPr>
+                      <w:color w:val="000000"/>
+                    </w:rPr>
+                  </w:pPr>
+                </w:p>
+              </w:tc>
+              <w:tc>
+                <w:tcPr>
+                  <w:tcW w:w="36" w:type="dxa"/>
+                  <w:tcBorders>
+                    <w:top w:val="nil"/>
+                    <w:left w:val="nil"/>
+                    <w:bottom w:val="nil"/>
+                    <w:right w:val="nil"/>
+                  </w:tcBorders>
+                  <w:shd w:val="clear" w:color="auto" w:fill="auto"/>
+                  <w:noWrap/>
+                  <w:vAlign w:val="bottom"/>
+                  <w:hideMark/>
+                </w:tcPr>
+                <w:p>
+                  <w:pPr>
+                    <w:jc w:val="center"/>
+                    <w:rPr>
+                      <w:sz w:val="20"/>
+                      <w:szCs w:val="20"/>
+                    </w:rPr>
+                  </w:pPr>
+                </w:p>
+              </w:tc>
+            </w:tr>
+          </w:tbl>
+          <w:p>
+            <w:pPr>
+              <w:tabs>
+                <w:tab w:val="left" w:pos="964"/>
+              </w:tabs>
+              <w:jc w:val="center"/>
+              <w:rPr>
+                <w:rFonts w:ascii="Times New Roman" w:hAnsi="Times New Roman" w:cs="Times New Roman"/>
+                <w:b/>
+                <w:bCs/>
+              </w:rPr>
+            </w:pPr>
+          </w:p>
+        </w:tc>
+        <w:tc>
+          <w:tcPr>
+            <w:tcW w:w="2622" w:type="dxa"/>
+            <w:vAlign w:val="bottom"/>
+          </w:tcPr>
+          <w:p>
+            <w:pPr>
+              <w:tabs>
+                <w:tab w:val="left" w:pos="964"/>
+              </w:tabs>
+              <w:rPr>
+                <w:color w:val="000000"/>
+              </w:rPr>
+            </w:pPr>
+            <w:r>
+              <w:rPr>
+                <w:color w:val="000000"/>
+              </w:rPr>
+              <w:t>Low-pitch, high-precision ACME lead screw</w:t>
+            </w:r>
+          </w:p>
+        </w:tc>
+        <w:tc>
+          <w:tcPr>
+            <w:tcW w:w="510" w:type="dxa"/>
+            <w:vAlign w:val="bottom"/>
+          </w:tcPr>
+          <w:p>
+            <w:pPr>
+              <w:tabs>
+                <w:tab w:val="left" w:pos="964"/>
+              </w:tabs>
+              <w:rPr>
+                <w:color w:val="000000"/>
+              </w:rPr>
+            </w:pPr>
+            <w:r>
+              <w:rPr>
+                <w:color w:val="000000"/>
+              </w:rPr>
+              <w:t>1</w:t>
+            </w:r>
+          </w:p>
+        </w:tc>
+        <w:tc>
+          <w:tcPr>
+            <w:tcW w:w="1409" w:type="dxa"/>
+            <w:vAlign w:val="bottom"/>
+          </w:tcPr>
+          <w:p>
+            <w:pPr>
+              <w:tabs>
+                <w:tab w:val="left" w:pos="964"/>
+              </w:tabs>
+              <w:rPr>
+                <w:color w:val="000000"/>
+              </w:rPr>
+            </w:pPr>
+            <w:r>
+              <w:rPr>
+                <w:color w:val="000000"/>
+              </w:rPr>
+              <w:t xml:space="preserve">$15.00 </w:t>
+            </w:r>
+          </w:p>
+        </w:tc>
+        <w:tc>
+          <w:tcPr>
+            <w:tcW w:w="1409" w:type="dxa"/>
+            <w:vAlign w:val="bottom"/>
+          </w:tcPr>
+          <w:p>
+            <w:pPr>
+              <w:tabs>
+                <w:tab w:val="left" w:pos="964"/>
+              </w:tabs>
+              <w:rPr>
+                <w:color w:val="000000"/>
+              </w:rPr>
+            </w:pPr>
+            <w:r>
+              <w:rPr>
+                <w:color w:val="000000"/>
+              </w:rPr>
+              <w:t xml:space="preserve">$15.00 </w:t>
+            </w:r>
+          </w:p>
+        </w:tc>
+      </w:tr>
+      <w:tr>
+        <w:tc>
+          <w:tcPr>
+            <w:tcW w:w="2378" w:type="dxa"/>
+            <w:vMerge/>
+          </w:tcPr>
+          <w:p>
+            <w:pPr>
+              <w:tabs>
+                <w:tab w:val="left" w:pos="964"/>
+              </w:tabs>
+              <w:rPr>
+                <w:rFonts w:ascii="Times New Roman" w:hAnsi="Times New Roman" w:cs="Times New Roman"/>
+                <w:b/>
+                <w:bCs/>
+              </w:rPr>
+            </w:pPr>
+          </w:p>
+        </w:tc>
+        <w:tc>
+          <w:tcPr>
+            <w:tcW w:w="2622" w:type="dxa"/>
+            <w:vAlign w:val="bottom"/>
+          </w:tcPr>
+          <w:p>
+            <w:pPr>
+              <w:tabs>
+                <w:tab w:val="left" w:pos="964"/>
+              </w:tabs>
+              <w:rPr>
+                <w:color w:val="000000"/>
+              </w:rPr>
+            </w:pPr>
+            <w:proofErr w:type="spellStart"/>
+            <w:r>
+              <w:rPr>
+                <w:color w:val="000000"/>
+              </w:rPr>
+              <w:t>Misc</w:t>
+            </w:r>
+            <w:proofErr w:type="spellEnd"/>
+            <w:r>
+              <w:rPr>
+                <w:color w:val="000000"/>
+              </w:rPr>
+              <w:t xml:space="preserve"> O-ring</w:t>
+            </w:r>
+          </w:p>
+        </w:tc>
+        <w:tc>
+          <w:tcPr>
+            <w:tcW w:w="510" w:type="dxa"/>
+            <w:vAlign w:val="bottom"/>
+          </w:tcPr>
+          <w:p>
+            <w:pPr>
+              <w:tabs>
+                <w:tab w:val="left" w:pos="964"/>
+              </w:tabs>
+              <w:rPr>
+                <w:color w:val="000000"/>
+              </w:rPr>
+            </w:pPr>
+            <w:r>
+              <w:rPr>
+                <w:color w:val="000000"/>
+              </w:rPr>
+              <w:t>NA</w:t>
+            </w:r>
+          </w:p>
+        </w:tc>
+        <w:tc>
+          <w:tcPr>
+            <w:tcW w:w="1409" w:type="dxa"/>
+            <w:vAlign w:val="bottom"/>
+          </w:tcPr>
+          <w:p>
+            <w:pPr>
+              <w:tabs>
+                <w:tab w:val="left" w:pos="964"/>
+              </w:tabs>
+              <w:rPr>
+                <w:color w:val="000000"/>
+              </w:rPr>
+            </w:pPr>
+            <w:r>
+              <w:rPr>
+                <w:color w:val="000000"/>
+              </w:rPr>
+              <w:t>NA</w:t>
+            </w:r>
+          </w:p>
+        </w:tc>
+        <w:tc>
+          <w:tcPr>
+            <w:tcW w:w="1409" w:type="dxa"/>
+            <w:vAlign w:val="bottom"/>
+          </w:tcPr>
+          <w:p>
+            <w:pPr>
+              <w:tabs>
+                <w:tab w:val="left" w:pos="964"/>
+              </w:tabs>
+              <w:rPr>
+                <w:color w:val="000000"/>
+              </w:rPr>
+            </w:pPr>
+            <w:r>
+              <w:rPr>
+                <w:color w:val="000000"/>
+              </w:rPr>
+              <w:t xml:space="preserve">$10.00 </w:t>
+            </w:r>
+          </w:p>
+        </w:tc>
+      </w:tr>
+      <w:tr>
+        <w:tc>
+          <w:tcPr>
+            <w:tcW w:w="2378" w:type="dxa"/>
+            <w:vMerge/>
+          </w:tcPr>
+          <w:p>
+            <w:pPr>
+              <w:tabs>
+                <w:tab w:val="left" w:pos="964"/>
+              </w:tabs>
+              <w:rPr>
+                <w:rFonts w:ascii="Times New Roman" w:hAnsi="Times New Roman" w:cs="Times New Roman"/>
+                <w:b/>
+                <w:bCs/>
+              </w:rPr>
+            </w:pPr>
+          </w:p>
+        </w:tc>
+        <w:tc>
+          <w:tcPr>
+            <w:tcW w:w="2622" w:type="dxa"/>
+            <w:vAlign w:val="bottom"/>
+          </w:tcPr>
+          <w:p>
+            <w:pPr>
+              <w:tabs>
+                <w:tab w:val="left" w:pos="964"/>
+              </w:tabs>
+              <w:rPr>
+                <w:color w:val="000000"/>
+              </w:rPr>
+            </w:pPr>
+            <w:proofErr w:type="spellStart"/>
+            <w:r>
+              <w:rPr>
+                <w:color w:val="000000"/>
+              </w:rPr>
+              <w:t>Misc</w:t>
+            </w:r>
+            <w:proofErr w:type="spellEnd"/>
+            <w:r>
+              <w:rPr>
+                <w:color w:val="000000"/>
+              </w:rPr>
+              <w:t xml:space="preserve"> PVC pipe for piston</w:t>
+            </w:r>
+          </w:p>
+        </w:tc>
+        <w:tc>
+          <w:tcPr>
+            <w:tcW w:w="510" w:type="dxa"/>
+            <w:vAlign w:val="bottom"/>
+          </w:tcPr>
+          <w:p>
+            <w:pPr>
+              <w:tabs>
+                <w:tab w:val="left" w:pos="964"/>
+              </w:tabs>
+              <w:rPr>
+                <w:color w:val="000000"/>
+              </w:rPr>
+            </w:pPr>
+            <w:r>
+              <w:rPr>
+                <w:color w:val="000000"/>
+              </w:rPr>
+              <w:t>1</w:t>
+            </w:r>
+          </w:p>
+        </w:tc>
+        <w:tc>
+          <w:tcPr>
+            <w:tcW w:w="1409" w:type="dxa"/>
+            <w:vAlign w:val="bottom"/>
+          </w:tcPr>
+          <w:p>
+            <w:pPr>
+              <w:tabs>
+                <w:tab w:val="left" w:pos="964"/>
+              </w:tabs>
+              <w:rPr>
+                <w:color w:val="000000"/>
+              </w:rPr>
+            </w:pPr>
+            <w:r>
+              <w:rPr>
+                <w:color w:val="000000"/>
+              </w:rPr>
+              <w:t xml:space="preserve">$10.00 </w:t>
+            </w:r>
+          </w:p>
+        </w:tc>
+        <w:tc>
+          <w:tcPr>
+            <w:tcW w:w="1409" w:type="dxa"/>
+            <w:vAlign w:val="bottom"/>
+          </w:tcPr>
+          <w:p>
+            <w:pPr>
+              <w:tabs>
+                <w:tab w:val="left" w:pos="964"/>
+              </w:tabs>
+              <w:rPr>
+                <w:color w:val="000000"/>
+              </w:rPr>
+            </w:pPr>
+            <w:r>
+              <w:rPr>
+                <w:color w:val="000000"/>
+              </w:rPr>
+              <w:t xml:space="preserve">$10.00 </w:t>
+            </w:r>
+          </w:p>
+        </w:tc>
+      </w:tr>
+      <w:tr>
+        <w:tc>
+          <w:tcPr>
+            <w:tcW w:w="2378" w:type="dxa"/>
+            <w:vMerge/>
+          </w:tcPr>
+          <w:p>
+            <w:pPr>
+              <w:tabs>
+                <w:tab w:val="left" w:pos="964"/>
+              </w:tabs>
+              <w:rPr>
+                <w:rFonts w:ascii="Times New Roman" w:hAnsi="Times New Roman" w:cs="Times New Roman"/>
+                <w:b/>
+                <w:bCs/>
+              </w:rPr>
+            </w:pPr>
+          </w:p>
+        </w:tc>
+        <w:tc>
+          <w:tcPr>
+            <w:tcW w:w="2622" w:type="dxa"/>
+            <w:vAlign w:val="bottom"/>
+          </w:tcPr>
+          <w:p>
+            <w:pPr>
+              <w:tabs>
+                <w:tab w:val="left" w:pos="964"/>
+              </w:tabs>
+              <w:rPr>
+                <w:color w:val="000000"/>
+              </w:rPr>
+            </w:pPr>
+            <w:r>
+              <w:rPr>
+                <w:color w:val="000000"/>
+              </w:rPr>
+              <w:t>4" PVC pipe</w:t>
+            </w:r>
+          </w:p>
+        </w:tc>
+        <w:tc>
+          <w:tcPr>
+            <w:tcW w:w="510" w:type="dxa"/>
+            <w:vAlign w:val="bottom"/>
+          </w:tcPr>
+          <w:p>
+            <w:pPr>
+              <w:tabs>
+                <w:tab w:val="left" w:pos="964"/>
+              </w:tabs>
+              <w:rPr>
+                <w:color w:val="000000"/>
+              </w:rPr>
+            </w:pPr>
+            <w:r>
+              <w:rPr>
+                <w:color w:val="000000"/>
+              </w:rPr>
+              <w:t>1</w:t>
+            </w:r>
+          </w:p>
+        </w:tc>
+        <w:tc>
+          <w:tcPr>
+            <w:tcW w:w="1409" w:type="dxa"/>
+            <w:vAlign w:val="bottom"/>
+          </w:tcPr>
+          <w:p>
+            <w:pPr>
+              <w:tabs>
+                <w:tab w:val="left" w:pos="964"/>
+              </w:tabs>
+              <w:rPr>
+                <w:color w:val="000000"/>
+              </w:rPr>
+            </w:pPr>
+            <w:r>
+              <w:rPr>
+                <w:color w:val="000000"/>
+              </w:rPr>
+              <w:t xml:space="preserve">$20.00 </w:t>
+            </w:r>
+          </w:p>
+        </w:tc>
+        <w:tc>
+          <w:tcPr>
+            <w:tcW w:w="1409" w:type="dxa"/>
+            <w:vAlign w:val="bottom"/>
+          </w:tcPr>
+          <w:p>
+            <w:pPr>
+              <w:tabs>
+                <w:tab w:val="left" w:pos="964"/>
+              </w:tabs>
+              <w:rPr>
+                <w:color w:val="000000"/>
+              </w:rPr>
+            </w:pPr>
+            <w:r>
+              <w:rPr>
+                <w:color w:val="000000"/>
+              </w:rPr>
+              <w:t xml:space="preserve">$20.00 </w:t>
+            </w:r>
+          </w:p>
+        </w:tc>
+      </w:tr>
+      <w:tr>
+        <w:tc>
+          <w:tcPr>
+            <w:tcW w:w="2378" w:type="dxa"/>
+            <w:vMerge/>
+          </w:tcPr>
+          <w:p>
+            <w:pPr>
+              <w:tabs>
+                <w:tab w:val="left" w:pos="964"/>
+              </w:tabs>
+              <w:rPr>
+                <w:rFonts w:ascii="Times New Roman" w:hAnsi="Times New Roman" w:cs="Times New Roman"/>
+                <w:b/>
+                <w:bCs/>
+              </w:rPr>
+            </w:pPr>
+          </w:p>
+        </w:tc>
+        <w:tc>
+          <w:tcPr>
+            <w:tcW w:w="2622" w:type="dxa"/>
+            <w:vAlign w:val="bottom"/>
+          </w:tcPr>
+          <w:p>
+            <w:pPr>
+              <w:tabs>
+                <w:tab w:val="left" w:pos="964"/>
+              </w:tabs>
+              <w:rPr>
+                <w:color w:val="000000"/>
+              </w:rPr>
+            </w:pPr>
+            <w:r>
+              <w:rPr>
+                <w:color w:val="000000"/>
+              </w:rPr>
+              <w:t>4" PVC endcaps</w:t>
+            </w:r>
+          </w:p>
+        </w:tc>
+        <w:tc>
+          <w:tcPr>
+            <w:tcW w:w="510" w:type="dxa"/>
+            <w:vAlign w:val="bottom"/>
+          </w:tcPr>
+          <w:p>
+            <w:pPr>
+              <w:tabs>
+                <w:tab w:val="left" w:pos="964"/>
+              </w:tabs>
+              <w:rPr>
+                <w:color w:val="000000"/>
+              </w:rPr>
+            </w:pPr>
+            <w:r>
+              <w:rPr>
+                <w:color w:val="000000"/>
+              </w:rPr>
+              <w:t>2</w:t>
+            </w:r>
+          </w:p>
+        </w:tc>
+        <w:tc>
+          <w:tcPr>
+            <w:tcW w:w="1409" w:type="dxa"/>
+            <w:vAlign w:val="bottom"/>
+          </w:tcPr>
+          <w:p>
+            <w:pPr>
+              <w:tabs>
+                <w:tab w:val="left" w:pos="964"/>
+              </w:tabs>
+              <w:rPr>
+                <w:color w:val="000000"/>
+              </w:rPr>
+            </w:pPr>
+            <w:r>
+              <w:rPr>
+                <w:color w:val="000000"/>
+              </w:rPr>
+              <w:t xml:space="preserve">$10.00 </w:t>
+            </w:r>
+          </w:p>
+        </w:tc>
+        <w:tc>
+          <w:tcPr>
+            <w:tcW w:w="1409" w:type="dxa"/>
+            <w:vAlign w:val="bottom"/>
+          </w:tcPr>
+          <w:p>
+            <w:pPr>
+              <w:tabs>
+                <w:tab w:val="left" w:pos="964"/>
+              </w:tabs>
+              <w:rPr>
+                <w:color w:val="000000"/>
+              </w:rPr>
+            </w:pPr>
+            <w:r>
+              <w:rPr>
+                <w:color w:val="000000"/>
+              </w:rPr>
+              <w:t xml:space="preserve">$20.00 </w:t>
+            </w:r>
+          </w:p>
+        </w:tc>
+      </w:tr>
+      <w:tr>
+        <w:tc>
+          <w:tcPr>
+            <w:tcW w:w="2378" w:type="dxa"/>
+            <w:vMerge/>
+          </w:tcPr>
+          <w:p>
+            <w:pPr>
+              <w:tabs>
+                <w:tab w:val="left" w:pos="964"/>
+              </w:tabs>
+              <w:rPr>
+                <w:rFonts w:ascii="Times New Roman" w:hAnsi="Times New Roman" w:cs="Times New Roman"/>
+                <w:b/>
+                <w:bCs/>
+              </w:rPr>
+            </w:pPr>
+          </w:p>
+        </w:tc>
+        <w:tc>
+          <w:tcPr>
+            <w:tcW w:w="2622" w:type="dxa"/>
+            <w:vAlign w:val="bottom"/>
+          </w:tcPr>
+          <w:p>
+            <w:pPr>
+              <w:tabs>
+                <w:tab w:val="left" w:pos="964"/>
+              </w:tabs>
+              <w:rPr>
+                <w:color w:val="000000"/>
+              </w:rPr>
+            </w:pPr>
+            <w:r>
+              <w:rPr>
+                <w:color w:val="000000"/>
+              </w:rPr>
+              <w:t>metal cable glands</w:t>
+            </w:r>
+          </w:p>
+        </w:tc>
+        <w:tc>
+          <w:tcPr>
+            <w:tcW w:w="510" w:type="dxa"/>
+            <w:vAlign w:val="bottom"/>
+          </w:tcPr>
+          <w:p>
+            <w:pPr>
+              <w:tabs>
+                <w:tab w:val="left" w:pos="964"/>
+              </w:tabs>
+              <w:rPr>
+                <w:color w:val="000000"/>
+              </w:rPr>
+            </w:pPr>
+            <w:r>
+              <w:rPr>
+                <w:color w:val="000000"/>
+              </w:rPr>
+              <w:t>5</w:t>
+            </w:r>
+          </w:p>
+        </w:tc>
+        <w:tc>
+          <w:tcPr>
+            <w:tcW w:w="1409" w:type="dxa"/>
+            <w:vAlign w:val="bottom"/>
+          </w:tcPr>
+          <w:p>
+            <w:pPr>
+              <w:tabs>
+                <w:tab w:val="left" w:pos="964"/>
+              </w:tabs>
+              <w:rPr>
+                <w:color w:val="000000"/>
+              </w:rPr>
+            </w:pPr>
+            <w:r>
+              <w:rPr>
+                <w:color w:val="000000"/>
+              </w:rPr>
+              <w:t xml:space="preserve">$10.00 </w:t>
+            </w:r>
+          </w:p>
+        </w:tc>
+        <w:tc>
+          <w:tcPr>
+            <w:tcW w:w="1409" w:type="dxa"/>
+            <w:vAlign w:val="bottom"/>
+          </w:tcPr>
+          <w:p>
+            <w:pPr>
+              <w:tabs>
+                <w:tab w:val="left" w:pos="964"/>
+              </w:tabs>
+              <w:rPr>
+                <w:color w:val="000000"/>
+              </w:rPr>
+            </w:pPr>
+            <w:r>
+              <w:rPr>
+                <w:color w:val="000000"/>
+              </w:rPr>
+              <w:t xml:space="preserve">$50.00 </w:t>
+            </w:r>
+          </w:p>
+        </w:tc>
+      </w:tr>
+      <w:tr>
+        <w:tc>
+          <w:tcPr>
+            <w:tcW w:w="2378" w:type="dxa"/>
+            <w:vMerge/>
+          </w:tcPr>
+          <w:p>
+            <w:pPr>
+              <w:tabs>
+                <w:tab w:val="left" w:pos="964"/>
+              </w:tabs>
+              <w:rPr>
+                <w:rFonts w:ascii="Times New Roman" w:hAnsi="Times New Roman" w:cs="Times New Roman"/>
+                <w:b/>
+                <w:bCs/>
+              </w:rPr>
+            </w:pPr>
+          </w:p>
+        </w:tc>
+        <w:tc>
+          <w:tcPr>
+            <w:tcW w:w="2622" w:type="dxa"/>
+            <w:vAlign w:val="bottom"/>
+          </w:tcPr>
+          <w:p>
+            <w:pPr>
+              <w:tabs>
+                <w:tab w:val="left" w:pos="964"/>
+              </w:tabs>
+              <w:rPr>
+                <w:color w:val="000000"/>
+              </w:rPr>
+            </w:pPr>
+            <w:r>
+              <w:rPr>
+                <w:color w:val="000000"/>
+              </w:rPr>
+              <w:t>Epoxy</w:t>
+            </w:r>
+          </w:p>
+        </w:tc>
+        <w:tc>
+          <w:tcPr>
+            <w:tcW w:w="510" w:type="dxa"/>
+            <w:vAlign w:val="bottom"/>
+          </w:tcPr>
+          <w:p>
+            <w:pPr>
+              <w:tabs>
+                <w:tab w:val="left" w:pos="964"/>
+              </w:tabs>
+              <w:rPr>
+                <w:color w:val="000000"/>
+              </w:rPr>
+            </w:pPr>
+            <w:r>
+              <w:rPr>
+                <w:color w:val="000000"/>
+              </w:rPr>
+              <w:t>2</w:t>
+            </w:r>
+          </w:p>
+        </w:tc>
+        <w:tc>
+          <w:tcPr>
+            <w:tcW w:w="1409" w:type="dxa"/>
+            <w:vAlign w:val="bottom"/>
+          </w:tcPr>
+          <w:p>
+            <w:pPr>
+              <w:tabs>
+                <w:tab w:val="left" w:pos="964"/>
+              </w:tabs>
+              <w:rPr>
+                <w:color w:val="000000"/>
+              </w:rPr>
+            </w:pPr>
+            <w:r>
+              <w:rPr>
+                <w:color w:val="000000"/>
+              </w:rPr>
+              <w:t>$10.00</w:t>
+            </w:r>
+          </w:p>
+        </w:tc>
+        <w:tc>
+          <w:tcPr>
+            <w:tcW w:w="1409" w:type="dxa"/>
+            <w:vAlign w:val="bottom"/>
+          </w:tcPr>
+          <w:p>
+            <w:pPr>
+              <w:tabs>
+                <w:tab w:val="left" w:pos="964"/>
+              </w:tabs>
+              <w:rPr>
+                <w:color w:val="000000"/>
+              </w:rPr>
+            </w:pPr>
+            <w:r>
+              <w:rPr>
+                <w:color w:val="000000"/>
+              </w:rPr>
+              <w:t xml:space="preserve">$20.00 </w:t>
+            </w:r>
+          </w:p>
+        </w:tc>
+      </w:tr>
+      <w:tr>
+        <w:tc>
+          <w:tcPr>
+            <w:tcW w:w="5510" w:type="dxa"/>
+            <w:gridSpan w:val="3"/>
+          </w:tcPr>
+          <w:p>
+            <w:pPr>
+              <w:tabs>
+                <w:tab w:val="left" w:pos="964"/>
+              </w:tabs>
+              <w:rPr>
+                <w:color w:val="000000"/>
+              </w:rPr>
+            </w:pPr>
+          </w:p>
+        </w:tc>
+        <w:tc>
+          <w:tcPr>
+            <w:tcW w:w="1409" w:type="dxa"/>
+            <w:vAlign w:val="bottom"/>
+          </w:tcPr>
+          <w:p>
+            <w:pPr>
+              <w:tabs>
+                <w:tab w:val="left" w:pos="964"/>
+              </w:tabs>
+              <w:rPr>
+                <w:color w:val="000000"/>
+              </w:rPr>
+            </w:pPr>
+            <w:r>
+              <w:rPr>
+                <w:color w:val="000000"/>
+              </w:rPr>
+              <w:t xml:space="preserve">Total: </w:t>
+            </w:r>
+          </w:p>
+        </w:tc>
+        <w:tc>
+          <w:tcPr>
+            <w:tcW w:w="1409" w:type="dxa"/>
+            <w:vAlign w:val="bottom"/>
+          </w:tcPr>
+          <w:p>
+            <w:pPr>
+              <w:rPr>
+                <w:color w:val="000000"/>
+              </w:rPr>
+            </w:pPr>
+            <w:r>
+              <w:rPr>
+                <w:color w:val="000000"/>
+              </w:rPr>
+              <w:t xml:space="preserve">$529.25 </w:t>
+            </w:r>
+          </w:p>
+        </w:tc>
+      </w:tr>
+    </w:tbl>
+    <w:p>
+      <w:pPr>
+        <w:tabs>
+          <w:tab w:val="left" w:pos="964"/>
+        </w:tabs>
+        <w:rPr>
+          <w:rFonts w:ascii="Times New Roman" w:hAnsi="Times New Roman" w:cs="Times New Roman"/>
+          <w:b/>
+          <w:bCs/>
+        </w:rPr>
+      </w:pPr>
+      <w:r>
+        <w:rPr>
+          <w:rFonts w:ascii="Times New Roman" w:hAnsi="Times New Roman" w:cs="Times New Roman"/>
+          <w:b/>
+          <w:bCs/>
+        </w:rPr>
+        <w:tab/>
+      </w:r>
+    </w:p>
+    <w:p>
+      <w:pPr>
+        <w:rPr>
+          <w:rFonts w:ascii="Times New Roman" w:hAnsi="Times New Roman" w:cs="Times New Roman"/>
+          <w:b/>
+          <w:bCs/>
+        </w:rPr>
+      </w:pPr>
+      <w:r>
+        <w:rPr>
+          <w:rFonts w:ascii="Times New Roman" w:hAnsi="Times New Roman" w:cs="Times New Roman"/>
+        </w:rPr>
+        <w:br w:type="page"/>
       </w:r>
     </w:p>
     <w:p>
@@ -1823,6 +6375,7 @@
           <w:b/>
           <w:bCs/>
         </w:rPr>
+        <w:lastRenderedPageBreak/>
         <w:t>Figures</w:t>
       </w:r>
     </w:p>

</xml_diff>